<commit_message>
etapa de análisis sqa
</commit_message>
<xml_diff>
--- a/Desarrollo/DC19/SQA/DC19-SQA.docx
+++ b/Desarrollo/DC19/SQA/DC19-SQA.docx
@@ -406,10 +406,7 @@
             <w:fldChar w:fldCharType="begin"/>
           </w:r>
           <w:r>
-            <w:instrText xml:space="preserve"> PAGEREF _6qm99lsw7e6</w:instrText>
-          </w:r>
-          <w:r>
-            <w:instrText xml:space="preserve">v \h </w:instrText>
+            <w:instrText xml:space="preserve"> PAGEREF _6qm99lsw7e6v \h </w:instrText>
           </w:r>
           <w:r>
             <w:fldChar w:fldCharType="separate"/>
@@ -616,13 +613,7 @@
               <w:rPr>
                 <w:color w:val="000000"/>
               </w:rPr>
-              <w:t>Método de apl</w:t>
-            </w:r>
-            <w:r>
-              <w:rPr>
-                <w:color w:val="000000"/>
-              </w:rPr>
-              <w:t>icación</w:t>
+              <w:t>Método de aplicación</w:t>
             </w:r>
           </w:hyperlink>
           <w:r>
@@ -767,10 +758,7 @@
             <w:fldChar w:fldCharType="begin"/>
           </w:r>
           <w:r>
-            <w:instrText xml:space="preserve"> PAGEREF _em0q1su</w:instrText>
-          </w:r>
-          <w:r>
-            <w:instrText xml:space="preserve">6inq5 \h </w:instrText>
+            <w:instrText xml:space="preserve"> PAGEREF _em0q1su6inq5 \h </w:instrText>
           </w:r>
           <w:r>
             <w:fldChar w:fldCharType="separate"/>
@@ -1122,10 +1110,7 @@
             <w:fldChar w:fldCharType="begin"/>
           </w:r>
           <w:r>
-            <w:instrText xml:space="preserve"> PAGEREF _2ipw</w:instrText>
-          </w:r>
-          <w:r>
-            <w:instrText xml:space="preserve">utn53q1e \h </w:instrText>
+            <w:instrText xml:space="preserve"> PAGEREF _2ipwutn53q1e \h </w:instrText>
           </w:r>
           <w:r>
             <w:fldChar w:fldCharType="separate"/>
@@ -1260,10 +1245,7 @@
             <w:fldChar w:fldCharType="begin"/>
           </w:r>
           <w:r>
-            <w:instrText xml:space="preserve"> PAGE</w:instrText>
-          </w:r>
-          <w:r>
-            <w:instrText xml:space="preserve">REF _advte0m8krqg \h </w:instrText>
+            <w:instrText xml:space="preserve"> PAGEREF _advte0m8krqg \h </w:instrText>
           </w:r>
           <w:r>
             <w:fldChar w:fldCharType="separate"/>
@@ -1527,10 +1509,7 @@
             <w:fldChar w:fldCharType="begin"/>
           </w:r>
           <w:r>
-            <w:instrText xml:space="preserve"> P</w:instrText>
-          </w:r>
-          <w:r>
-            <w:instrText xml:space="preserve">AGEREF _j0rjd4cv5q3f \h </w:instrText>
+            <w:instrText xml:space="preserve"> PAGEREF _j0rjd4cv5q3f \h </w:instrText>
           </w:r>
           <w:r>
             <w:fldChar w:fldCharType="separate"/>
@@ -1737,13 +1716,7 @@
               <w:rPr>
                 <w:color w:val="000000"/>
               </w:rPr>
-              <w:t>Métricas de l</w:t>
-            </w:r>
-            <w:r>
-              <w:rPr>
-                <w:color w:val="000000"/>
-              </w:rPr>
-              <w:t>a Calidad de la Especificación</w:t>
+              <w:t>Métricas de la Calidad de la Especificación</w:t>
             </w:r>
           </w:hyperlink>
           <w:r>
@@ -2199,10 +2172,7 @@
             <w:fldChar w:fldCharType="begin"/>
           </w:r>
           <w:r>
-            <w:instrText xml:space="preserve"> PAGER</w:instrText>
-          </w:r>
-          <w:r>
-            <w:instrText xml:space="preserve">EF _bs54z0alx53i \h </w:instrText>
+            <w:instrText xml:space="preserve"> PAGEREF _bs54z0alx53i \h </w:instrText>
           </w:r>
           <w:r>
             <w:fldChar w:fldCharType="separate"/>
@@ -2277,13 +2247,7 @@
               <w:rPr>
                 <w:color w:val="000000"/>
               </w:rPr>
-              <w:t>Análisis de Fac</w:t>
-            </w:r>
-            <w:r>
-              <w:rPr>
-                <w:color w:val="000000"/>
-              </w:rPr>
-              <w:t>tores</w:t>
+              <w:t>Análisis de Factores</w:t>
             </w:r>
           </w:hyperlink>
           <w:r>
@@ -2591,13 +2555,7 @@
               <w:rPr>
                 <w:color w:val="000000"/>
               </w:rPr>
-              <w:t>Equipo de</w:t>
-            </w:r>
-            <w:r>
-              <w:rPr>
-                <w:color w:val="000000"/>
-              </w:rPr>
-              <w:t xml:space="preserve"> Ingeniería</w:t>
+              <w:t>Equipo de Ingeniería</w:t>
             </w:r>
           </w:hyperlink>
           <w:r>
@@ -2833,10 +2791,7 @@
             <w:fldChar w:fldCharType="begin"/>
           </w:r>
           <w:r>
-            <w:instrText xml:space="preserve"> PAGERE</w:instrText>
-          </w:r>
-          <w:r>
-            <w:instrText xml:space="preserve">F _l0czj1c1h4gu \h </w:instrText>
+            <w:instrText xml:space="preserve"> PAGEREF _l0czj1c1h4gu \h </w:instrText>
           </w:r>
           <w:r>
             <w:fldChar w:fldCharType="separate"/>
@@ -3496,10 +3451,7 @@
             <w:fldChar w:fldCharType="begin"/>
           </w:r>
           <w:r>
-            <w:instrText xml:space="preserve"> PAGEREF _qddk2xz4se3t \</w:instrText>
-          </w:r>
-          <w:r>
-            <w:instrText xml:space="preserve">h </w:instrText>
+            <w:instrText xml:space="preserve"> PAGEREF _qddk2xz4se3t \h </w:instrText>
           </w:r>
           <w:r>
             <w:fldChar w:fldCharType="separate"/>
@@ -3678,10 +3630,7 @@
             <w:fldChar w:fldCharType="begin"/>
           </w:r>
           <w:r>
-            <w:instrText xml:space="preserve"> PAGE</w:instrText>
-          </w:r>
-          <w:r>
-            <w:instrText xml:space="preserve">REF _1h0xw7n8hu1 \h </w:instrText>
+            <w:instrText xml:space="preserve"> PAGEREF _1h0xw7n8hu1 \h </w:instrText>
           </w:r>
           <w:r>
             <w:fldChar w:fldCharType="separate"/>
@@ -3813,10 +3762,7 @@
             <w:fldChar w:fldCharType="begin"/>
           </w:r>
           <w:r>
-            <w:instrText xml:space="preserve"> PAGEREF _xiqb39h4018 \h</w:instrText>
-          </w:r>
-          <w:r>
-            <w:instrText xml:space="preserve"> </w:instrText>
+            <w:instrText xml:space="preserve"> PAGEREF _xiqb39h4018 \h </w:instrText>
           </w:r>
           <w:r>
             <w:fldChar w:fldCharType="separate"/>
@@ -4124,10 +4070,7 @@
             <w:fldChar w:fldCharType="begin"/>
           </w:r>
           <w:r>
-            <w:instrText xml:space="preserve"> P</w:instrText>
-          </w:r>
-          <w:r>
-            <w:instrText xml:space="preserve">AGEREF _x9zc2i7vvmhw \h </w:instrText>
+            <w:instrText xml:space="preserve"> PAGEREF _x9zc2i7vvmhw \h </w:instrText>
           </w:r>
           <w:r>
             <w:fldChar w:fldCharType="separate"/>
@@ -4218,10 +4161,7 @@
             <w:fldChar w:fldCharType="begin"/>
           </w:r>
           <w:r>
-            <w:instrText xml:space="preserve"> P</w:instrText>
-          </w:r>
-          <w:r>
-            <w:instrText xml:space="preserve">AGEREF _5rs1jlz7u6fd \h </w:instrText>
+            <w:instrText xml:space="preserve"> PAGEREF _5rs1jlz7u6fd \h </w:instrText>
           </w:r>
           <w:r>
             <w:fldChar w:fldCharType="separate"/>
@@ -4485,10 +4425,7 @@
             <w:fldChar w:fldCharType="begin"/>
           </w:r>
           <w:r>
-            <w:instrText xml:space="preserve"> P</w:instrText>
-          </w:r>
-          <w:r>
-            <w:instrText xml:space="preserve">AGEREF _cvx7rp86a0pt \h </w:instrText>
+            <w:instrText xml:space="preserve"> PAGEREF _cvx7rp86a0pt \h </w:instrText>
           </w:r>
           <w:r>
             <w:fldChar w:fldCharType="separate"/>
@@ -4724,10 +4661,7 @@
         </w:numPr>
       </w:pPr>
       <w:r>
-        <w:t>Se encue</w:t>
-      </w:r>
-      <w:r>
-        <w:t>ntre bien definido de manera de evitar cambios posteriores.</w:t>
+        <w:t>Se encuentre bien definido de manera de evitar cambios posteriores.</w:t>
       </w:r>
     </w:p>
     <w:p>
@@ -4738,10 +4672,7 @@
         </w:numPr>
       </w:pPr>
       <w:r>
-        <w:t>Determinar si los requerimientos documentados pueden ser “implementables” (posibles de ser analizados, diseñados, codificados) y “verificables” (posibles de ser verificados y validados) en fases p</w:t>
-      </w:r>
-      <w:r>
-        <w:t>osteriores.</w:t>
+        <w:t>Determinar si los requerimientos documentados pueden ser “implementables” (posibles de ser analizados, diseñados, codificados) y “verificables” (posibles de ser verificados y validados) en fases posteriores.</w:t>
       </w:r>
     </w:p>
     <w:p>
@@ -4787,22 +4718,21 @@
     </w:p>
     <w:p>
       <w:r>
-        <w:t>Debe llevarse a cabo un proceso para estimar las incumbencias (“concerns”) asociadas a la fase de requerimientos del desarr</w:t>
-      </w:r>
-      <w:r>
-        <w:t>ollo del sistema. Debe incluirse un programa de verificación para cada factor a considerar (son 15), cubriendo cada fase del proceso de desarrollo. Para cada factor hay un programa de verificación que tiene en cuenta ciertas consideraciones las cuales se e</w:t>
-      </w:r>
-      <w:r>
-        <w:t>ncuentran detalladas en el capítulo de Técnicas y Herramientas.</w:t>
+        <w:t>Debe llevarse a cabo un proceso para estimar las incumbencias (“</w:t>
+      </w:r>
+      <w:proofErr w:type="spellStart"/>
+      <w:r>
+        <w:t>concerns</w:t>
+      </w:r>
+      <w:proofErr w:type="spellEnd"/>
+      <w:r>
+        <w:t>”) asociadas a la fase de requerimientos del desarrollo del sistema. Debe incluirse un programa de verificación para cada factor a considerar (son 15), cubriendo cada fase del proceso de desarrollo. Para cada factor hay un programa de verificación que tiene en cuenta ciertas consideraciones las cuales se encuentran detalladas en el capítulo de Técnicas y Herramientas.</w:t>
       </w:r>
     </w:p>
     <w:p/>
     <w:p>
       <w:r>
-        <w:t xml:space="preserve">El programa de verificación enumera aquellos criterios, que aseguran al equipo de aseguramiento de la calidad, que la magnitud de esa preocupación es mínima. A estos criterios debe responder </w:t>
-      </w:r>
-      <w:r>
-        <w:t xml:space="preserve">el equipo de aseguramiento de la calidad. También se debe realizar una verificación suficiente para evaluar si el equipo de proyecto ha manejado adecuadamente cada criterio de verificación. </w:t>
+        <w:t xml:space="preserve">El programa de verificación enumera aquellos criterios, que aseguran al equipo de aseguramiento de la calidad, que la magnitud de esa preocupación es mínima. A estos criterios debe responder el equipo de aseguramiento de la calidad. También se debe realizar una verificación suficiente para evaluar si el equipo de proyecto ha manejado adecuadamente cada criterio de verificación. </w:t>
       </w:r>
     </w:p>
     <w:p>
@@ -4818,10 +4748,7 @@
         </w:numPr>
       </w:pPr>
       <w:r>
-        <w:t>Reque</w:t>
-      </w:r>
-      <w:r>
-        <w:t xml:space="preserve">rimientos compatibles con la metodología (Factor de prueba: Metodología)  </w:t>
+        <w:t xml:space="preserve">Requerimientos compatibles con la metodología (Factor de prueba: Metodología)  </w:t>
       </w:r>
     </w:p>
     <w:p>
@@ -4854,10 +4781,7 @@
         </w:numPr>
       </w:pPr>
       <w:r>
-        <w:t>Mantenimiento de las especifi</w:t>
-      </w:r>
-      <w:r>
-        <w:t xml:space="preserve">caciones (Factor de prueba: Mantenibilidad) </w:t>
+        <w:t xml:space="preserve">Mantenimiento de las especificaciones (Factor de prueba: Mantenibilidad) </w:t>
       </w:r>
     </w:p>
     <w:p>
@@ -4934,10 +4858,7 @@
         </w:numPr>
       </w:pPr>
       <w:r>
-        <w:t>Requerimientos de integridad de</w:t>
-      </w:r>
-      <w:r>
-        <w:t xml:space="preserve"> archivos (Factor de prueba: Integridad de archivos) </w:t>
+        <w:t xml:space="preserve">Requerimientos de integridad de archivos (Factor de prueba: Integridad de archivos) </w:t>
       </w:r>
     </w:p>
     <w:p>
@@ -4971,10 +4892,7 @@
         </w:numPr>
       </w:pPr>
       <w:r>
-        <w:t>Nivel de servicio deseado (Factor de prueba: Nivel de Se</w:t>
-      </w:r>
-      <w:r>
-        <w:t xml:space="preserve">rvicio) </w:t>
+        <w:t xml:space="preserve">Nivel de servicio deseado (Factor de prueba: Nivel de Servicio) </w:t>
       </w:r>
     </w:p>
     <w:p>
@@ -4995,35 +4913,42 @@
       <w:bookmarkStart w:id="7" w:name="_jee6zi96l0c6" w:colFirst="0" w:colLast="0"/>
       <w:bookmarkEnd w:id="7"/>
       <w:r>
-        <w:t>Conducir un “Walkthrough” de Requerimientos</w:t>
-      </w:r>
-    </w:p>
-    <w:p>
-      <w:r>
-        <w:t>De los procesos de revisión, la inspección o recorrido (walkthrough) de requerimientos es el menos estructurado y el más propenso a la creatividad. Por l</w:t>
-      </w:r>
-      <w:r>
-        <w:t xml:space="preserve">o </w:t>
-      </w:r>
-      <w:proofErr w:type="gramStart"/>
-      <w:r>
-        <w:t>tanto</w:t>
-      </w:r>
-      <w:proofErr w:type="gramEnd"/>
-      <w:r>
-        <w:t xml:space="preserve"> éste se convierte en un proceso de revisión que complementa los objetivos de la fase de requerimientos. El objetivo de este proceso de revisión es crear una situación en la cual un grupo de gente con las habilidades adecuadas pueda ayudar al equipo</w:t>
-      </w:r>
-      <w:r>
-        <w:t xml:space="preserve"> en el desarrollo de las soluciones del proyecto. El “walkthrough” intenta usar la experiencia y juicio del equipo de revisión como un soporte en el proceso de desarrollo</w:t>
+        <w:t>Conducir un “</w:t>
+      </w:r>
+      <w:proofErr w:type="spellStart"/>
+      <w:r>
+        <w:t>Walkthrough</w:t>
+      </w:r>
+      <w:proofErr w:type="spellEnd"/>
+      <w:r>
+        <w:t>” de Requerimientos</w:t>
+      </w:r>
+    </w:p>
+    <w:p>
+      <w:r>
+        <w:t>De los procesos de revisión, la inspección o recorrido (</w:t>
+      </w:r>
+      <w:proofErr w:type="spellStart"/>
+      <w:r>
+        <w:t>walkthrough</w:t>
+      </w:r>
+      <w:proofErr w:type="spellEnd"/>
+      <w:r>
+        <w:t>) de requerimientos es el menos estructurado y el más propenso a la creatividad. Por lo tanto éste se convierte en un proceso de revisión que complementa los objetivos de la fase de requerimientos. El objetivo de este proceso de revisión es crear una situación en la cual un grupo de gente con las habilidades adecuadas pueda ayudar al equipo en el desarrollo de las soluciones del proyecto. El “</w:t>
+      </w:r>
+      <w:proofErr w:type="spellStart"/>
+      <w:r>
+        <w:t>walkthrough</w:t>
+      </w:r>
+      <w:proofErr w:type="spellEnd"/>
+      <w:r>
+        <w:t>” intenta usar la experiencia y juicio del equipo de revisión como un soporte en el proceso de desarrollo</w:t>
       </w:r>
     </w:p>
     <w:p/>
     <w:p>
       <w:r>
-        <w:t>Este método se implementa como un proceso de cinco pasos ejecutados en secuencia, lo</w:t>
-      </w:r>
-      <w:r>
-        <w:t xml:space="preserve">s cuales se encuentran detallados en el capítulo de Técnicas y Herramientas, que son: </w:t>
+        <w:t xml:space="preserve">Este método se implementa como un proceso de cinco pasos ejecutados en secuencia, los cuales se encuentran detallados en el capítulo de Técnicas y Herramientas, que son: </w:t>
       </w:r>
     </w:p>
     <w:p>
@@ -5084,10 +5009,15 @@
     <w:p/>
     <w:p>
       <w:r>
-        <w:t xml:space="preserve"> El tiempo dest</w:t>
-      </w:r>
-      <w:r>
-        <w:t xml:space="preserve">inado a cada paso dependerá del tamaño de la aplicación que se esté revisando y el grado de asistencia deseado del equipo de “walkthrough”. </w:t>
+        <w:t xml:space="preserve"> El tiempo destinado a cada paso dependerá del tamaño de la aplicación que se esté revisando y el grado de asistencia deseado del equipo de “</w:t>
+      </w:r>
+      <w:proofErr w:type="spellStart"/>
+      <w:r>
+        <w:t>walkthrough</w:t>
+      </w:r>
+      <w:proofErr w:type="spellEnd"/>
+      <w:r>
+        <w:t xml:space="preserve">”. </w:t>
       </w:r>
     </w:p>
     <w:p>
@@ -5118,7 +5048,15 @@
       <w:bookmarkStart w:id="9" w:name="_tl0vsi21tgc5" w:colFirst="0" w:colLast="0"/>
       <w:bookmarkEnd w:id="9"/>
       <w:r>
-        <w:t>Lista de Verificación (Checklist)</w:t>
+        <w:t>Lista de Verificación (</w:t>
+      </w:r>
+      <w:proofErr w:type="spellStart"/>
+      <w:r>
+        <w:t>Checklist</w:t>
+      </w:r>
+      <w:proofErr w:type="spellEnd"/>
+      <w:r>
+        <w:t>)</w:t>
       </w:r>
     </w:p>
     <w:tbl>
@@ -5172,12 +5110,14 @@
                 <w:szCs w:val="20"/>
               </w:rPr>
             </w:pPr>
+            <w:proofErr w:type="spellStart"/>
             <w:r>
               <w:rPr>
                 <w:b/>
               </w:rPr>
               <w:t>Item</w:t>
             </w:r>
+            <w:proofErr w:type="spellEnd"/>
           </w:p>
         </w:tc>
         <w:tc>
@@ -5479,10 +5419,7 @@
               </w:rPr>
             </w:pPr>
             <w:r>
-              <w:t>3</w:t>
-            </w:r>
-            <w:r>
-              <w:t xml:space="preserve"> ¿El requerimiento definido coincide con los objetivos del proyecto?</w:t>
+              <w:t>3 ¿El requerimiento definido coincide con los objetivos del proyecto?</w:t>
             </w:r>
           </w:p>
         </w:tc>
@@ -5547,23 +5484,7 @@
                 <w:sz w:val="20"/>
                 <w:szCs w:val="20"/>
               </w:rPr>
-              <w:t xml:space="preserve">Los requisitos van de acuerdo al </w:t>
-            </w:r>
-            <w:proofErr w:type="gramStart"/>
-            <w:r>
-              <w:rPr>
-                <w:sz w:val="20"/>
-                <w:szCs w:val="20"/>
-              </w:rPr>
-              <w:t>proyecto(</w:t>
-            </w:r>
-            <w:proofErr w:type="gramEnd"/>
-            <w:r>
-              <w:rPr>
-                <w:sz w:val="20"/>
-                <w:szCs w:val="20"/>
-              </w:rPr>
-              <w:t>modelo de negocio y requisitos).</w:t>
+              <w:t>Los requisitos van de acuerdo al proyecto(modelo de negocio y requisitos).</w:t>
             </w:r>
           </w:p>
         </w:tc>
@@ -5699,10 +5620,7 @@
             </w:pPr>
             <w:r>
               <w:lastRenderedPageBreak/>
-              <w:t>5</w:t>
-            </w:r>
-            <w:r>
-              <w:t xml:space="preserve"> ¿Se siguió un proceso razonable en la definición del requerimiento?</w:t>
+              <w:t>5 ¿Se siguió un proceso razonable en la definición del requerimiento?</w:t>
             </w:r>
           </w:p>
         </w:tc>
@@ -5802,10 +5720,7 @@
               </w:rPr>
             </w:pPr>
             <w:r>
-              <w:t>6</w:t>
-            </w:r>
-            <w:r>
-              <w:t xml:space="preserve"> ¿El proceso de control de requerimientos, es adecuado para minimizar los riesgos del proyecto?</w:t>
+              <w:t>6 ¿El proceso de control de requerimientos, es adecuado para minimizar los riesgos del proyecto?</w:t>
             </w:r>
           </w:p>
         </w:tc>
@@ -5905,7 +5820,15 @@
               </w:rPr>
             </w:pPr>
             <w:r>
-              <w:t>7 ¿Durante el proceso de control de requerimientos, se ha llevado a cabo un “walktrough”?</w:t>
+              <w:t>7 ¿Durante el proceso de control de requerimientos, se ha llevado a cabo un “</w:t>
+            </w:r>
+            <w:proofErr w:type="spellStart"/>
+            <w:r>
+              <w:t>walktrough</w:t>
+            </w:r>
+            <w:proofErr w:type="spellEnd"/>
+            <w:r>
+              <w:t>”?</w:t>
             </w:r>
           </w:p>
         </w:tc>
@@ -5962,10 +5885,7 @@
               <w:widowControl w:val="0"/>
             </w:pPr>
             <w:r>
-              <w:t>Debido a e</w:t>
-            </w:r>
-            <w:r>
-              <w:t>scasez de tiempo se optó por no considerar el recorrido de requerimientos y no se pudo reunir a los analistas.</w:t>
+              <w:t>Debido a escasez de tiempo se optó por no considerar el recorrido de requerimientos y no se pudo reunir a los analistas.</w:t>
             </w:r>
           </w:p>
         </w:tc>
@@ -5976,7 +5896,23 @@
         <w:jc w:val="center"/>
       </w:pPr>
       <w:r>
-        <w:t>Tabla 1- Checklist de Requerimientos del Sistema Covid 19</w:t>
+        <w:t xml:space="preserve">Tabla 1- </w:t>
+      </w:r>
+      <w:proofErr w:type="spellStart"/>
+      <w:r>
+        <w:t>Checklist</w:t>
+      </w:r>
+      <w:proofErr w:type="spellEnd"/>
+      <w:r>
+        <w:t xml:space="preserve"> de Requerimientos del Sistema </w:t>
+      </w:r>
+      <w:proofErr w:type="spellStart"/>
+      <w:r>
+        <w:t>Covid</w:t>
+      </w:r>
+      <w:proofErr w:type="spellEnd"/>
+      <w:r>
+        <w:t xml:space="preserve"> 19</w:t>
       </w:r>
     </w:p>
     <w:p>
@@ -5986,15 +5922,7 @@
     </w:p>
     <w:p>
       <w:r>
-        <w:t xml:space="preserve">Algunos puntos no pudieron ser evaluados, sin </w:t>
-      </w:r>
-      <w:proofErr w:type="gramStart"/>
-      <w:r>
-        <w:t>embargo</w:t>
-      </w:r>
-      <w:proofErr w:type="gramEnd"/>
-      <w:r>
-        <w:t xml:space="preserve"> de acuerdo al proyecto los requisitos si se cumplen y van de acuerdo al proyecto. Es funcional de acuerdo a los requerimientos y se aplicó RUP.</w:t>
+        <w:t>Algunos puntos no pudieron ser evaluados, sin embargo de acuerdo al proyecto los requisitos si se cumplen y van de acuerdo al proyecto. Es funcional de acuerdo a los requerimientos y se aplicó RUP.</w:t>
       </w:r>
     </w:p>
     <w:p>
@@ -6024,10 +5952,7 @@
       <w:bookmarkStart w:id="12" w:name="_xcpr55osaivd" w:colFirst="0" w:colLast="0"/>
       <w:bookmarkEnd w:id="12"/>
       <w:r>
-        <w:t>Propósi</w:t>
-      </w:r>
-      <w:r>
-        <w:t>to</w:t>
+        <w:t>Propósito</w:t>
       </w:r>
     </w:p>
     <w:p>
@@ -6052,10 +5977,7 @@
     </w:p>
     <w:p>
       <w:r>
-        <w:t xml:space="preserve">Cuente el número de </w:t>
-      </w:r>
-      <w:r>
-        <w:t>funciones faltantes detectadas en la evaluación y compárelo con el número de funciones descritas en las especificaciones de requisitos</w:t>
+        <w:t>Cuente el número de funciones faltantes detectadas en la evaluación y compárelo con el número de funciones descritas en las especificaciones de requisitos</w:t>
       </w:r>
     </w:p>
     <w:p>
@@ -6075,10 +5997,7 @@
     </w:p>
     <w:p>
       <w:r>
-        <w:t>A = Número de funciones faltantes detectadas en la evalu</w:t>
-      </w:r>
-      <w:r>
-        <w:t>ación</w:t>
+        <w:t>A = Número de funciones faltantes detectadas en la evaluación</w:t>
       </w:r>
     </w:p>
     <w:p>
@@ -6145,15 +6064,7 @@
     </w:p>
     <w:p>
       <w:r>
-        <w:t xml:space="preserve">Por lo </w:t>
-      </w:r>
-      <w:proofErr w:type="gramStart"/>
-      <w:r>
-        <w:t>tanto</w:t>
-      </w:r>
-      <w:proofErr w:type="gramEnd"/>
-      <w:r>
-        <w:t xml:space="preserve"> se obtiene:</w:t>
+        <w:t>Por lo tanto se obtiene:</w:t>
       </w:r>
     </w:p>
     <w:p>
@@ -6210,23 +6121,20 @@
     </w:p>
     <w:p>
       <w:r>
-        <w:t>Preguntar a los varios revisores su interpretación</w:t>
-      </w:r>
-      <w:r>
-        <w:t xml:space="preserve"> de los requerimientos.</w:t>
-      </w:r>
-    </w:p>
-    <w:p>
-      <w:r>
-        <w:t xml:space="preserve">Evaluar si para un mismo requerimiento </w:t>
-      </w:r>
-      <w:proofErr w:type="gramStart"/>
-      <w:r>
-        <w:t>hubieron</w:t>
-      </w:r>
-      <w:proofErr w:type="gramEnd"/>
-      <w:r>
-        <w:t xml:space="preserve"> interpretaciones identicas por parte de los revisores, y en caso positivo cuantificar dichos requerimientos</w:t>
+        <w:t>Preguntar a los varios revisores su interpretación de los requerimientos.</w:t>
+      </w:r>
+    </w:p>
+    <w:p>
+      <w:r>
+        <w:t xml:space="preserve">Evaluar si para un mismo requerimiento hubieron interpretaciones </w:t>
+      </w:r>
+      <w:proofErr w:type="spellStart"/>
+      <w:r>
+        <w:t>identicas</w:t>
+      </w:r>
+      <w:proofErr w:type="spellEnd"/>
+      <w:r>
+        <w:t xml:space="preserve"> por parte de los revisores, y en caso positivo cuantificar dichos requerimientos</w:t>
       </w:r>
     </w:p>
     <w:p>
@@ -6241,10 +6149,7 @@
       <w:bookmarkStart w:id="20" w:name="_r0u7w71s8x5a" w:colFirst="0" w:colLast="0"/>
       <w:bookmarkEnd w:id="20"/>
       <w:r>
-        <w:t>Cálculos de medidas, fórmulas y eleme</w:t>
-      </w:r>
-      <w:r>
-        <w:t>ntos de datos</w:t>
+        <w:t>Cálculos de medidas, fórmulas y elementos de datos</w:t>
       </w:r>
     </w:p>
     <w:p>
@@ -6279,10 +6184,7 @@
     </w:p>
     <w:p>
       <w:r>
-        <w:t>Cerca de 1: Requisitos inequív</w:t>
-      </w:r>
-      <w:r>
-        <w:t>ocos</w:t>
+        <w:t>Cerca de 1: Requisitos inequívocos</w:t>
       </w:r>
     </w:p>
     <w:p>
@@ -6324,15 +6226,7 @@
     </w:p>
     <w:p>
       <w:r>
-        <w:t xml:space="preserve">Por lo </w:t>
-      </w:r>
-      <w:proofErr w:type="gramStart"/>
-      <w:r>
-        <w:t>tanto</w:t>
-      </w:r>
-      <w:proofErr w:type="gramEnd"/>
-      <w:r>
-        <w:t xml:space="preserve"> se obtiene:</w:t>
+        <w:t>Por lo tanto se obtiene:</w:t>
       </w:r>
     </w:p>
     <w:p>
@@ -6348,7 +6242,15 @@
     </w:p>
     <w:p>
       <w:r>
-        <w:t>Es un valor cercano al ideal (1) por lo tanto se concluye que los requerimientos estan claramente especificados.</w:t>
+        <w:t xml:space="preserve">Es un valor cercano al ideal (1) por lo tanto se concluye que los requerimientos </w:t>
+      </w:r>
+      <w:proofErr w:type="spellStart"/>
+      <w:r>
+        <w:t>estan</w:t>
+      </w:r>
+      <w:proofErr w:type="spellEnd"/>
+      <w:r>
+        <w:t xml:space="preserve"> claramente especificados.</w:t>
       </w:r>
     </w:p>
     <w:p/>
@@ -6391,8 +6293,13 @@
         </w:numPr>
       </w:pPr>
       <w:r>
-        <w:t>Santiago Moquillaza Alcarraz</w:t>
-      </w:r>
+        <w:t xml:space="preserve">Santiago Moquillaza </w:t>
+      </w:r>
+      <w:proofErr w:type="spellStart"/>
+      <w:r>
+        <w:t>Alcarraz</w:t>
+      </w:r>
+      <w:proofErr w:type="spellEnd"/>
     </w:p>
     <w:p>
       <w:pPr>
@@ -6424,8 +6331,13 @@
         </w:numPr>
       </w:pPr>
       <w:r>
-        <w:t>Jonathan Galarza Arevalo</w:t>
-      </w:r>
+        <w:t xml:space="preserve">Jonathan Galarza </w:t>
+      </w:r>
+      <w:proofErr w:type="spellStart"/>
+      <w:r>
+        <w:t>Arevalo</w:t>
+      </w:r>
+      <w:proofErr w:type="spellEnd"/>
     </w:p>
     <w:p>
       <w:pPr>
@@ -6447,7 +6359,15 @@
         </w:numPr>
       </w:pPr>
       <w:r>
-        <w:t>Miguel Rodriguez Tocas</w:t>
+        <w:t xml:space="preserve">Miguel </w:t>
+      </w:r>
+      <w:proofErr w:type="spellStart"/>
+      <w:r>
+        <w:t>Rodriguez</w:t>
+      </w:r>
+      <w:proofErr w:type="spellEnd"/>
+      <w:r>
+        <w:t xml:space="preserve"> Tocas</w:t>
       </w:r>
     </w:p>
     <w:p>
@@ -6457,10 +6377,7 @@
       <w:bookmarkStart w:id="25" w:name="_gid23qo8jd2" w:colFirst="0" w:colLast="0"/>
       <w:bookmarkEnd w:id="25"/>
       <w:r>
-        <w:t>Equipo de aseguramiento de</w:t>
-      </w:r>
-      <w:r>
-        <w:t xml:space="preserve"> la calidad del software</w:t>
+        <w:t>Equipo de aseguramiento de la calidad del software</w:t>
       </w:r>
     </w:p>
     <w:p>
@@ -6470,8 +6387,13 @@
           <w:numId w:val="34"/>
         </w:numPr>
       </w:pPr>
-      <w:r>
-        <w:t>Lider de Aseguramiento de la Calidad de Software:</w:t>
+      <w:proofErr w:type="spellStart"/>
+      <w:r>
+        <w:t>Lider</w:t>
+      </w:r>
+      <w:proofErr w:type="spellEnd"/>
+      <w:r>
+        <w:t xml:space="preserve"> de Aseguramiento de la Calidad de Software:</w:t>
       </w:r>
     </w:p>
     <w:p>
@@ -6482,8 +6404,13 @@
         </w:numPr>
       </w:pPr>
       <w:r>
-        <w:t>Santiago Moquillaza Alcarraz</w:t>
-      </w:r>
+        <w:t xml:space="preserve">Santiago Moquillaza </w:t>
+      </w:r>
+      <w:proofErr w:type="spellStart"/>
+      <w:r>
+        <w:t>Alcarraz</w:t>
+      </w:r>
+      <w:proofErr w:type="spellEnd"/>
     </w:p>
     <w:p>
       <w:pPr>
@@ -6526,8 +6453,13 @@
         </w:numPr>
       </w:pPr>
       <w:r>
-        <w:t>Jonathan Galarza Arevalo</w:t>
-      </w:r>
+        <w:t xml:space="preserve">Jonathan Galarza </w:t>
+      </w:r>
+      <w:proofErr w:type="spellStart"/>
+      <w:r>
+        <w:t>Arevalo</w:t>
+      </w:r>
+      <w:proofErr w:type="spellEnd"/>
     </w:p>
     <w:p>
       <w:pPr>
@@ -6537,7 +6469,15 @@
         </w:numPr>
       </w:pPr>
       <w:r>
-        <w:t>Miguel Rodriguez Tocas</w:t>
+        <w:t xml:space="preserve">Miguel </w:t>
+      </w:r>
+      <w:proofErr w:type="spellStart"/>
+      <w:r>
+        <w:t>Rodriguez</w:t>
+      </w:r>
+      <w:proofErr w:type="spellEnd"/>
+      <w:r>
+        <w:t xml:space="preserve"> Tocas</w:t>
       </w:r>
     </w:p>
     <w:p>
@@ -6547,8 +6487,13 @@
           <w:numId w:val="34"/>
         </w:numPr>
       </w:pPr>
-      <w:r>
-        <w:t>Jhon Salcedo Alfaro</w:t>
+      <w:proofErr w:type="spellStart"/>
+      <w:r>
+        <w:t>Jhon</w:t>
+      </w:r>
+      <w:proofErr w:type="spellEnd"/>
+      <w:r>
+        <w:t xml:space="preserve"> Salcedo Alfaro</w:t>
       </w:r>
     </w:p>
     <w:p>
@@ -6653,10 +6598,7 @@
     </w:p>
     <w:p>
       <w:r>
-        <w:t>Los requerimientos e</w:t>
-      </w:r>
-      <w:r>
-        <w:t>stán especificados correctamente bajo un formato de listado, donde cada uno ofrece la información suficiente para entenderse correctamente, teniendo un código propio para poder identificarlos fácilmente de la siguiente manera:</w:t>
+        <w:t>Los requerimientos están especificados correctamente bajo un formato de listado, donde cada uno ofrece la información suficiente para entenderse correctamente, teniendo un código propio para poder identificarlos fácilmente de la siguiente manera:</w:t>
       </w:r>
     </w:p>
     <w:p>
@@ -6672,10 +6614,7 @@
     <w:p/>
     <w:p>
       <w:r>
-        <w:t>Este documento ve absolutamente necesario el documento de especificación de requerimientos, y que esté correctamente revisado, así como también de manera auxiliar Manuales de usuario o Documentación técnica del prove</w:t>
-      </w:r>
-      <w:r>
-        <w:t>edor.</w:t>
+        <w:t>Este documento ve absolutamente necesario el documento de especificación de requerimientos, y que esté correctamente revisado, así como también de manera auxiliar Manuales de usuario o Documentación técnica del proveedor.</w:t>
       </w:r>
     </w:p>
     <w:p>
@@ -6707,10 +6646,7 @@
     <w:p/>
     <w:p>
       <w:r>
-        <w:t>Para lograr esto, se deben tener condiciones variables con re</w:t>
-      </w:r>
-      <w:r>
-        <w:t>specto a lo especificado en cada especificación funcional.</w:t>
+        <w:t>Para lograr esto, se deben tener condiciones variables con respecto a lo especificado en cada especificación funcional.</w:t>
       </w:r>
     </w:p>
     <w:p>
@@ -6725,10 +6661,7 @@
     </w:p>
     <w:p>
       <w:r>
-        <w:t>Tal como se expresó anteriormente, se debe tener una inspección minuciosa de las especificaciones funcionales las cuales son conducidas por el desarrollador y cliente</w:t>
-      </w:r>
-      <w:r>
-        <w:t>.</w:t>
+        <w:t>Tal como se expresó anteriormente, se debe tener una inspección minuciosa de las especificaciones funcionales las cuales son conducidas por el desarrollador y cliente.</w:t>
       </w:r>
     </w:p>
     <w:p/>
@@ -7049,7 +6982,15 @@
       <w:bookmarkStart w:id="36" w:name="_33qp925h797g" w:colFirst="0" w:colLast="0"/>
       <w:bookmarkEnd w:id="36"/>
       <w:r>
-        <w:t>Lista de verificación (checklist)</w:t>
+        <w:t>Lista de verificación (</w:t>
+      </w:r>
+      <w:proofErr w:type="spellStart"/>
+      <w:r>
+        <w:t>checklist</w:t>
+      </w:r>
+      <w:proofErr w:type="spellEnd"/>
+      <w:r>
+        <w:t>)</w:t>
       </w:r>
     </w:p>
     <w:tbl>
@@ -7099,12 +7040,14 @@
               <w:widowControl w:val="0"/>
               <w:jc w:val="center"/>
             </w:pPr>
+            <w:proofErr w:type="spellStart"/>
             <w:r>
               <w:rPr>
                 <w:b/>
               </w:rPr>
               <w:t>Item</w:t>
             </w:r>
+            <w:proofErr w:type="spellEnd"/>
           </w:p>
         </w:tc>
         <w:tc>
@@ -9521,16 +9464,13 @@
       <w:r>
         <w:t xml:space="preserve">Mayormente se cumplieron los puntos especificados en condiciones reales, sin </w:t>
       </w:r>
-      <w:proofErr w:type="gramStart"/>
+      <w:proofErr w:type="spellStart"/>
       <w:r>
         <w:t>embargo,una</w:t>
       </w:r>
-      <w:proofErr w:type="gramEnd"/>
-      <w:r>
-        <w:t xml:space="preserve"> funcionalidad no ha sido correctamente implementada y tampoco se han tenido en cuenta los requerimientos alternativos al software, así como también los criterios de ve</w:t>
-      </w:r>
-      <w:r>
-        <w:t>rificación y validación.</w:t>
+      <w:proofErr w:type="spellEnd"/>
+      <w:r>
+        <w:t xml:space="preserve"> funcionalidad no ha sido correctamente implementada y tampoco se han tenido en cuenta los requerimientos alternativos al software, así como también los criterios de verificación y validación.</w:t>
       </w:r>
     </w:p>
     <w:p>
@@ -10449,15 +10389,7 @@
         </w:numPr>
       </w:pPr>
       <w:r>
-        <w:t xml:space="preserve">Q2 = RFU / </w:t>
-      </w:r>
-      <w:proofErr w:type="gramStart"/>
-      <w:r>
-        <w:t>( E</w:t>
-      </w:r>
-      <w:proofErr w:type="gramEnd"/>
-      <w:r>
-        <w:t xml:space="preserve"> * EE )</w:t>
+        <w:t>Q2 = RFU / ( E * EE )</w:t>
       </w:r>
     </w:p>
     <w:p/>
@@ -10469,15 +10401,7 @@
     <w:p/>
     <w:p>
       <w:r>
-        <w:t xml:space="preserve">Por lo </w:t>
-      </w:r>
-      <w:proofErr w:type="gramStart"/>
-      <w:r>
-        <w:t>que</w:t>
-      </w:r>
-      <w:proofErr w:type="gramEnd"/>
-      <w:r>
-        <w:t xml:space="preserve"> en este caso, se presenta un </w:t>
+        <w:t xml:space="preserve">Por lo que en este caso, se presenta un </w:t>
       </w:r>
       <w:r>
         <w:rPr>
@@ -10711,10 +10635,7 @@
               <w:jc w:val="center"/>
             </w:pPr>
             <w:r>
-              <w:t>0.5 = 5</w:t>
-            </w:r>
-            <w:r>
-              <w:t>0%</w:t>
+              <w:t>0.5 = 50%</w:t>
             </w:r>
           </w:p>
         </w:tc>
@@ -10756,15 +10677,7 @@
         </w:numPr>
       </w:pPr>
       <w:r>
-        <w:t xml:space="preserve">Q3 = RV / </w:t>
-      </w:r>
-      <w:proofErr w:type="gramStart"/>
-      <w:r>
-        <w:t>( RV</w:t>
-      </w:r>
-      <w:proofErr w:type="gramEnd"/>
-      <w:r>
-        <w:t xml:space="preserve"> * RNV )</w:t>
+        <w:t>Q3 = RV / ( RV * RNV )</w:t>
       </w:r>
     </w:p>
     <w:p/>
@@ -10776,15 +10689,7 @@
     <w:p/>
     <w:p>
       <w:r>
-        <w:t xml:space="preserve">Por lo </w:t>
-      </w:r>
-      <w:proofErr w:type="gramStart"/>
-      <w:r>
-        <w:t>que</w:t>
-      </w:r>
-      <w:proofErr w:type="gramEnd"/>
-      <w:r>
-        <w:t xml:space="preserve"> en este caso, se presenta un </w:t>
+        <w:t xml:space="preserve">Por lo que en este caso, se presenta un </w:t>
       </w:r>
       <w:r>
         <w:rPr>
@@ -10836,8 +10741,13 @@
         </w:numPr>
       </w:pPr>
       <w:r>
-        <w:t>Oscar Cabellos Rojas</w:t>
-      </w:r>
+        <w:t xml:space="preserve">Santiago Moquillaza </w:t>
+      </w:r>
+      <w:proofErr w:type="spellStart"/>
+      <w:r>
+        <w:t>Alcarraz</w:t>
+      </w:r>
+      <w:proofErr w:type="spellEnd"/>
     </w:p>
     <w:p>
       <w:pPr>
@@ -10869,7 +10779,7 @@
         </w:numPr>
       </w:pPr>
       <w:r>
-        <w:t>Sebastián Rodríguez Mirano</w:t>
+        <w:t>Jonathan Galarza Arévalo</w:t>
       </w:r>
     </w:p>
     <w:p>
@@ -10891,7 +10801,7 @@
         </w:numPr>
       </w:pPr>
       <w:r>
-        <w:t>Sebastian Hidalgo Diaz</w:t>
+        <w:t>Miguel Rodríguez Tocas</w:t>
       </w:r>
     </w:p>
     <w:p>
@@ -10911,8 +10821,13 @@
           <w:numId w:val="34"/>
         </w:numPr>
       </w:pPr>
-      <w:r>
-        <w:t>Lider de Aseguramiento de la Calidad de Software:</w:t>
+      <w:proofErr w:type="spellStart"/>
+      <w:r>
+        <w:t>Lider</w:t>
+      </w:r>
+      <w:proofErr w:type="spellEnd"/>
+      <w:r>
+        <w:t xml:space="preserve"> de Aseguramiento de la Calidad de Software:</w:t>
       </w:r>
     </w:p>
     <w:p>
@@ -10923,8 +10838,13 @@
         </w:numPr>
       </w:pPr>
       <w:r>
-        <w:t>Santiago Moquillaza Alcarraz</w:t>
-      </w:r>
+        <w:t xml:space="preserve">Santiago Moquillaza </w:t>
+      </w:r>
+      <w:proofErr w:type="spellStart"/>
+      <w:r>
+        <w:t>Alcarraz</w:t>
+      </w:r>
+      <w:proofErr w:type="spellEnd"/>
     </w:p>
     <w:p>
       <w:pPr>
@@ -10945,10 +10865,74 @@
         </w:numPr>
       </w:pPr>
       <w:r>
-        <w:t>Oscar Cabellos Rojas</w:t>
-      </w:r>
-    </w:p>
-    <w:p/>
+        <w:t>Omar Villarreal Doroteo</w:t>
+      </w:r>
+    </w:p>
+    <w:p>
+      <w:pPr>
+        <w:numPr>
+          <w:ilvl w:val="1"/>
+          <w:numId w:val="34"/>
+        </w:numPr>
+      </w:pPr>
+      <w:r>
+        <w:t>Roger Ramos Paredes</w:t>
+      </w:r>
+    </w:p>
+    <w:p>
+      <w:pPr>
+        <w:numPr>
+          <w:ilvl w:val="1"/>
+          <w:numId w:val="34"/>
+        </w:numPr>
+      </w:pPr>
+      <w:r>
+        <w:t xml:space="preserve">Jonathan Galarza </w:t>
+      </w:r>
+      <w:proofErr w:type="spellStart"/>
+      <w:r>
+        <w:t>Arevalo</w:t>
+      </w:r>
+      <w:proofErr w:type="spellEnd"/>
+    </w:p>
+    <w:p>
+      <w:pPr>
+        <w:numPr>
+          <w:ilvl w:val="1"/>
+          <w:numId w:val="34"/>
+        </w:numPr>
+      </w:pPr>
+      <w:r>
+        <w:t xml:space="preserve">Miguel </w:t>
+      </w:r>
+      <w:proofErr w:type="spellStart"/>
+      <w:r>
+        <w:t>Rodriguez</w:t>
+      </w:r>
+      <w:proofErr w:type="spellEnd"/>
+      <w:r>
+        <w:t xml:space="preserve"> Tocas</w:t>
+      </w:r>
+    </w:p>
+    <w:p>
+      <w:pPr>
+        <w:numPr>
+          <w:ilvl w:val="1"/>
+          <w:numId w:val="34"/>
+        </w:numPr>
+      </w:pPr>
+      <w:proofErr w:type="spellStart"/>
+      <w:r>
+        <w:t>Jhon</w:t>
+      </w:r>
+      <w:proofErr w:type="spellEnd"/>
+      <w:r>
+        <w:t xml:space="preserve"> Salcedo Alfar</w:t>
+      </w:r>
+      <w:r>
+        <w:t>o</w:t>
+      </w:r>
+    </w:p>
     <w:p/>
     <w:p>
       <w:pPr>
@@ -10978,10 +10962,7 @@
         </w:numPr>
       </w:pPr>
       <w:r>
-        <w:t>Determin</w:t>
-      </w:r>
-      <w:r>
-        <w:t>ar si el modelo de diseño en el documento se está cumpliendo.</w:t>
+        <w:t>Determinar si el modelo de diseño en el documento se está cumpliendo.</w:t>
       </w:r>
     </w:p>
     <w:p>
@@ -11048,10 +11029,7 @@
         <w:ind w:left="720"/>
       </w:pPr>
       <w:r>
-        <w:t>Documento de A</w:t>
-      </w:r>
-      <w:r>
-        <w:t>rquitectura</w:t>
+        <w:t>Documento de Arquitectura</w:t>
       </w:r>
     </w:p>
     <w:p>
@@ -11083,21 +11061,27 @@
         <w:ind w:left="720"/>
       </w:pPr>
       <w:r>
-        <w:t xml:space="preserve"> Controles de integridad de datos: Se revisará esencialmente. Con respecto a integridad </w:t>
-      </w:r>
-      <w:proofErr w:type="gramStart"/>
-      <w:r>
-        <w:t>física ,</w:t>
-      </w:r>
-      <w:proofErr w:type="gramEnd"/>
-      <w:r>
-        <w:t xml:space="preserve"> los datos están seguros en que repositorio de github  o etc y el despliegue donde fue. Con respecto a la integridad ló</w:t>
-      </w:r>
-      <w:r>
-        <w:t>gica, en lo que es entidad las llaves primarias son las correctas, en lo referencial se cuenta con las correctas llaves foráneas, en el dominio la longitud, tipos y formatos de caracteres son los adecuados. Y por último en la integridad lógica definida por</w:t>
-      </w:r>
-      <w:r>
-        <w:t xml:space="preserve"> el usuario hay reglas y restricciones según roles.</w:t>
+        <w:t xml:space="preserve"> Controles de integridad de datos: Se revisará esencialmente. Con respecto a integridad física , los datos están seguros en que repositorio de </w:t>
+      </w:r>
+      <w:proofErr w:type="spellStart"/>
+      <w:r>
+        <w:t>github</w:t>
+      </w:r>
+      <w:proofErr w:type="spellEnd"/>
+      <w:r>
+        <w:t xml:space="preserve">  o </w:t>
+      </w:r>
+      <w:proofErr w:type="spellStart"/>
+      <w:r>
+        <w:t>etc</w:t>
+      </w:r>
+      <w:proofErr w:type="spellEnd"/>
+      <w:r>
+        <w:t xml:space="preserve"> y el despliegue donde fue. Con respecto a la integridad lógica, en lo que es entidad las llaves primarias son las correctas, en lo referencial se cuenta con las correctas llaves </w:t>
+      </w:r>
+      <w:r>
+        <w:lastRenderedPageBreak/>
+        <w:t>foráneas, en el dominio la longitud, tipos y formatos de caracteres son los adecuados. Y por último en la integridad lógica definida por el usuario hay reglas y restricciones según roles.</w:t>
       </w:r>
     </w:p>
     <w:p>
@@ -11105,16 +11089,7 @@
         <w:ind w:left="720"/>
       </w:pPr>
       <w:r>
-        <w:lastRenderedPageBreak/>
-        <w:t xml:space="preserve"> Controles de integridad de archivos: Revisaremos las funciones según </w:t>
-      </w:r>
-      <w:proofErr w:type="gramStart"/>
-      <w:r>
-        <w:t>roles,  según</w:t>
-      </w:r>
-      <w:proofErr w:type="gramEnd"/>
-      <w:r>
-        <w:t xml:space="preserve"> el tipo de usuario que eres , nos permite hacer ciertas funcionalidades extra.</w:t>
+        <w:t xml:space="preserve"> Controles de integridad de archivos: Revisaremos las funciones según roles,  según el tipo de usuario que eres , nos permite hacer ciertas funcionalidades extra.</w:t>
       </w:r>
     </w:p>
     <w:p>
@@ -11122,10 +11097,7 @@
         <w:ind w:left="720"/>
       </w:pPr>
       <w:r>
-        <w:t xml:space="preserve"> Método para alcanzar el nivel de servici</w:t>
-      </w:r>
-      <w:r>
-        <w:t>o requerido: Las funcionalidades básicas dentro de los requerimientos si proveen el servicio.</w:t>
+        <w:t xml:space="preserve"> Método para alcanzar el nivel de servicio requerido: Las funcionalidades básicas dentro de los requerimientos si proveen el servicio.</w:t>
       </w:r>
     </w:p>
     <w:p>
@@ -11133,18 +11105,15 @@
         <w:ind w:left="720"/>
       </w:pPr>
       <w:r>
-        <w:t xml:space="preserve"> Diseño acorde con la metodología establecida: Verificar si la metodología que se llevó a cabo fue </w:t>
-      </w:r>
-      <w:proofErr w:type="gramStart"/>
-      <w:r>
-        <w:t>RUP(</w:t>
-      </w:r>
-      <w:proofErr w:type="gramEnd"/>
-      <w:r>
-        <w:t>la que se planteó), se puede contar con los diagramas de in</w:t>
-      </w:r>
-      <w:r>
-        <w:t xml:space="preserve">teracción, actividades , etc según los roles. </w:t>
+        <w:t xml:space="preserve"> Diseño acorde con la metodología establecida: Verificar si la metodología que se llevó a cabo fue RUP(la que se planteó), se puede contar con los diagramas de interacción, actividades , </w:t>
+      </w:r>
+      <w:proofErr w:type="spellStart"/>
+      <w:r>
+        <w:t>etc</w:t>
+      </w:r>
+      <w:proofErr w:type="spellEnd"/>
+      <w:r>
+        <w:t xml:space="preserve"> según los roles. </w:t>
       </w:r>
     </w:p>
     <w:p>
@@ -11154,11 +11123,11 @@
       <w:r>
         <w:t xml:space="preserve"> Diseño acorde con los requerimientos establecidos:  Si están conectados con los requerimientos de negocio, son funcionales pero tienen pequeñas diferencias con lo </w:t>
       </w:r>
-      <w:proofErr w:type="gramStart"/>
+      <w:proofErr w:type="spellStart"/>
       <w:r>
         <w:t>real.También</w:t>
       </w:r>
-      <w:proofErr w:type="gramEnd"/>
+      <w:proofErr w:type="spellEnd"/>
       <w:r>
         <w:t xml:space="preserve"> tenemos el diseño de la base de datos que se implementó parcialmente.</w:t>
       </w:r>
@@ -11168,10 +11137,7 @@
         <w:ind w:left="720"/>
       </w:pPr>
       <w:r>
-        <w:t xml:space="preserve"> Mantenib</w:t>
-      </w:r>
-      <w:r>
-        <w:t>ilidad del diseño: En lo que es la base de datos si es escalable, y pueden introducirse en el models.py del programa.</w:t>
+        <w:t xml:space="preserve"> Mantenibilidad del diseño: En lo que es la base de datos si es escalable, y pueden introducirse en el models.py del programa.</w:t>
       </w:r>
     </w:p>
     <w:p>
@@ -11179,15 +11145,7 @@
         <w:ind w:left="720"/>
       </w:pPr>
       <w:r>
-        <w:t xml:space="preserve"> Interfaces de diseño: Se cuenta con todas las interfaces del sistema, sin </w:t>
-      </w:r>
-      <w:proofErr w:type="gramStart"/>
-      <w:r>
-        <w:t>embargo</w:t>
-      </w:r>
-      <w:proofErr w:type="gramEnd"/>
-      <w:r>
-        <w:t xml:space="preserve"> no se tiene la interacción con interfaces externas. </w:t>
+        <w:t xml:space="preserve"> Interfaces de diseño: Se cuenta con todas las interfaces del sistema, sin embargo no se tiene la interacción con interfaces externas. </w:t>
       </w:r>
     </w:p>
     <w:p>
@@ -11195,10 +11153,7 @@
         <w:ind w:left="720"/>
       </w:pPr>
       <w:r>
-        <w:t xml:space="preserve"> D</w:t>
-      </w:r>
-      <w:r>
-        <w:t>iseño acorde con criterios establecidos: Lo comparamos con los requisitos no funcionales y de performance si cuenta con ellos.</w:t>
+        <w:t xml:space="preserve"> Diseño acorde con criterios establecidos: Lo comparamos con los requisitos no funcionales y de performance si cuenta con ellos.</w:t>
       </w:r>
     </w:p>
     <w:p>
@@ -11220,10 +11175,7 @@
         <w:ind w:left="720"/>
       </w:pPr>
       <w:r>
-        <w:t xml:space="preserve"> Asignar tiempos adecuados: Se darán los tiempos en los que se realizarán todas las fases de</w:t>
-      </w:r>
-      <w:r>
-        <w:t xml:space="preserve"> la revisión del diseño.</w:t>
+        <w:t xml:space="preserve"> Asignar tiempos adecuados: Se darán los tiempos en los que se realizarán todas las fases de la revisión del diseño.</w:t>
       </w:r>
     </w:p>
     <w:p>
@@ -11231,7 +11183,15 @@
         <w:ind w:left="720"/>
       </w:pPr>
       <w:r>
-        <w:t xml:space="preserve"> Documentar los datos de la revisión: Se debe registrar todos los bugs, problemas o recomendaciones en el checklist, a menos que sea extenso.</w:t>
+        <w:t xml:space="preserve"> Documentar los datos de la revisión: Se debe registrar todos los bugs, problemas o recomendaciones en el </w:t>
+      </w:r>
+      <w:proofErr w:type="spellStart"/>
+      <w:r>
+        <w:t>checklist</w:t>
+      </w:r>
+      <w:proofErr w:type="spellEnd"/>
+      <w:r>
+        <w:t>, a menos que sea extenso.</w:t>
       </w:r>
     </w:p>
     <w:p>
@@ -11239,10 +11199,15 @@
         <w:ind w:left="720"/>
       </w:pPr>
       <w:r>
-        <w:t xml:space="preserve"> Revisar los datos con el equipo de proyecto: Al final de la revisión en equipo de desarr</w:t>
-      </w:r>
-      <w:r>
-        <w:t>olladores tiene que revisar cómo están los datos de acuerdo al checklist o resumen de la inspección.</w:t>
+        <w:t xml:space="preserve"> Revisar los datos con el equipo de proyecto: Al final de la revisión en equipo de desarrolladores tiene que revisar cómo están los datos de acuerdo al </w:t>
+      </w:r>
+      <w:proofErr w:type="spellStart"/>
+      <w:r>
+        <w:t>checklist</w:t>
+      </w:r>
+      <w:proofErr w:type="spellEnd"/>
+      <w:r>
+        <w:t xml:space="preserve"> o resumen de la inspección.</w:t>
       </w:r>
     </w:p>
     <w:p>
@@ -11258,10 +11223,7 @@
         <w:ind w:left="720"/>
       </w:pPr>
       <w:r>
-        <w:t xml:space="preserve"> Revisar recomendacione</w:t>
-      </w:r>
-      <w:r>
-        <w:t xml:space="preserve">s con el equipo de proyecto: Compartiremos las recomendaciones con el equipo a cargo del sistema o proyecto. Se deben rechazar, aprobar, modificar o discutir lo compartido. </w:t>
+        <w:t xml:space="preserve"> Revisar recomendaciones con el equipo de proyecto: Compartiremos las recomendaciones con el equipo a cargo del sistema o proyecto. Se deben rechazar, aprobar, modificar o discutir lo compartido. </w:t>
       </w:r>
     </w:p>
     <w:p>
@@ -11269,10 +11231,7 @@
         <w:ind w:left="720"/>
       </w:pPr>
       <w:r>
-        <w:t xml:space="preserve"> Preparar un reporte final: Al final se hará un reporte de todo lo aceptado, modif</w:t>
-      </w:r>
-      <w:r>
-        <w:t>icado o rechazado y recomendaciones para el proyecto.</w:t>
+        <w:t xml:space="preserve"> Preparar un reporte final: Al final se hará un reporte de todo lo aceptado, modificado o rechazado y recomendaciones para el proyecto.</w:t>
       </w:r>
     </w:p>
     <w:p>
@@ -11297,15 +11256,23 @@
     </w:p>
     <w:p>
       <w:r>
-        <w:t xml:space="preserve">Muchos puntos del checklist no pudieron ser evaluados por falta de documentación o tiempo. Sin </w:t>
-      </w:r>
-      <w:proofErr w:type="gramStart"/>
-      <w:r>
-        <w:t>embargo</w:t>
-      </w:r>
-      <w:proofErr w:type="gramEnd"/>
-      <w:r>
-        <w:t xml:space="preserve"> le falta mejorar en algunos puntos, los blueprints les permite organizarse mejor en el proyecto.</w:t>
+        <w:t xml:space="preserve">Muchos puntos del </w:t>
+      </w:r>
+      <w:proofErr w:type="spellStart"/>
+      <w:r>
+        <w:t>checklist</w:t>
+      </w:r>
+      <w:proofErr w:type="spellEnd"/>
+      <w:r>
+        <w:t xml:space="preserve"> no pudieron ser evaluados por falta de documentación o tiempo. Sin embargo le falta mejorar en algunos puntos, los </w:t>
+      </w:r>
+      <w:proofErr w:type="spellStart"/>
+      <w:r>
+        <w:t>blueprints</w:t>
+      </w:r>
+      <w:proofErr w:type="spellEnd"/>
+      <w:r>
+        <w:t xml:space="preserve"> les permite organizarse mejor en el proyecto.</w:t>
       </w:r>
     </w:p>
     <w:p>
@@ -11315,7 +11282,16 @@
       <w:bookmarkStart w:id="54" w:name="_qgfrotlzyub8" w:colFirst="0" w:colLast="0"/>
       <w:bookmarkEnd w:id="54"/>
       <w:r>
-        <w:t>Lista de Verificación(checklist)</w:t>
+        <w:lastRenderedPageBreak/>
+        <w:t>Lista de Verificación(</w:t>
+      </w:r>
+      <w:proofErr w:type="spellStart"/>
+      <w:r>
+        <w:t>checklist</w:t>
+      </w:r>
+      <w:proofErr w:type="spellEnd"/>
+      <w:r>
+        <w:t>)</w:t>
       </w:r>
     </w:p>
     <w:tbl>
@@ -11365,12 +11341,14 @@
               <w:widowControl w:val="0"/>
               <w:jc w:val="center"/>
             </w:pPr>
+            <w:proofErr w:type="spellStart"/>
             <w:r>
               <w:rPr>
                 <w:b/>
               </w:rPr>
               <w:t>Item</w:t>
             </w:r>
+            <w:proofErr w:type="spellEnd"/>
           </w:p>
         </w:tc>
         <w:tc>
@@ -11460,7 +11438,6 @@
               <w:widowControl w:val="0"/>
             </w:pPr>
             <w:r>
-              <w:lastRenderedPageBreak/>
               <w:t>¿Los usuarios están de acuerdo con que el diseño representa la realidad?</w:t>
             </w:r>
           </w:p>
@@ -11596,7 +11573,15 @@
               <w:widowControl w:val="0"/>
             </w:pPr>
             <w:r>
-              <w:t>Mediante los blueprints se pudo representar mejor con la realidad.</w:t>
+              <w:t xml:space="preserve">Mediante los </w:t>
+            </w:r>
+            <w:proofErr w:type="spellStart"/>
+            <w:r>
+              <w:t>blueprints</w:t>
+            </w:r>
+            <w:proofErr w:type="spellEnd"/>
+            <w:r>
+              <w:t xml:space="preserve"> se pudo representar mejor con la realidad.</w:t>
             </w:r>
           </w:p>
         </w:tc>
@@ -11710,10 +11695,7 @@
               <w:widowControl w:val="0"/>
             </w:pPr>
             <w:r>
-              <w:t>¿Son razonables los ítems identificados en el proceso d</w:t>
-            </w:r>
-            <w:r>
-              <w:t>e revisión del diseño?</w:t>
+              <w:t>¿Son razonables los ítems identificados en el proceso de revisión del diseño?</w:t>
             </w:r>
           </w:p>
         </w:tc>
@@ -11848,15 +11830,7 @@
               <w:widowControl w:val="0"/>
             </w:pPr>
             <w:r>
-              <w:t xml:space="preserve">Todos los documentos del </w:t>
-            </w:r>
-            <w:proofErr w:type="gramStart"/>
-            <w:r>
-              <w:t>proyecto</w:t>
-            </w:r>
-            <w:proofErr w:type="gramEnd"/>
-            <w:r>
-              <w:t xml:space="preserve"> pero no completos.</w:t>
+              <w:t>Todos los documentos del proyecto pero no completos.</w:t>
             </w:r>
           </w:p>
         </w:tc>
@@ -11950,20 +11924,36 @@
         <w:jc w:val="center"/>
       </w:pPr>
       <w:r>
-        <w:t>Tabla 5- Checklist del modelo de diseño</w:t>
-      </w:r>
-    </w:p>
-    <w:p>
-      <w:r>
-        <w:t xml:space="preserve">Resumen: Muchos puntos del checklist no pudieron ser evaluados por falta de documentación o tiempo. Sin </w:t>
-      </w:r>
-      <w:proofErr w:type="gramStart"/>
-      <w:r>
-        <w:t>embargo</w:t>
-      </w:r>
-      <w:proofErr w:type="gramEnd"/>
-      <w:r>
-        <w:t xml:space="preserve"> le falta mejorar en algunos puntos, los blueprints les permite organizarse mejor en el proyecto.</w:t>
+        <w:t xml:space="preserve">Tabla 5- </w:t>
+      </w:r>
+      <w:proofErr w:type="spellStart"/>
+      <w:r>
+        <w:t>Checklist</w:t>
+      </w:r>
+      <w:proofErr w:type="spellEnd"/>
+      <w:r>
+        <w:t xml:space="preserve"> del modelo de diseño</w:t>
+      </w:r>
+    </w:p>
+    <w:p>
+      <w:r>
+        <w:t xml:space="preserve">Resumen: Muchos puntos del </w:t>
+      </w:r>
+      <w:proofErr w:type="spellStart"/>
+      <w:r>
+        <w:t>checklist</w:t>
+      </w:r>
+      <w:proofErr w:type="spellEnd"/>
+      <w:r>
+        <w:t xml:space="preserve"> no pudieron ser evaluados por falta de documentación o tiempo. Sin embargo le falta mejorar en algunos puntos, los </w:t>
+      </w:r>
+      <w:proofErr w:type="spellStart"/>
+      <w:r>
+        <w:t>blueprints</w:t>
+      </w:r>
+      <w:proofErr w:type="spellEnd"/>
+      <w:r>
+        <w:t xml:space="preserve"> les permite organizarse mejor en el proyecto.</w:t>
       </w:r>
     </w:p>
     <w:p>
@@ -11973,15 +11963,28 @@
       <w:bookmarkStart w:id="55" w:name="_u40lii6dbtwn" w:colFirst="0" w:colLast="0"/>
       <w:bookmarkEnd w:id="55"/>
       <w:r>
-        <w:t>Métrica</w:t>
-      </w:r>
-      <w:r>
-        <w:t>s</w:t>
-      </w:r>
-    </w:p>
-    <w:p>
-      <w:r>
-        <w:t>Del Diseño Arquitectónico: Se basa en la arquitectura y la eficiencia de los módulos. Son de caja negra por lo cual no necesitamos saber el trabajo interno de un módulo en particular del sistema. Fueron hechas por Card y Glass.</w:t>
+        <w:t>Métricas</w:t>
+      </w:r>
+    </w:p>
+    <w:p>
+      <w:r>
+        <w:t xml:space="preserve">Del Diseño Arquitectónico: Se basa en la arquitectura y la eficiencia de los módulos. Son de caja negra por lo cual no necesitamos saber el trabajo interno de un módulo en particular del sistema. Fueron hechas por </w:t>
+      </w:r>
+      <w:proofErr w:type="spellStart"/>
+      <w:r>
+        <w:t>Card</w:t>
+      </w:r>
+      <w:proofErr w:type="spellEnd"/>
+      <w:r>
+        <w:t xml:space="preserve"> y </w:t>
+      </w:r>
+      <w:proofErr w:type="spellStart"/>
+      <w:r>
+        <w:t>Glass</w:t>
+      </w:r>
+      <w:proofErr w:type="spellEnd"/>
+      <w:r>
+        <w:t>.</w:t>
       </w:r>
     </w:p>
     <w:p>
@@ -12221,9 +12224,11 @@
               </w:pBdr>
               <w:spacing w:line="240" w:lineRule="auto"/>
             </w:pPr>
+            <w:proofErr w:type="spellStart"/>
             <w:r>
               <w:t>Funcion</w:t>
             </w:r>
+            <w:proofErr w:type="spellEnd"/>
           </w:p>
         </w:tc>
         <w:tc>
@@ -12335,9 +12340,11 @@
               </w:pBdr>
               <w:spacing w:line="240" w:lineRule="auto"/>
             </w:pPr>
+            <w:proofErr w:type="spellStart"/>
             <w:r>
               <w:t>Login</w:t>
             </w:r>
+            <w:proofErr w:type="spellEnd"/>
           </w:p>
         </w:tc>
         <w:tc>
@@ -12392,15 +12399,7 @@
               <w:spacing w:line="240" w:lineRule="auto"/>
             </w:pPr>
             <w:r>
-              <w:t>4</w:t>
-            </w:r>
-            <w:proofErr w:type="gramStart"/>
-            <w:r>
-              <w:t>/(</w:t>
-            </w:r>
-            <w:proofErr w:type="gramEnd"/>
-            <w:r>
-              <w:t>4+1)=0,8</w:t>
+              <w:t>4/(4+1)=0,8</w:t>
             </w:r>
           </w:p>
         </w:tc>
@@ -12500,15 +12499,7 @@
               <w:spacing w:line="240" w:lineRule="auto"/>
             </w:pPr>
             <w:r>
-              <w:t>9</w:t>
-            </w:r>
-            <w:proofErr w:type="gramStart"/>
-            <w:r>
-              <w:t>/(</w:t>
-            </w:r>
-            <w:proofErr w:type="gramEnd"/>
-            <w:r>
-              <w:t>9+1)=0,9</w:t>
+              <w:t>9/(9+1)=0,9</w:t>
             </w:r>
           </w:p>
         </w:tc>
@@ -12615,15 +12606,7 @@
               <w:spacing w:line="240" w:lineRule="auto"/>
             </w:pPr>
             <w:r>
-              <w:t>3</w:t>
-            </w:r>
-            <w:proofErr w:type="gramStart"/>
-            <w:r>
-              <w:t>/(</w:t>
-            </w:r>
-            <w:proofErr w:type="gramEnd"/>
-            <w:r>
-              <w:t>4+1)=0,6</w:t>
+              <w:t>3/(4+1)=0,6</w:t>
             </w:r>
           </w:p>
         </w:tc>
@@ -12737,15 +12720,7 @@
               <w:spacing w:line="240" w:lineRule="auto"/>
             </w:pPr>
             <w:r>
-              <w:t>4</w:t>
-            </w:r>
-            <w:proofErr w:type="gramStart"/>
-            <w:r>
-              <w:t>/(</w:t>
-            </w:r>
-            <w:proofErr w:type="gramEnd"/>
-            <w:r>
-              <w:t>1+1)=2</w:t>
+              <w:t>4/(1+1)=2</w:t>
             </w:r>
           </w:p>
         </w:tc>
@@ -12792,7 +12767,6 @@
       <w:bookmarkStart w:id="56" w:name="_931i4wv6xbvm" w:colFirst="0" w:colLast="0"/>
       <w:bookmarkEnd w:id="56"/>
       <w:r>
-        <w:lastRenderedPageBreak/>
         <w:t>Involucrados</w:t>
       </w:r>
     </w:p>
@@ -12858,8 +12832,13 @@
         </w:numPr>
       </w:pPr>
       <w:r>
-        <w:t>Sebastián Rodríguez Mirano</w:t>
-      </w:r>
+        <w:t xml:space="preserve">Sebastián Rodríguez </w:t>
+      </w:r>
+      <w:proofErr w:type="spellStart"/>
+      <w:r>
+        <w:t>Mirano</w:t>
+      </w:r>
+      <w:proofErr w:type="spellEnd"/>
     </w:p>
     <w:p>
       <w:pPr>
@@ -12879,8 +12858,13 @@
           <w:numId w:val="12"/>
         </w:numPr>
       </w:pPr>
-      <w:r>
-        <w:t>Sebastian Hidalgo Diaz</w:t>
+      <w:proofErr w:type="spellStart"/>
+      <w:r>
+        <w:t>Sebastian</w:t>
+      </w:r>
+      <w:proofErr w:type="spellEnd"/>
+      <w:r>
+        <w:t xml:space="preserve"> Hidalgo Diaz</w:t>
       </w:r>
     </w:p>
     <w:p>
@@ -12900,8 +12884,13 @@
           <w:numId w:val="34"/>
         </w:numPr>
       </w:pPr>
-      <w:r>
-        <w:t>Lider de Aseguramiento de la Calidad de Software:</w:t>
+      <w:proofErr w:type="spellStart"/>
+      <w:r>
+        <w:t>Lider</w:t>
+      </w:r>
+      <w:proofErr w:type="spellEnd"/>
+      <w:r>
+        <w:t xml:space="preserve"> de Aseguramiento de la Calidad de Software:</w:t>
       </w:r>
     </w:p>
     <w:p>
@@ -12912,7 +12901,15 @@
         </w:numPr>
       </w:pPr>
       <w:r>
-        <w:t xml:space="preserve">Santiago Moquillaza Alcarraz </w:t>
+        <w:t xml:space="preserve">Santiago Moquillaza </w:t>
+      </w:r>
+      <w:proofErr w:type="spellStart"/>
+      <w:r>
+        <w:t>Alcarraz</w:t>
+      </w:r>
+      <w:proofErr w:type="spellEnd"/>
+      <w:r>
+        <w:t xml:space="preserve"> </w:t>
       </w:r>
     </w:p>
     <w:p>
@@ -12923,10 +12920,7 @@
         </w:numPr>
       </w:pPr>
       <w:r>
-        <w:t>Analistas del Aseguramiento de la Calidad de So</w:t>
-      </w:r>
-      <w:r>
-        <w:t>ftware:</w:t>
+        <w:t>Analistas del Aseguramiento de la Calidad de Software:</w:t>
       </w:r>
     </w:p>
     <w:p>
@@ -12958,9 +12952,27 @@
           <w:numId w:val="34"/>
         </w:numPr>
       </w:pPr>
-      <w:r>
-        <w:t>Mirano Rodriguez Sebastian</w:t>
-      </w:r>
+      <w:proofErr w:type="spellStart"/>
+      <w:r>
+        <w:t>Mirano</w:t>
+      </w:r>
+      <w:proofErr w:type="spellEnd"/>
+      <w:r>
+        <w:t xml:space="preserve"> </w:t>
+      </w:r>
+      <w:proofErr w:type="spellStart"/>
+      <w:r>
+        <w:t>Rodriguez</w:t>
+      </w:r>
+      <w:proofErr w:type="spellEnd"/>
+      <w:r>
+        <w:t xml:space="preserve"> </w:t>
+      </w:r>
+      <w:proofErr w:type="spellStart"/>
+      <w:r>
+        <w:t>Sebastian</w:t>
+      </w:r>
+      <w:proofErr w:type="spellEnd"/>
     </w:p>
     <w:p>
       <w:pPr>
@@ -12970,8 +12982,13 @@
         </w:numPr>
       </w:pPr>
       <w:r>
-        <w:t>Hidalgo Diaz Sebastian</w:t>
-      </w:r>
+        <w:t xml:space="preserve">Hidalgo Diaz </w:t>
+      </w:r>
+      <w:proofErr w:type="spellStart"/>
+      <w:r>
+        <w:t>Sebastian</w:t>
+      </w:r>
+      <w:proofErr w:type="spellEnd"/>
     </w:p>
     <w:p>
       <w:pPr>
@@ -13079,13 +13096,11 @@
       </w:r>
       <w:r>
         <w:br/>
-        <w:t>Es necesario tener implementados controles específicos de manera de lograr l</w:t>
-      </w:r>
-      <w:r>
-        <w:t>a precisión en el procesamiento deseado. Los controles implementados en forma impropia, no alcanzarán el nivel de tolerancia aceptado, y por la mala comprensión del propósito de los controles, serán implementadas soluciones simplistas cuando en realidad se</w:t>
-      </w:r>
-      <w:r>
-        <w:t xml:space="preserve"> requieren controles complejos para alcanzar los objetivos de control establecidos previamente.</w:t>
+        <w:t xml:space="preserve">Es necesario tener implementados controles específicos de manera de lograr la precisión en el procesamiento deseado. Los controles implementados en forma impropia, no alcanzarán el nivel de tolerancia aceptado, y por la mala comprensión </w:t>
+      </w:r>
+      <w:r>
+        <w:lastRenderedPageBreak/>
+        <w:t>del propósito de los controles, serán implementadas soluciones simplistas cuando en realidad se requieren controles complejos para alcanzar los objetivos de control establecidos previamente.</w:t>
       </w:r>
       <w:r>
         <w:br/>
@@ -13099,15 +13114,11 @@
         </w:numPr>
       </w:pPr>
       <w:r>
-        <w:lastRenderedPageBreak/>
         <w:t>Implementación de reglas de autorización.</w:t>
       </w:r>
       <w:r>
         <w:br/>
-        <w:t>Es necesario verificar la implementación de reglas de autorización de manera de dificultar su evasión. Además, las re</w:t>
-      </w:r>
-      <w:r>
-        <w:t xml:space="preserve">glas de autorización no deben sólo considerar la ejecución de las reglas si no también tener en cuenta los métodos más comunes de evadirlas. </w:t>
+        <w:t xml:space="preserve">Es necesario verificar la implementación de reglas de autorización de manera de dificultar su evasión. Además, las reglas de autorización no deben sólo considerar la ejecución de las reglas si no también tener en cuenta los métodos más comunes de evadirlas. </w:t>
       </w:r>
       <w:r>
         <w:br/>
@@ -13125,10 +13136,7 @@
       </w:r>
       <w:r>
         <w:br/>
-        <w:t xml:space="preserve">Los controles de integridad de archivos deben implementarse </w:t>
-      </w:r>
-      <w:r>
-        <w:t xml:space="preserve">de manera que minimicen la probabilidad de pérdida de la integridad, debiendo además prevenirla y detectarla oportunamente. </w:t>
+        <w:t xml:space="preserve">Los controles de integridad de archivos deben implementarse de manera que minimicen la probabilidad de pérdida de la integridad, debiendo además prevenirla y detectarla oportunamente. </w:t>
       </w:r>
       <w:r>
         <w:br/>
@@ -13146,13 +13154,7 @@
       </w:r>
       <w:r>
         <w:br/>
-        <w:t>Es necesario implementar una verificación de las auditorías para facilitar la recuperació</w:t>
-      </w:r>
-      <w:r>
-        <w:t>n de información de las mismas (rastreo). Si la verificación de la auditoría contiene información costosa o demanda mucho tiempo, su valor disminuye significativamente. Las consideraciones de la implementación incluyen la cantidad de información a recupera</w:t>
-      </w:r>
-      <w:r>
-        <w:t xml:space="preserve">r seguida de la facilidad de recuperación, referencias cruzadas de información para la recuperación y el tiempo que la información de la auditoría necesita ser almacenada. </w:t>
+        <w:t xml:space="preserve">Es necesario implementar una verificación de las auditorías para facilitar la recuperación de información de las mismas (rastreo). Si la verificación de la auditoría contiene información costosa o demanda mucho tiempo, su valor disminuye significativamente. Las consideraciones de la implementación incluyen la cantidad de información a recuperar seguida de la facilidad de recuperación, referencias cruzadas de información para la recuperación y el tiempo que la información de la auditoría necesita ser almacenada. </w:t>
       </w:r>
       <w:r>
         <w:br/>
@@ -13170,10 +13172,7 @@
       </w:r>
       <w:r>
         <w:br/>
-        <w:t>La seguridad es la combinación de p</w:t>
-      </w:r>
-      <w:r>
-        <w:t>revisión y entrenamiento, más herramientas y técnicas de seguridad. Los procedimientos que aseguran que tanto las herramientas como las técnicas de seguridad estén disponibles y que trabajen juntas, deben desarrollarse durante la fase de codificación.</w:t>
+        <w:t>La seguridad es la combinación de previsión y entrenamiento, más herramientas y técnicas de seguridad. Los procedimientos que aseguran que tanto las herramientas como las técnicas de seguridad estén disponibles y que trabajen juntas, deben desarrollarse durante la fase de codificación.</w:t>
       </w:r>
       <w:r>
         <w:br/>
@@ -13191,10 +13190,7 @@
       </w:r>
       <w:r>
         <w:br/>
-        <w:t>Los procedimientos a implementar deben asegurar conformidad con estándares, políticas, procedimientos y métodos definidos por la organización. Si se detecta la no conformidad, se deberían tomar las me</w:t>
-      </w:r>
-      <w:r>
-        <w:t xml:space="preserve">didas necesarias para modificar el diseño y así lograr la conformidad. </w:t>
+        <w:t xml:space="preserve">Los procedimientos a implementar deben asegurar conformidad con estándares, políticas, procedimientos y métodos definidos por la organización. Si se detecta la no conformidad, se deberían tomar las medidas necesarias para modificar el diseño y así lograr la conformidad. </w:t>
       </w:r>
       <w:r>
         <w:br/>
@@ -13212,13 +13208,7 @@
       </w:r>
       <w:r>
         <w:br/>
-        <w:t>El cambio continuo de condiciones puede provocar que varios miembros del personal del proyecto, ignoren los objetivos del mismo durante la fas</w:t>
-      </w:r>
-      <w:r>
-        <w:t>e de codificación. El argumento es que siempre hay cambios, de manera que el ajuste a los objetivos del sistema ya definidos, ahora ya no es muy significativa. El equipo de aseguramiento de la calidad, debe desalentar esta forma de pensar y continuamente m</w:t>
-      </w:r>
-      <w:r>
-        <w:t xml:space="preserve">onitorear la implementación de dichos objetivos. Si no se han alcanzado los mismos, o deben cambiarse, o bien, debe cambiarse el sistema para tratar de ajustarlos a las especificaciones funcionales ya realizadas de la aplicación. </w:t>
+        <w:t xml:space="preserve">El cambio continuo de condiciones puede provocar que varios miembros del personal del proyecto, ignoren los objetivos del mismo durante la fase de codificación. El argumento es que siempre hay cambios, de manera que el ajuste a los objetivos del sistema ya definidos, ahora ya no es muy significativa. El equipo de aseguramiento de la calidad, debe desalentar esta forma de pensar y continuamente monitorear la implementación de dichos objetivos. Si no se han alcanzado los mismos, o deben cambiarse, o bien, debe cambiarse el sistema para tratar de ajustarlos a las especificaciones funcionales ya realizadas de la aplicación. </w:t>
       </w:r>
       <w:r>
         <w:br/>
@@ -13232,17 +13222,15 @@
         </w:numPr>
       </w:pPr>
       <w:r>
-        <w:t>Desarrollo de procedimie</w:t>
-      </w:r>
-      <w:r>
-        <w:t>ntos operativos.</w:t>
+        <w:t>Desarrollo de procedimientos operativos.</w:t>
       </w:r>
       <w:r>
         <w:br/>
-        <w:t>Los procedimientos deben desarrollarse durante la fase de programación, de forma de poder operar la aplicación. Durante la fase siguiente, los programas ejecutables serán operados. Los procedimientos operativos deben ser consistentes con l</w:t>
-      </w:r>
-      <w:r>
-        <w:t>os requerimientos operacionales definidos para la aplicación.</w:t>
+        <w:t xml:space="preserve">Los procedimientos deben desarrollarse durante la fase de programación, de forma </w:t>
+      </w:r>
+      <w:r>
+        <w:lastRenderedPageBreak/>
+        <w:t>de poder operar la aplicación. Durante la fase siguiente, los programas ejecutables serán operados. Los procedimientos operativos deben ser consistentes con los requerimientos operacionales definidos para la aplicación.</w:t>
       </w:r>
     </w:p>
     <w:p>
@@ -13252,7 +13240,6 @@
       <w:bookmarkStart w:id="63" w:name="_f4nywy7ut3g1" w:colFirst="0" w:colLast="0"/>
       <w:bookmarkEnd w:id="63"/>
       <w:r>
-        <w:lastRenderedPageBreak/>
         <w:t>Salidas</w:t>
       </w:r>
     </w:p>
@@ -13279,7 +13266,15 @@
       <w:bookmarkStart w:id="64" w:name="_dvbok88p4qfr" w:colFirst="0" w:colLast="0"/>
       <w:bookmarkEnd w:id="64"/>
       <w:r>
-        <w:t>Lista de Verificación (Checklist)</w:t>
+        <w:t>Lista de Verificación (</w:t>
+      </w:r>
+      <w:proofErr w:type="spellStart"/>
+      <w:r>
+        <w:t>Checklist</w:t>
+      </w:r>
+      <w:proofErr w:type="spellEnd"/>
+      <w:r>
+        <w:t>)</w:t>
       </w:r>
     </w:p>
     <w:p/>
@@ -13330,12 +13325,14 @@
               <w:widowControl w:val="0"/>
               <w:jc w:val="center"/>
             </w:pPr>
+            <w:proofErr w:type="spellStart"/>
             <w:r>
               <w:rPr>
                 <w:b/>
               </w:rPr>
               <w:t>Item</w:t>
             </w:r>
+            <w:proofErr w:type="spellEnd"/>
           </w:p>
         </w:tc>
         <w:tc>
@@ -13477,7 +13474,15 @@
               <w:widowControl w:val="0"/>
             </w:pPr>
             <w:r>
-              <w:t>Las actividades mencionadas son responsabilidad del equipo de testing.</w:t>
+              <w:t xml:space="preserve">Las actividades mencionadas son responsabilidad del equipo de </w:t>
+            </w:r>
+            <w:proofErr w:type="spellStart"/>
+            <w:r>
+              <w:t>testing</w:t>
+            </w:r>
+            <w:proofErr w:type="spellEnd"/>
+            <w:r>
+              <w:t>.</w:t>
             </w:r>
           </w:p>
         </w:tc>
@@ -13560,7 +13565,15 @@
               <w:widowControl w:val="0"/>
             </w:pPr>
             <w:r>
-              <w:t>El programador tiene en cuenta las buenas prácticas de programación y el área de testing se encargará de evaluar en la fase de verificación.</w:t>
+              <w:t xml:space="preserve">El programador tiene en cuenta las buenas prácticas de programación y el área de </w:t>
+            </w:r>
+            <w:proofErr w:type="spellStart"/>
+            <w:r>
+              <w:t>testing</w:t>
+            </w:r>
+            <w:proofErr w:type="spellEnd"/>
+            <w:r>
+              <w:t xml:space="preserve"> se encargará de evaluar en la fase de verificación.</w:t>
             </w:r>
           </w:p>
         </w:tc>
@@ -13643,15 +13656,7 @@
               <w:widowControl w:val="0"/>
             </w:pPr>
             <w:r>
-              <w:t xml:space="preserve">El programa cuenta con pruebas unitarias y algunas pruebas funcionales, sin </w:t>
-            </w:r>
-            <w:proofErr w:type="gramStart"/>
-            <w:r>
-              <w:t>embargo</w:t>
-            </w:r>
-            <w:proofErr w:type="gramEnd"/>
-            <w:r>
-              <w:t xml:space="preserve"> no cuenta con pruebas completas (pruebas de integración)</w:t>
+              <w:t>El programa cuenta con pruebas unitarias y algunas pruebas funcionales, sin embargo no cuenta con pruebas completas (pruebas de integración)</w:t>
             </w:r>
           </w:p>
         </w:tc>
@@ -13817,10 +13822,7 @@
               <w:widowControl w:val="0"/>
             </w:pPr>
             <w:r>
-              <w:t xml:space="preserve">No se puede </w:t>
-            </w:r>
-            <w:r>
-              <w:t>constatar.</w:t>
+              <w:t>No se puede constatar.</w:t>
             </w:r>
           </w:p>
         </w:tc>
@@ -13829,7 +13831,15 @@
     <w:p/>
     <w:p>
       <w:r>
-        <w:t>Es necesario tener más documentación para poder realizar un analisis más fidedigno de la fase de codificación, tales como el documento de defectos y el plan de pruebas.</w:t>
+        <w:t xml:space="preserve">Es necesario tener más documentación para poder realizar un </w:t>
+      </w:r>
+      <w:proofErr w:type="spellStart"/>
+      <w:r>
+        <w:t>analisis</w:t>
+      </w:r>
+      <w:proofErr w:type="spellEnd"/>
+      <w:r>
+        <w:t xml:space="preserve"> más fidedigno de la fase de codificación, tales como el documento de defectos y el plan de pruebas.</w:t>
       </w:r>
     </w:p>
     <w:p>
@@ -13867,19 +13877,14 @@
     </w:p>
     <w:p>
       <w:r>
-        <w:t xml:space="preserve">El objetivo es identificar propiedades medibles del software y las relaciones entre ellas. Esto es similar a la identificación de propiedades medibles de la materia (como el volumen, la masa y la presión de un gas) y las relaciones entre ellas (análogas a </w:t>
-      </w:r>
-      <w:r>
-        <w:t>la ecuación de gas). Por lo tanto, sus métricas no son sólo métricas de complejidad.</w:t>
+        <w:t>El objetivo es identificar propiedades medibles del software y las relaciones entre ellas. Esto es similar a la identificación de propiedades medibles de la materia (como el volumen, la masa y la presión de un gas) y las relaciones entre ellas (análogas a la ecuación de gas). Por lo tanto, sus métricas no son sólo métricas de complejidad.</w:t>
       </w:r>
     </w:p>
     <w:p/>
     <w:p>
       <w:r>
-        <w:t xml:space="preserve">Según Halstead las métricas del software deben reflejar la implementación o expresión de algoritmos en diferentes idiomas, pero ser independientes de su ejecución en una </w:t>
-      </w:r>
-      <w:r>
-        <w:t>plataforma específica. Por lo tanto, estas métricas se calculan estáticamente a partir del código:</w:t>
+        <w:lastRenderedPageBreak/>
+        <w:t>Según Halstead las métricas del software deben reflejar la implementación o expresión de algoritmos en diferentes idiomas, pero ser independientes de su ejecución en una plataforma específica. Por lo tanto, estas métricas se calculan estáticamente a partir del código:</w:t>
       </w:r>
     </w:p>
     <w:p>
@@ -13890,7 +13895,6 @@
         <w:rPr>
           <w:noProof/>
         </w:rPr>
-        <w:lastRenderedPageBreak/>
         <w:drawing>
           <wp:inline distT="114300" distB="114300" distL="114300" distR="114300" wp14:anchorId="5F881E6C" wp14:editId="040404F5">
             <wp:extent cx="2911507" cy="917865"/>
@@ -13995,10 +13999,7 @@
         <w:t xml:space="preserve">dificultad (D) </w:t>
       </w:r>
       <w:r>
-        <w:t xml:space="preserve">está relacionada con la dificultad del programa para escribir o </w:t>
-      </w:r>
-      <w:r>
-        <w:t>entender, por ejemplo, al hacer la revisión de código.</w:t>
+        <w:t>está relacionada con la dificultad del programa para escribir o entender, por ejemplo, al hacer la revisión de código.</w:t>
       </w:r>
     </w:p>
     <w:p>
@@ -14044,10 +14045,7 @@
         <w:t xml:space="preserve">Errores entregados de Halstead (B) </w:t>
       </w:r>
       <w:r>
-        <w:t>es una estimación del número de errores</w:t>
-      </w:r>
-      <w:r>
-        <w:t xml:space="preserve"> en la implementación.</w:t>
+        <w:t>es una estimación del número de errores en la implementación.</w:t>
       </w:r>
     </w:p>
     <w:p>
@@ -14068,15 +14066,23 @@
         </w:numPr>
       </w:pPr>
       <w:r>
-        <w:t xml:space="preserve">Para la aplicación de </w:t>
-      </w:r>
-      <w:proofErr w:type="gramStart"/>
-      <w:r>
-        <w:t>las métrica</w:t>
-      </w:r>
-      <w:proofErr w:type="gramEnd"/>
-      <w:r>
-        <w:t xml:space="preserve"> de Halstead se uso el módulo de python:</w:t>
+        <w:t xml:space="preserve">Para la aplicación de las métrica de Halstead se </w:t>
+      </w:r>
+      <w:proofErr w:type="spellStart"/>
+      <w:r>
+        <w:t>uso</w:t>
+      </w:r>
+      <w:proofErr w:type="spellEnd"/>
+      <w:r>
+        <w:t xml:space="preserve"> el módulo de </w:t>
+      </w:r>
+      <w:proofErr w:type="spellStart"/>
+      <w:r>
+        <w:t>python</w:t>
+      </w:r>
+      <w:proofErr w:type="spellEnd"/>
+      <w:r>
+        <w:t>:</w:t>
       </w:r>
     </w:p>
     <w:p>
@@ -14089,28 +14095,35 @@
           <w:b/>
         </w:rPr>
       </w:pPr>
+      <w:proofErr w:type="spellStart"/>
       <w:r>
         <w:rPr>
           <w:b/>
         </w:rPr>
-        <w:t xml:space="preserve">radon </w:t>
-      </w:r>
-      <w:proofErr w:type="gramStart"/>
+        <w:t>radon</w:t>
+      </w:r>
+      <w:proofErr w:type="spellEnd"/>
       <w:r>
         <w:rPr>
           <w:b/>
         </w:rPr>
-        <w:t>4.3.2 :</w:t>
-      </w:r>
-      <w:proofErr w:type="gramEnd"/>
-      <w:r>
-        <w:rPr>
-          <w:b/>
-        </w:rPr>
-        <w:t xml:space="preserve"> </w:t>
-      </w:r>
-      <w:r>
-        <w:t>Radon es una herramienta de Python que calcula varias métricas desde el código fuente. Radon puede calcular:</w:t>
+        <w:t xml:space="preserve"> 4.3.2 : </w:t>
+      </w:r>
+      <w:proofErr w:type="spellStart"/>
+      <w:r>
+        <w:t>Radon</w:t>
+      </w:r>
+      <w:proofErr w:type="spellEnd"/>
+      <w:r>
+        <w:t xml:space="preserve"> es una herramienta de Python que calcula varias métricas desde el código fuente. </w:t>
+      </w:r>
+      <w:proofErr w:type="spellStart"/>
+      <w:r>
+        <w:t>Radon</w:t>
+      </w:r>
+      <w:proofErr w:type="spellEnd"/>
+      <w:r>
+        <w:t xml:space="preserve"> puede calcular:</w:t>
       </w:r>
     </w:p>
     <w:p>
@@ -14123,17 +14136,19 @@
       <w:r>
         <w:t xml:space="preserve">Complejidad de </w:t>
       </w:r>
-      <w:proofErr w:type="gramStart"/>
+      <w:proofErr w:type="spellStart"/>
       <w:r>
         <w:t>McCabe,es</w:t>
       </w:r>
-      <w:proofErr w:type="gramEnd"/>
-      <w:r>
-        <w:t xml:space="preserve"> </w:t>
-      </w:r>
-      <w:r>
-        <w:t>decir, complejidad ciclomática</w:t>
-      </w:r>
+      <w:proofErr w:type="spellEnd"/>
+      <w:r>
+        <w:t xml:space="preserve"> decir, complejidad </w:t>
+      </w:r>
+      <w:proofErr w:type="spellStart"/>
+      <w:r>
+        <w:t>ciclomática</w:t>
+      </w:r>
+      <w:proofErr w:type="spellEnd"/>
     </w:p>
     <w:p>
       <w:pPr>
@@ -14164,8 +14179,13 @@
           <w:numId w:val="24"/>
         </w:numPr>
       </w:pPr>
-      <w:r>
-        <w:t>Indice de mantenimiento (el que se usa en Visual Studio)</w:t>
+      <w:proofErr w:type="spellStart"/>
+      <w:r>
+        <w:t>Indice</w:t>
+      </w:r>
+      <w:proofErr w:type="spellEnd"/>
+      <w:r>
+        <w:t xml:space="preserve"> de mantenimiento (el que se usa en Visual Studio)</w:t>
       </w:r>
     </w:p>
     <w:p>
@@ -14176,10 +14196,39 @@
         </w:numPr>
       </w:pPr>
       <w:r>
-        <w:t>Se generó usando radon los resultados para las mé</w:t>
-      </w:r>
-      <w:r>
-        <w:t>tricas de Halstead para cada uno de los ficheros (9 en total) en formato json y se volcó el contenido en el fichero "metrics/halstead.json" con el siguiente comando:</w:t>
+        <w:t xml:space="preserve">Se generó usando </w:t>
+      </w:r>
+      <w:proofErr w:type="spellStart"/>
+      <w:r>
+        <w:t>radon</w:t>
+      </w:r>
+      <w:proofErr w:type="spellEnd"/>
+      <w:r>
+        <w:t xml:space="preserve"> los resultados para las métricas de Halstead para cada uno de los ficheros (9 en total) en formato </w:t>
+      </w:r>
+      <w:proofErr w:type="spellStart"/>
+      <w:r>
+        <w:t>json</w:t>
+      </w:r>
+      <w:proofErr w:type="spellEnd"/>
+      <w:r>
+        <w:t xml:space="preserve"> y se volcó el contenido en el fichero "</w:t>
+      </w:r>
+      <w:proofErr w:type="spellStart"/>
+      <w:r>
+        <w:t>metrics</w:t>
+      </w:r>
+      <w:proofErr w:type="spellEnd"/>
+      <w:r>
+        <w:t>/</w:t>
+      </w:r>
+      <w:proofErr w:type="spellStart"/>
+      <w:r>
+        <w:t>halstead.json</w:t>
+      </w:r>
+      <w:proofErr w:type="spellEnd"/>
+      <w:r>
+        <w:t>" con el siguiente comando:</w:t>
       </w:r>
       <w:r>
         <w:rPr>
@@ -14215,8 +14264,48 @@
           <w:sz w:val="19"/>
           <w:szCs w:val="19"/>
         </w:rPr>
+        <w:lastRenderedPageBreak/>
         <w:tab/>
-        <w:t xml:space="preserve">radon hal -e </w:t>
+      </w:r>
+      <w:proofErr w:type="spellStart"/>
+      <w:r>
+        <w:rPr>
+          <w:rFonts w:ascii="Courier New" w:eastAsia="Courier New" w:hAnsi="Courier New" w:cs="Courier New"/>
+          <w:b/>
+          <w:sz w:val="19"/>
+          <w:szCs w:val="19"/>
+        </w:rPr>
+        <w:t>radon</w:t>
+      </w:r>
+      <w:proofErr w:type="spellEnd"/>
+      <w:r>
+        <w:rPr>
+          <w:rFonts w:ascii="Courier New" w:eastAsia="Courier New" w:hAnsi="Courier New" w:cs="Courier New"/>
+          <w:b/>
+          <w:sz w:val="19"/>
+          <w:szCs w:val="19"/>
+        </w:rPr>
+        <w:t xml:space="preserve"> </w:t>
+      </w:r>
+      <w:proofErr w:type="spellStart"/>
+      <w:r>
+        <w:rPr>
+          <w:rFonts w:ascii="Courier New" w:eastAsia="Courier New" w:hAnsi="Courier New" w:cs="Courier New"/>
+          <w:b/>
+          <w:sz w:val="19"/>
+          <w:szCs w:val="19"/>
+        </w:rPr>
+        <w:t>hal</w:t>
+      </w:r>
+      <w:proofErr w:type="spellEnd"/>
+      <w:r>
+        <w:rPr>
+          <w:rFonts w:ascii="Courier New" w:eastAsia="Courier New" w:hAnsi="Courier New" w:cs="Courier New"/>
+          <w:b/>
+          <w:sz w:val="19"/>
+          <w:szCs w:val="19"/>
+        </w:rPr>
+        <w:t xml:space="preserve"> -e </w:t>
       </w:r>
       <w:r>
         <w:rPr>
@@ -14235,8 +14324,29 @@
           <w:sz w:val="19"/>
           <w:szCs w:val="19"/>
         </w:rPr>
-        <w:t xml:space="preserve"> -j app &gt; metrics\</w:t>
-      </w:r>
+        <w:t xml:space="preserve"> -j app &gt; </w:t>
+      </w:r>
+      <w:proofErr w:type="spellStart"/>
+      <w:r>
+        <w:rPr>
+          <w:rFonts w:ascii="Courier New" w:eastAsia="Courier New" w:hAnsi="Courier New" w:cs="Courier New"/>
+          <w:b/>
+          <w:sz w:val="19"/>
+          <w:szCs w:val="19"/>
+        </w:rPr>
+        <w:t>metrics</w:t>
+      </w:r>
+      <w:proofErr w:type="spellEnd"/>
+      <w:r>
+        <w:rPr>
+          <w:rFonts w:ascii="Courier New" w:eastAsia="Courier New" w:hAnsi="Courier New" w:cs="Courier New"/>
+          <w:b/>
+          <w:sz w:val="19"/>
+          <w:szCs w:val="19"/>
+        </w:rPr>
+        <w:t>\</w:t>
+      </w:r>
+      <w:proofErr w:type="spellStart"/>
       <w:r>
         <w:rPr>
           <w:rFonts w:ascii="Courier New" w:eastAsia="Courier New" w:hAnsi="Courier New" w:cs="Courier New"/>
@@ -14247,6 +14357,7 @@
         </w:rPr>
         <w:t>halstead.json</w:t>
       </w:r>
+      <w:proofErr w:type="spellEnd"/>
       <w:r>
         <w:rPr>
           <w:rFonts w:ascii="Courier New" w:eastAsia="Courier New" w:hAnsi="Courier New" w:cs="Courier New"/>
@@ -14266,15 +14377,23 @@
         </w:numPr>
       </w:pPr>
       <w:r>
-        <w:t xml:space="preserve">Se analizaron los resultados contenidos en el </w:t>
-      </w:r>
-      <w:proofErr w:type="gramStart"/>
-      <w:r>
-        <w:t>fichero .json</w:t>
-      </w:r>
-      <w:proofErr w:type="gramEnd"/>
-      <w:r>
-        <w:t xml:space="preserve"> con Python calculando el promedio de cada una de las métricas en los 9 ficheros analizados con radon.</w:t>
+        <w:t>Se analizaron los resultados contenidos en el fichero .</w:t>
+      </w:r>
+      <w:proofErr w:type="spellStart"/>
+      <w:r>
+        <w:t>json</w:t>
+      </w:r>
+      <w:proofErr w:type="spellEnd"/>
+      <w:r>
+        <w:t xml:space="preserve"> con Python calculando el promedio de cada una de las métricas en los 9 ficheros analizados con </w:t>
+      </w:r>
+      <w:proofErr w:type="spellStart"/>
+      <w:r>
+        <w:t>radon</w:t>
+      </w:r>
+      <w:proofErr w:type="spellEnd"/>
+      <w:r>
+        <w:t>.</w:t>
       </w:r>
     </w:p>
     <w:p>
@@ -14284,15 +14403,11 @@
         </w:rPr>
       </w:pPr>
       <w:r>
-        <w:lastRenderedPageBreak/>
         <w:tab/>
       </w:r>
       <w:r>
         <w:br/>
-        <w:t>Nota: Puede revisar los resultados completos de las métricas para los 9 ficheros en el docum</w:t>
-      </w:r>
-      <w:r>
-        <w:t xml:space="preserve">ento </w:t>
+        <w:t xml:space="preserve">Nota: Puede revisar los resultados completos de las métricas para los 9 ficheros en el documento </w:t>
       </w:r>
       <w:r>
         <w:rPr>
@@ -14358,6 +14473,7 @@
         </w:rPr>
         <w:t xml:space="preserve"> Halstead </w:t>
       </w:r>
+      <w:proofErr w:type="spellStart"/>
       <w:r>
         <w:rPr>
           <w:rFonts w:ascii="Courier New" w:eastAsia="Courier New" w:hAnsi="Courier New" w:cs="Courier New"/>
@@ -14368,6 +14484,7 @@
         </w:rPr>
         <w:t>Metrics</w:t>
       </w:r>
+      <w:proofErr w:type="spellEnd"/>
       <w:r>
         <w:rPr>
           <w:rFonts w:ascii="Courier New" w:eastAsia="Courier New" w:hAnsi="Courier New" w:cs="Courier New"/>
@@ -14375,8 +14492,19 @@
           <w:sz w:val="19"/>
           <w:szCs w:val="19"/>
         </w:rPr>
-        <w:t>: Average</w:t>
-      </w:r>
+        <w:t xml:space="preserve">: </w:t>
+      </w:r>
+      <w:proofErr w:type="spellStart"/>
+      <w:r>
+        <w:rPr>
+          <w:rFonts w:ascii="Courier New" w:eastAsia="Courier New" w:hAnsi="Courier New" w:cs="Courier New"/>
+          <w:b/>
+          <w:sz w:val="19"/>
+          <w:szCs w:val="19"/>
+        </w:rPr>
+        <w:t>Average</w:t>
+      </w:r>
+      <w:proofErr w:type="spellEnd"/>
     </w:p>
     <w:p>
       <w:pPr>
@@ -14869,7 +14997,27 @@
           <w:sz w:val="19"/>
           <w:szCs w:val="19"/>
         </w:rPr>
-        <w:t xml:space="preserve">| vocabulary:        </w:t>
+        <w:t xml:space="preserve">| </w:t>
+      </w:r>
+      <w:proofErr w:type="spellStart"/>
+      <w:r>
+        <w:rPr>
+          <w:rFonts w:ascii="Courier New" w:eastAsia="Courier New" w:hAnsi="Courier New" w:cs="Courier New"/>
+          <w:b/>
+          <w:sz w:val="19"/>
+          <w:szCs w:val="19"/>
+        </w:rPr>
+        <w:t>vocabulary</w:t>
+      </w:r>
+      <w:proofErr w:type="spellEnd"/>
+      <w:r>
+        <w:rPr>
+          <w:rFonts w:ascii="Courier New" w:eastAsia="Courier New" w:hAnsi="Courier New" w:cs="Courier New"/>
+          <w:b/>
+          <w:sz w:val="19"/>
+          <w:szCs w:val="19"/>
+        </w:rPr>
+        <w:t xml:space="preserve">:        </w:t>
       </w:r>
       <w:r>
         <w:rPr>
@@ -14910,7 +15058,27 @@
           <w:sz w:val="19"/>
           <w:szCs w:val="19"/>
         </w:rPr>
-        <w:t xml:space="preserve">| length:            </w:t>
+        <w:t xml:space="preserve">| </w:t>
+      </w:r>
+      <w:proofErr w:type="spellStart"/>
+      <w:r>
+        <w:rPr>
+          <w:rFonts w:ascii="Courier New" w:eastAsia="Courier New" w:hAnsi="Courier New" w:cs="Courier New"/>
+          <w:b/>
+          <w:sz w:val="19"/>
+          <w:szCs w:val="19"/>
+        </w:rPr>
+        <w:t>length</w:t>
+      </w:r>
+      <w:proofErr w:type="spellEnd"/>
+      <w:r>
+        <w:rPr>
+          <w:rFonts w:ascii="Courier New" w:eastAsia="Courier New" w:hAnsi="Courier New" w:cs="Courier New"/>
+          <w:b/>
+          <w:sz w:val="19"/>
+          <w:szCs w:val="19"/>
+        </w:rPr>
+        <w:t xml:space="preserve">:            </w:t>
       </w:r>
       <w:r>
         <w:rPr>
@@ -14951,7 +15119,27 @@
           <w:sz w:val="19"/>
           <w:szCs w:val="19"/>
         </w:rPr>
-        <w:t xml:space="preserve">| calculated_length: </w:t>
+        <w:t xml:space="preserve">| </w:t>
+      </w:r>
+      <w:proofErr w:type="spellStart"/>
+      <w:r>
+        <w:rPr>
+          <w:rFonts w:ascii="Courier New" w:eastAsia="Courier New" w:hAnsi="Courier New" w:cs="Courier New"/>
+          <w:b/>
+          <w:sz w:val="19"/>
+          <w:szCs w:val="19"/>
+        </w:rPr>
+        <w:t>calculated_length</w:t>
+      </w:r>
+      <w:proofErr w:type="spellEnd"/>
+      <w:r>
+        <w:rPr>
+          <w:rFonts w:ascii="Courier New" w:eastAsia="Courier New" w:hAnsi="Courier New" w:cs="Courier New"/>
+          <w:b/>
+          <w:sz w:val="19"/>
+          <w:szCs w:val="19"/>
+        </w:rPr>
+        <w:t xml:space="preserve">: </w:t>
       </w:r>
       <w:r>
         <w:rPr>
@@ -14961,17 +15149,7 @@
           <w:sz w:val="19"/>
           <w:szCs w:val="19"/>
         </w:rPr>
-        <w:t>6</w:t>
-      </w:r>
-      <w:r>
-        <w:rPr>
-          <w:rFonts w:ascii="Courier New" w:eastAsia="Courier New" w:hAnsi="Courier New" w:cs="Courier New"/>
-          <w:b/>
-          <w:color w:val="098658"/>
-          <w:sz w:val="19"/>
-          <w:szCs w:val="19"/>
-        </w:rPr>
-        <w:t>5.10493151615515</w:t>
+        <w:t>65.10493151615515</w:t>
       </w:r>
       <w:r>
         <w:rPr>
@@ -15002,7 +15180,27 @@
           <w:sz w:val="19"/>
           <w:szCs w:val="19"/>
         </w:rPr>
-        <w:t xml:space="preserve">| volume:            </w:t>
+        <w:t xml:space="preserve">| </w:t>
+      </w:r>
+      <w:proofErr w:type="spellStart"/>
+      <w:r>
+        <w:rPr>
+          <w:rFonts w:ascii="Courier New" w:eastAsia="Courier New" w:hAnsi="Courier New" w:cs="Courier New"/>
+          <w:b/>
+          <w:sz w:val="19"/>
+          <w:szCs w:val="19"/>
+        </w:rPr>
+        <w:t>volume</w:t>
+      </w:r>
+      <w:proofErr w:type="spellEnd"/>
+      <w:r>
+        <w:rPr>
+          <w:rFonts w:ascii="Courier New" w:eastAsia="Courier New" w:hAnsi="Courier New" w:cs="Courier New"/>
+          <w:b/>
+          <w:sz w:val="19"/>
+          <w:szCs w:val="19"/>
+        </w:rPr>
+        <w:t xml:space="preserve">:            </w:t>
       </w:r>
       <w:r>
         <w:rPr>
@@ -15043,7 +15241,27 @@
           <w:sz w:val="19"/>
           <w:szCs w:val="19"/>
         </w:rPr>
-        <w:t xml:space="preserve">| difficulty:        </w:t>
+        <w:t xml:space="preserve">| </w:t>
+      </w:r>
+      <w:proofErr w:type="spellStart"/>
+      <w:r>
+        <w:rPr>
+          <w:rFonts w:ascii="Courier New" w:eastAsia="Courier New" w:hAnsi="Courier New" w:cs="Courier New"/>
+          <w:b/>
+          <w:sz w:val="19"/>
+          <w:szCs w:val="19"/>
+        </w:rPr>
+        <w:t>difficulty</w:t>
+      </w:r>
+      <w:proofErr w:type="spellEnd"/>
+      <w:r>
+        <w:rPr>
+          <w:rFonts w:ascii="Courier New" w:eastAsia="Courier New" w:hAnsi="Courier New" w:cs="Courier New"/>
+          <w:b/>
+          <w:sz w:val="19"/>
+          <w:szCs w:val="19"/>
+        </w:rPr>
+        <w:t xml:space="preserve">:        </w:t>
       </w:r>
       <w:r>
         <w:rPr>
@@ -15084,7 +15302,27 @@
           <w:sz w:val="19"/>
           <w:szCs w:val="19"/>
         </w:rPr>
-        <w:t xml:space="preserve">| effort:            </w:t>
+        <w:t xml:space="preserve">| </w:t>
+      </w:r>
+      <w:proofErr w:type="spellStart"/>
+      <w:r>
+        <w:rPr>
+          <w:rFonts w:ascii="Courier New" w:eastAsia="Courier New" w:hAnsi="Courier New" w:cs="Courier New"/>
+          <w:b/>
+          <w:sz w:val="19"/>
+          <w:szCs w:val="19"/>
+        </w:rPr>
+        <w:t>effort</w:t>
+      </w:r>
+      <w:proofErr w:type="spellEnd"/>
+      <w:r>
+        <w:rPr>
+          <w:rFonts w:ascii="Courier New" w:eastAsia="Courier New" w:hAnsi="Courier New" w:cs="Courier New"/>
+          <w:b/>
+          <w:sz w:val="19"/>
+          <w:szCs w:val="19"/>
+        </w:rPr>
+        <w:t xml:space="preserve">:            </w:t>
       </w:r>
       <w:r>
         <w:rPr>
@@ -15309,10 +15547,15 @@
         </w:numPr>
       </w:pPr>
       <w:r>
-        <w:t>Los demás ficheros obtuvieron u</w:t>
-      </w:r>
-      <w:r>
-        <w:t xml:space="preserve">n valor menor a 2, por lo que se concluye que la mayoria de los ficheros (7 de 9) tienen una baja dificultad para su codificación/entendimiento a comparación de los dos mencionados anteriormente que poseen aproximadamente el doble de dificultad.  </w:t>
+        <w:t xml:space="preserve">Los demás ficheros obtuvieron un valor menor a 2, por lo que se concluye que la </w:t>
+      </w:r>
+      <w:proofErr w:type="spellStart"/>
+      <w:r>
+        <w:t>mayoria</w:t>
+      </w:r>
+      <w:proofErr w:type="spellEnd"/>
+      <w:r>
+        <w:t xml:space="preserve"> de los ficheros (7 de 9) tienen una baja dificultad para su codificación/entendimiento a comparación de los dos mencionados anteriormente que poseen aproximadamente el doble de dificultad.  </w:t>
       </w:r>
     </w:p>
     <w:p>
@@ -15355,6 +15598,7 @@
         </w:numPr>
       </w:pPr>
       <w:r>
+        <w:lastRenderedPageBreak/>
         <w:t>app\views.py: 78.60</w:t>
       </w:r>
     </w:p>
@@ -15366,10 +15610,7 @@
         </w:numPr>
       </w:pPr>
       <w:r>
-        <w:t xml:space="preserve">Los demás ficheros obtuvieron un valor menor a </w:t>
-      </w:r>
-      <w:r>
-        <w:t>3, por lo que se concluye que la mayoría de ficheros (7 de 9) requieren un corto tiempo de codificación a comparación de los ficheros mencionados anteriormente.</w:t>
+        <w:t>Los demás ficheros obtuvieron un valor menor a 3, por lo que se concluye que la mayoría de ficheros (7 de 9) requieren un corto tiempo de codificación a comparación de los ficheros mencionados anteriormente.</w:t>
       </w:r>
     </w:p>
     <w:p>
@@ -15379,7 +15620,6 @@
       <w:bookmarkStart w:id="72" w:name="_7w3q22xtubr6" w:colFirst="0" w:colLast="0"/>
       <w:bookmarkEnd w:id="72"/>
       <w:r>
-        <w:lastRenderedPageBreak/>
         <w:t>Métricas de Índice de mantenimiento</w:t>
       </w:r>
     </w:p>
@@ -15395,10 +15635,23 @@
     </w:p>
     <w:p>
       <w:r>
-        <w:t>El índice de mantenimiento es una métrica de so</w:t>
-      </w:r>
-      <w:r>
-        <w:t>ftware que mide lo mantenible (fácil de admitir y cambiar) que es el código fuente. El índice de mantenimiento se calcula como una fórmula factorizada que consta de SLOC (Líneas de código de origen), Complejidad ciclomática y volumen halstead.</w:t>
+        <w:t xml:space="preserve">El índice de mantenimiento es una métrica de software que mide lo mantenible (fácil de admitir y cambiar) que es el código fuente. El índice de mantenimiento se calcula como una fórmula factorizada que consta de SLOC (Líneas de código de origen), Complejidad </w:t>
+      </w:r>
+      <w:proofErr w:type="spellStart"/>
+      <w:r>
+        <w:t>ciclomática</w:t>
+      </w:r>
+      <w:proofErr w:type="spellEnd"/>
+      <w:r>
+        <w:t xml:space="preserve"> y volumen </w:t>
+      </w:r>
+      <w:proofErr w:type="spellStart"/>
+      <w:r>
+        <w:t>halstead</w:t>
+      </w:r>
+      <w:proofErr w:type="spellEnd"/>
+      <w:r>
+        <w:t>.</w:t>
       </w:r>
     </w:p>
     <w:p>
@@ -15427,16 +15680,7 @@
           <w:szCs w:val="21"/>
           <w:highlight w:val="white"/>
         </w:rPr>
-        <w:t>El índice d</w:t>
-      </w:r>
-      <w:r>
-        <w:rPr>
-          <w:color w:val="002B36"/>
-          <w:sz w:val="21"/>
-          <w:szCs w:val="21"/>
-          <w:highlight w:val="white"/>
-        </w:rPr>
-        <w:t>e mantenimiento siempre está en el intervalo 0-100. MI se clasifica de la siguiente manera:</w:t>
+        <w:t>El índice de mantenimiento siempre está en el intervalo 0-100. MI se clasifica de la siguiente manera:</w:t>
       </w:r>
     </w:p>
     <w:p>
@@ -15920,7 +16164,15 @@
     </w:p>
     <w:p>
       <w:r>
-        <w:t xml:space="preserve">Se generó usando radon con el siguiente comando: </w:t>
+        <w:t xml:space="preserve">Se generó usando </w:t>
+      </w:r>
+      <w:proofErr w:type="spellStart"/>
+      <w:r>
+        <w:t>radon</w:t>
+      </w:r>
+      <w:proofErr w:type="spellEnd"/>
+      <w:r>
+        <w:t xml:space="preserve"> con el siguiente comando: </w:t>
       </w:r>
       <w:r>
         <w:br/>
@@ -15932,6 +16184,7 @@
         <w:spacing w:line="322" w:lineRule="auto"/>
         <w:ind w:firstLine="720"/>
       </w:pPr>
+      <w:proofErr w:type="spellStart"/>
       <w:r>
         <w:rPr>
           <w:rFonts w:ascii="Courier New" w:eastAsia="Courier New" w:hAnsi="Courier New" w:cs="Courier New"/>
@@ -15939,9 +16192,9 @@
           <w:sz w:val="19"/>
           <w:szCs w:val="19"/>
         </w:rPr>
-        <w:t>radon mi -s -</w:t>
-      </w:r>
-      <w:proofErr w:type="gramStart"/>
+        <w:t>radon</w:t>
+      </w:r>
+      <w:proofErr w:type="spellEnd"/>
       <w:r>
         <w:rPr>
           <w:rFonts w:ascii="Courier New" w:eastAsia="Courier New" w:hAnsi="Courier New" w:cs="Courier New"/>
@@ -15949,9 +16202,8 @@
           <w:sz w:val="19"/>
           <w:szCs w:val="19"/>
         </w:rPr>
-        <w:t>m .</w:t>
-      </w:r>
-      <w:proofErr w:type="gramEnd"/>
+        <w:t xml:space="preserve"> mi -s -m .</w:t>
+      </w:r>
     </w:p>
     <w:p>
       <w:pPr>
@@ -15960,6 +16212,7 @@
       <w:bookmarkStart w:id="75" w:name="_alyca46fwd89" w:colFirst="0" w:colLast="0"/>
       <w:bookmarkEnd w:id="75"/>
       <w:r>
+        <w:lastRenderedPageBreak/>
         <w:t>Resultados</w:t>
       </w:r>
     </w:p>
@@ -16042,7 +16295,6 @@
       <w:bookmarkStart w:id="76" w:name="_sutr2vseew3j" w:colFirst="0" w:colLast="0"/>
       <w:bookmarkEnd w:id="76"/>
       <w:r>
-        <w:lastRenderedPageBreak/>
         <w:t>Involucrados</w:t>
       </w:r>
     </w:p>
@@ -16086,10 +16338,7 @@
         </w:numPr>
       </w:pPr>
       <w:r>
-        <w:t>Grupo de Análisi</w:t>
-      </w:r>
-      <w:r>
-        <w:t>s de Requerimientos:</w:t>
+        <w:t>Grupo de Análisis de Requerimientos:</w:t>
       </w:r>
     </w:p>
     <w:p>
@@ -16111,8 +16360,13 @@
         </w:numPr>
       </w:pPr>
       <w:r>
-        <w:t>Sebastián Rodríguez Mirano</w:t>
-      </w:r>
+        <w:t xml:space="preserve">Sebastián Rodríguez </w:t>
+      </w:r>
+      <w:proofErr w:type="spellStart"/>
+      <w:r>
+        <w:t>Mirano</w:t>
+      </w:r>
+      <w:proofErr w:type="spellEnd"/>
     </w:p>
     <w:p>
       <w:pPr>
@@ -16132,8 +16386,13 @@
           <w:numId w:val="44"/>
         </w:numPr>
       </w:pPr>
-      <w:r>
-        <w:t>Sebastian Hidalgo Diaz</w:t>
+      <w:proofErr w:type="spellStart"/>
+      <w:r>
+        <w:t>Sebastian</w:t>
+      </w:r>
+      <w:proofErr w:type="spellEnd"/>
+      <w:r>
+        <w:t xml:space="preserve"> Hidalgo Diaz</w:t>
       </w:r>
     </w:p>
     <w:p>
@@ -16153,8 +16412,13 @@
           <w:numId w:val="6"/>
         </w:numPr>
       </w:pPr>
-      <w:r>
-        <w:t>Lider de Aseguramiento de la Calidad de Software:</w:t>
+      <w:proofErr w:type="spellStart"/>
+      <w:r>
+        <w:t>Lider</w:t>
+      </w:r>
+      <w:proofErr w:type="spellEnd"/>
+      <w:r>
+        <w:t xml:space="preserve"> de Aseguramiento de la Calidad de Software:</w:t>
       </w:r>
     </w:p>
     <w:p>
@@ -16165,8 +16429,13 @@
         </w:numPr>
       </w:pPr>
       <w:r>
-        <w:t>Santiago Moquillaza Alcarraz</w:t>
-      </w:r>
+        <w:t xml:space="preserve">Santiago Moquillaza </w:t>
+      </w:r>
+      <w:proofErr w:type="spellStart"/>
+      <w:r>
+        <w:t>Alcarraz</w:t>
+      </w:r>
+      <w:proofErr w:type="spellEnd"/>
     </w:p>
     <w:p>
       <w:pPr>
@@ -16197,6 +16466,7 @@
       <w:bookmarkStart w:id="79" w:name="_amrmiogst9aa" w:colFirst="0" w:colLast="0"/>
       <w:bookmarkEnd w:id="79"/>
       <w:r>
+        <w:lastRenderedPageBreak/>
         <w:t>Verificación del Sistema</w:t>
       </w:r>
     </w:p>
@@ -16218,10 +16488,7 @@
         </w:numPr>
       </w:pPr>
       <w:r>
-        <w:t>Determinar si el software funcionará correctamente cuando se ejecute</w:t>
-      </w:r>
-      <w:r>
-        <w:t>.</w:t>
+        <w:t>Determinar si el software funcionará correctamente cuando se ejecute.</w:t>
       </w:r>
     </w:p>
     <w:p>
@@ -16254,10 +16521,7 @@
         </w:numPr>
       </w:pPr>
       <w:r>
-        <w:t>Las pruebas serán verificadas una vez termine su ejecución y a</w:t>
-      </w:r>
-      <w:r>
-        <w:t>probación.</w:t>
+        <w:t>Las pruebas serán verificadas una vez termine su ejecución y aprobación.</w:t>
       </w:r>
     </w:p>
     <w:p>
@@ -16268,10 +16532,7 @@
         </w:numPr>
       </w:pPr>
       <w:r>
-        <w:t>De existir alguna excepción, desviación o registro irregular en los resultados esperados, este será reportado y, dependiendo de la severidad, grado de importancia y naturaleza de los mismos se procederá a realizar solicitudes de cambios al siste</w:t>
-      </w:r>
-      <w:r>
-        <w:t>ma previo al despliegue a producción.</w:t>
+        <w:t>De existir alguna excepción, desviación o registro irregular en los resultados esperados, este será reportado y, dependiendo de la severidad, grado de importancia y naturaleza de los mismos se procederá a realizar solicitudes de cambios al sistema previo al despliegue a producción.</w:t>
       </w:r>
     </w:p>
     <w:p>
@@ -16368,7 +16629,6 @@
       <w:bookmarkStart w:id="82" w:name="_j5e5qrfujt5m" w:colFirst="0" w:colLast="0"/>
       <w:bookmarkEnd w:id="82"/>
       <w:r>
-        <w:lastRenderedPageBreak/>
         <w:t>Proceso</w:t>
       </w:r>
     </w:p>
@@ -16384,10 +16644,7 @@
     </w:p>
     <w:p>
       <w:r>
-        <w:t>Es necesaria la creación de un proceso representativo de la realidad usando transacciones ficticias. De dichos datos, se toma una muestra lo suficientemente representativa para llevar a cabo un proceso d</w:t>
-      </w:r>
-      <w:r>
-        <w:t>e verificación. La clave es realizar una selección apropiada para que esta tarea sea exitosa.</w:t>
+        <w:t>Es necesaria la creación de un proceso representativo de la realidad usando transacciones ficticias. De dichos datos, se toma una muestra lo suficientemente representativa para llevar a cabo un proceso de verificación. La clave es realizar una selección apropiada para que esta tarea sea exitosa.</w:t>
       </w:r>
     </w:p>
     <w:p/>
@@ -16405,10 +16662,7 @@
         <w:t>Diseño de archivos de prueba:</w:t>
       </w:r>
       <w:r>
-        <w:t xml:space="preserve"> estos archivos deben involucrar las transacciones y operaciones comunes del sistema, así como aquellas con datos inválidos y que pu</w:t>
-      </w:r>
-      <w:r>
-        <w:t>edan inducir al sistema a un estado de excepción o error.</w:t>
+        <w:t xml:space="preserve"> estos archivos deben involucrar las transacciones y operaciones comunes del sistema, así como aquellas con datos inválidos y que puedan inducir al sistema a un estado de excepción o error.</w:t>
       </w:r>
     </w:p>
     <w:p>
@@ -16428,10 +16682,7 @@
         <w:t xml:space="preserve">Ingreso de los datos de prueba: </w:t>
       </w:r>
       <w:r>
-        <w:t>una vez que las transacciones y operaciones hayan sido definidas, se deben introducir en el sistema todos los datos necesarios para que las mismas puedan ser procesad</w:t>
-      </w:r>
-      <w:r>
-        <w:t>as.</w:t>
+        <w:t>una vez que las transacciones y operaciones hayan sido definidas, se deben introducir en el sistema todos los datos necesarios para que las mismas puedan ser procesadas.</w:t>
       </w:r>
     </w:p>
     <w:p>
@@ -16461,18 +16712,16 @@
       <w:bookmarkStart w:id="84" w:name="_xiqb39h4018" w:colFirst="0" w:colLast="0"/>
       <w:bookmarkEnd w:id="84"/>
       <w:r>
-        <w:t>Verificar la ejecuc</w:t>
-      </w:r>
-      <w:r>
-        <w:t>ión de la prueba</w:t>
-      </w:r>
-    </w:p>
-    <w:p>
-      <w:r>
-        <w:t>Para que las pruebas sean efectivas, se debe hacer uso de un plan de pruebas creados previamente. Si esto no ocurre, la prueba puede resultar poco efectiva, antieconómica y poco fiable. El equipo de SQA, además de verificar los planes de p</w:t>
-      </w:r>
-      <w:r>
-        <w:t>rueba establecidos anteriormente, debe verificar su ejecución, tomando en cuenta muestras representativas de los planes y sus ejecuciones.</w:t>
+        <w:t>Verificar la ejecución de la prueba</w:t>
+      </w:r>
+    </w:p>
+    <w:p>
+      <w:r>
+        <w:t xml:space="preserve">Para que las pruebas sean efectivas, se debe hacer uso de un plan de pruebas creados previamente. Si esto no ocurre, la prueba puede resultar poco efectiva, antieconómica y </w:t>
+      </w:r>
+      <w:r>
+        <w:lastRenderedPageBreak/>
+        <w:t>poco fiable. El equipo de SQA, además de verificar los planes de prueba establecidos anteriormente, debe verificar su ejecución, tomando en cuenta muestras representativas de los planes y sus ejecuciones.</w:t>
       </w:r>
     </w:p>
     <w:p/>
@@ -16493,13 +16742,7 @@
         <w:t xml:space="preserve">Prueba manual, de regresión y funcional: </w:t>
       </w:r>
       <w:r>
-        <w:t>La prueba manual asegura que los usuarios que van a interactuar con el sist</w:t>
-      </w:r>
-      <w:r>
-        <w:t>ema van a poder realizar las operaciones propuestas. La prueba de regresión, verifica que no existan conflictos con lo que ya se encuentra previamente en el sistema. La prueba funcional, que los requerimientos del sistema puedan ser ejecutados de forma cor</w:t>
-      </w:r>
-      <w:r>
-        <w:t>recta.</w:t>
+        <w:t>La prueba manual asegura que los usuarios que van a interactuar con el sistema van a poder realizar las operaciones propuestas. La prueba de regresión, verifica que no existan conflictos con lo que ya se encuentra previamente en el sistema. La prueba funcional, que los requerimientos del sistema puedan ser ejecutados de forma correcta.</w:t>
       </w:r>
     </w:p>
     <w:p>
@@ -16559,17 +16802,16 @@
         <w:t xml:space="preserve">Prueba de pistas de auditoría: </w:t>
       </w:r>
       <w:r>
-        <w:t xml:space="preserve">Asegura que cualquier </w:t>
-      </w:r>
-      <w:r>
-        <w:t xml:space="preserve">transacción pueda ser </w:t>
-      </w:r>
+        <w:t xml:space="preserve">Asegura que cualquier transacción pueda ser </w:t>
+      </w:r>
+      <w:proofErr w:type="spellStart"/>
       <w:r>
         <w:rPr>
           <w:i/>
         </w:rPr>
         <w:t>trackeada</w:t>
       </w:r>
+      <w:proofErr w:type="spellEnd"/>
       <w:r>
         <w:t xml:space="preserve"> desde su inicio a su finalización, y posibilitar su reconstrucción si es necesario.</w:t>
       </w:r>
@@ -16586,10 +16828,7 @@
     </w:p>
     <w:p>
       <w:r>
-        <w:t>Una vez que se han verificado los planes y los resultados de la fase de pruebas, es nec</w:t>
-      </w:r>
-      <w:r>
-        <w:t>esario documentar los fallos encontrados, para facilitar un análisis posterior de los mismos. Para ello, es necesario que estén correctamente descritos (declaración, criterio, efecto y causa del problema).</w:t>
+        <w:t>Una vez que se han verificado los planes y los resultados de la fase de pruebas, es necesario documentar los fallos encontrados, para facilitar un análisis posterior de los mismos. Para ello, es necesario que estén correctamente descritos (declaración, criterio, efecto y causa del problema).</w:t>
       </w:r>
     </w:p>
     <w:p/>
@@ -16601,10 +16840,7 @@
         </w:numPr>
       </w:pPr>
       <w:r>
-        <w:t>Se verifica lo obtenido de los resultados en el r</w:t>
-      </w:r>
-      <w:r>
-        <w:t>egistro de pruebas.</w:t>
+        <w:t>Se verifica lo obtenido de los resultados en el registro de pruebas.</w:t>
       </w:r>
     </w:p>
     <w:p>
@@ -16614,7 +16850,6 @@
       <w:bookmarkStart w:id="86" w:name="_awr2itblf04z" w:colFirst="0" w:colLast="0"/>
       <w:bookmarkEnd w:id="86"/>
       <w:r>
-        <w:lastRenderedPageBreak/>
         <w:t>Salidas</w:t>
       </w:r>
     </w:p>
@@ -16658,7 +16893,15 @@
       <w:bookmarkStart w:id="87" w:name="_10mbzujuu9cs" w:colFirst="0" w:colLast="0"/>
       <w:bookmarkEnd w:id="87"/>
       <w:r>
-        <w:t>Lista de verificación (Checklist)</w:t>
+        <w:t>Lista de verificación (</w:t>
+      </w:r>
+      <w:proofErr w:type="spellStart"/>
+      <w:r>
+        <w:t>Checklist</w:t>
+      </w:r>
+      <w:proofErr w:type="spellEnd"/>
+      <w:r>
+        <w:t>)</w:t>
       </w:r>
     </w:p>
     <w:p/>
@@ -16711,12 +16954,14 @@
                 <w:b/>
               </w:rPr>
             </w:pPr>
+            <w:proofErr w:type="spellStart"/>
             <w:r>
               <w:rPr>
                 <w:b/>
               </w:rPr>
               <w:t>Item</w:t>
             </w:r>
+            <w:proofErr w:type="spellEnd"/>
           </w:p>
         </w:tc>
         <w:tc>
@@ -17094,7 +17339,11 @@
               <w:spacing w:line="240" w:lineRule="auto"/>
             </w:pPr>
             <w:r>
-              <w:t>¿Se fijaron los recursos adecuados para esta etapa?</w:t>
+              <w:t xml:space="preserve">¿Se fijaron los recursos adecuados para esta </w:t>
+            </w:r>
+            <w:r>
+              <w:lastRenderedPageBreak/>
+              <w:t>etapa?</w:t>
             </w:r>
           </w:p>
         </w:tc>
@@ -17129,6 +17378,7 @@
               <w:rPr>
                 <w:b/>
               </w:rPr>
+              <w:lastRenderedPageBreak/>
               <w:t>NO</w:t>
             </w:r>
           </w:p>
@@ -17157,7 +17407,11 @@
               <w:spacing w:line="240" w:lineRule="auto"/>
             </w:pPr>
             <w:r>
-              <w:t>No se premeditaron ni dedicaron recursos de forma específica en una fase de planificación, solo se ejecutó.</w:t>
+              <w:t xml:space="preserve">No se premeditaron ni </w:t>
+            </w:r>
+            <w:r>
+              <w:lastRenderedPageBreak/>
+              <w:t>dedicaron recursos de forma específica en una fase de planificación, solo se ejecutó.</w:t>
             </w:r>
           </w:p>
         </w:tc>
@@ -17187,6 +17441,7 @@
               <w:spacing w:line="240" w:lineRule="auto"/>
             </w:pPr>
             <w:r>
+              <w:lastRenderedPageBreak/>
               <w:t>¿Fueron creados los datos de prueba necesarios para probar adecuadamente el software?</w:t>
             </w:r>
           </w:p>
@@ -17373,10 +17628,7 @@
               <w:spacing w:line="240" w:lineRule="auto"/>
             </w:pPr>
             <w:r>
-              <w:t>¿Se han documentado los r</w:t>
-            </w:r>
-            <w:r>
-              <w:t xml:space="preserve">esultados esperados y los actuales cuando existe una diferencia entre ellos? </w:t>
+              <w:t xml:space="preserve">¿Se han documentado los resultados esperados y los actuales cuando existe una diferencia entre ellos? </w:t>
             </w:r>
           </w:p>
         </w:tc>
@@ -17544,10 +17796,7 @@
         <w:jc w:val="both"/>
       </w:pPr>
       <w:r>
-        <w:t xml:space="preserve">Se verificó el funcionamiento del sistema de acuerdo a los lineamientos establecidos. Los planes para la realización del proceso de prueba fueron adecuados por lo </w:t>
-      </w:r>
-      <w:r>
-        <w:t>que los resultados de la etapa de verificación pueden asumirse como efectivos y fiables. El sistema culminó la etapa de verificación de forma exitosa.</w:t>
+        <w:t>Se verificó el funcionamiento del sistema de acuerdo a los lineamientos establecidos. Los planes para la realización del proceso de prueba fueron adecuados por lo que los resultados de la etapa de verificación pueden asumirse como efectivos y fiables. El sistema culminó la etapa de verificación de forma exitosa.</w:t>
       </w:r>
     </w:p>
     <w:p>
@@ -17557,7 +17806,6 @@
       <w:bookmarkStart w:id="88" w:name="_xbk3mdr1l6tk" w:colFirst="0" w:colLast="0"/>
       <w:bookmarkEnd w:id="88"/>
       <w:r>
-        <w:lastRenderedPageBreak/>
         <w:t>Métricas</w:t>
       </w:r>
     </w:p>
@@ -17808,10 +18056,7 @@
               <w:spacing w:line="240" w:lineRule="auto"/>
             </w:pPr>
             <w:r>
-              <w:t>B = Cantidad</w:t>
-            </w:r>
-            <w:r>
-              <w:t xml:space="preserve"> total de defectos pendientes en la etapa inicial de un período.</w:t>
+              <w:t>B = Cantidad total de defectos pendientes en la etapa inicial de un período.</w:t>
             </w:r>
           </w:p>
           <w:p>
@@ -18124,8 +18369,13 @@
         </w:numPr>
       </w:pPr>
       <w:r>
-        <w:t>Sebastián Rodríguez Mirano</w:t>
-      </w:r>
+        <w:t xml:space="preserve">Sebastián Rodríguez </w:t>
+      </w:r>
+      <w:proofErr w:type="spellStart"/>
+      <w:r>
+        <w:t>Mirano</w:t>
+      </w:r>
+      <w:proofErr w:type="spellEnd"/>
     </w:p>
     <w:p>
       <w:pPr>
@@ -18145,8 +18395,13 @@
           <w:numId w:val="12"/>
         </w:numPr>
       </w:pPr>
-      <w:r>
-        <w:t>Sebastian Hidalgo Diaz</w:t>
+      <w:proofErr w:type="spellStart"/>
+      <w:r>
+        <w:t>Sebastian</w:t>
+      </w:r>
+      <w:proofErr w:type="spellEnd"/>
+      <w:r>
+        <w:t xml:space="preserve"> Hidalgo Diaz</w:t>
       </w:r>
     </w:p>
     <w:p>
@@ -18166,11 +18421,13 @@
           <w:numId w:val="34"/>
         </w:numPr>
       </w:pPr>
-      <w:r>
-        <w:t>Lider de Aseguramient</w:t>
-      </w:r>
-      <w:r>
-        <w:t>o de la Calidad de Software:</w:t>
+      <w:proofErr w:type="spellStart"/>
+      <w:r>
+        <w:t>Lider</w:t>
+      </w:r>
+      <w:proofErr w:type="spellEnd"/>
+      <w:r>
+        <w:t xml:space="preserve"> de Aseguramiento de la Calidad de Software:</w:t>
       </w:r>
     </w:p>
     <w:p>
@@ -18181,8 +18438,13 @@
         </w:numPr>
       </w:pPr>
       <w:r>
-        <w:t>Santiago Moquillaza Alcarraz</w:t>
-      </w:r>
+        <w:t xml:space="preserve">Santiago Moquillaza </w:t>
+      </w:r>
+      <w:proofErr w:type="spellStart"/>
+      <w:r>
+        <w:t>Alcarraz</w:t>
+      </w:r>
+      <w:proofErr w:type="spellEnd"/>
     </w:p>
     <w:p>
       <w:pPr>
@@ -18214,7 +18476,6 @@
       <w:bookmarkStart w:id="92" w:name="_hkxlqsu0etgd" w:colFirst="0" w:colLast="0"/>
       <w:bookmarkEnd w:id="92"/>
       <w:r>
-        <w:lastRenderedPageBreak/>
         <w:t>Instalación</w:t>
       </w:r>
     </w:p>
@@ -18236,10 +18497,7 @@
         </w:numPr>
       </w:pPr>
       <w:r>
-        <w:t>Realizar una verificación completa de la fase de instalación para nuevos sistemas y/o cambio de vers</w:t>
-      </w:r>
-      <w:r>
-        <w:t>iones.</w:t>
+        <w:t>Realizar una verificación completa de la fase de instalación para nuevos sistemas y/o cambio de versiones.</w:t>
       </w:r>
     </w:p>
     <w:p>
@@ -18304,13 +18562,8 @@
         </w:numPr>
       </w:pPr>
       <w:r>
-        <w:t xml:space="preserve">Instrucciones y procedimientos para los </w:t>
-      </w:r>
-      <w:proofErr w:type="gramStart"/>
-      <w:r>
-        <w:t>nuevo usuarios</w:t>
-      </w:r>
-      <w:proofErr w:type="gramEnd"/>
+        <w:t>Instrucciones y procedimientos para los nuevo usuarios</w:t>
+      </w:r>
     </w:p>
     <w:p>
       <w:pPr>
@@ -18349,10 +18602,16 @@
         <w:ind w:left="720"/>
       </w:pPr>
       <w:r>
-        <w:t>Es importante verificar que la instalación del producto fue exitosa y funciona correctamente en el ambiente de trabajo y produccion. La verificación de la instal</w:t>
-      </w:r>
-      <w:r>
-        <w:t xml:space="preserve">ación y comprobación apoya las actividades de la instalación del software. </w:t>
+        <w:lastRenderedPageBreak/>
+        <w:t xml:space="preserve">Es importante verificar que la instalación del producto fue exitosa y funciona correctamente en el ambiente de trabajo y </w:t>
+      </w:r>
+      <w:proofErr w:type="spellStart"/>
+      <w:r>
+        <w:t>produccion</w:t>
+      </w:r>
+      <w:proofErr w:type="spellEnd"/>
+      <w:r>
+        <w:t xml:space="preserve">. La verificación de la instalación y comprobación apoya las actividades de la instalación del software. </w:t>
       </w:r>
     </w:p>
     <w:p>
@@ -18369,21 +18628,21 @@
         <w:rPr>
           <w:b/>
         </w:rPr>
-        <w:t xml:space="preserve">Integridad </w:t>
-      </w:r>
-      <w:proofErr w:type="gramStart"/>
+        <w:t>Integridad del sistemas/</w:t>
+      </w:r>
+      <w:proofErr w:type="spellStart"/>
       <w:r>
         <w:rPr>
           <w:b/>
         </w:rPr>
-        <w:t>del sistemas</w:t>
-      </w:r>
-      <w:proofErr w:type="gramEnd"/>
+        <w:t>version</w:t>
+      </w:r>
+      <w:proofErr w:type="spellEnd"/>
       <w:r>
         <w:rPr>
           <w:b/>
         </w:rPr>
-        <w:t>/version asegurado</w:t>
+        <w:t xml:space="preserve"> asegurado</w:t>
       </w:r>
     </w:p>
     <w:p>
@@ -18416,10 +18675,7 @@
         <w:ind w:left="1440"/>
       </w:pPr>
       <w:r>
-        <w:t>Se debe implementar un</w:t>
-      </w:r>
-      <w:r>
-        <w:t xml:space="preserve"> respaldo en casos de fallas en la instalación</w:t>
+        <w:t>Se debe implementar un respaldo en casos de fallas en la instalación</w:t>
       </w:r>
     </w:p>
     <w:p>
@@ -18469,10 +18725,7 @@
         <w:ind w:left="1440"/>
       </w:pPr>
       <w:r>
-        <w:t xml:space="preserve">Realizar la instalación según los parámetros </w:t>
-      </w:r>
-      <w:r>
-        <w:t>establecidos</w:t>
+        <w:t>Realizar la instalación según los parámetros establecidos</w:t>
       </w:r>
     </w:p>
     <w:p>
@@ -18534,10 +18787,7 @@
         </w:numPr>
       </w:pPr>
       <w:r>
-        <w:t>Verificación de la instalaci</w:t>
-      </w:r>
-      <w:r>
-        <w:t>ón de cambios de software</w:t>
+        <w:t>Verificación de la instalación de cambios de software</w:t>
       </w:r>
     </w:p>
     <w:p>
@@ -18615,10 +18865,7 @@
         </w:rPr>
       </w:pPr>
       <w:r>
-        <w:t>Este apar</w:t>
-      </w:r>
-      <w:r>
-        <w:t>tado está dedicado al seguimiento de la ejecución de la nueva versión.</w:t>
+        <w:t>Este apartado está dedicado al seguimiento de la ejecución de la nueva versión.</w:t>
       </w:r>
     </w:p>
     <w:p>
@@ -18637,7 +18884,6 @@
         </w:numPr>
       </w:pPr>
       <w:r>
-        <w:lastRenderedPageBreak/>
         <w:t>Seguimiento en producción</w:t>
       </w:r>
     </w:p>
@@ -18703,10 +18949,7 @@
         </w:numPr>
       </w:pPr>
       <w:r>
-        <w:t>Reporte d</w:t>
-      </w:r>
-      <w:r>
-        <w:t>e recuperación ante fallas.</w:t>
+        <w:t>Reporte de recuperación ante fallas.</w:t>
       </w:r>
     </w:p>
     <w:p>
@@ -18756,7 +18999,15 @@
       <w:bookmarkStart w:id="98" w:name="_c1a6rcguxhtu" w:colFirst="0" w:colLast="0"/>
       <w:bookmarkEnd w:id="98"/>
       <w:r>
-        <w:t>Lista de verificación (Checklist)</w:t>
+        <w:t>Lista de verificación (</w:t>
+      </w:r>
+      <w:proofErr w:type="spellStart"/>
+      <w:r>
+        <w:t>Checklist</w:t>
+      </w:r>
+      <w:proofErr w:type="spellEnd"/>
+      <w:r>
+        <w:t>)</w:t>
       </w:r>
     </w:p>
     <w:p/>
@@ -18807,12 +19058,14 @@
               <w:widowControl w:val="0"/>
               <w:jc w:val="center"/>
             </w:pPr>
+            <w:proofErr w:type="spellStart"/>
             <w:r>
               <w:rPr>
                 <w:b/>
               </w:rPr>
               <w:t>Item</w:t>
             </w:r>
+            <w:proofErr w:type="spellEnd"/>
           </w:p>
         </w:tc>
         <w:tc>
@@ -19047,15 +19300,7 @@
               <w:widowControl w:val="0"/>
             </w:pPr>
             <w:r>
-              <w:t xml:space="preserve">Las notificaciones de los cambios están </w:t>
-            </w:r>
-            <w:proofErr w:type="gramStart"/>
-            <w:r>
-              <w:t>documentados</w:t>
-            </w:r>
-            <w:proofErr w:type="gramEnd"/>
-            <w:r>
-              <w:t xml:space="preserve"> en el reporte de notificaciones de monitoreo de cambios de software</w:t>
+              <w:t>Las notificaciones de los cambios están documentados en el reporte de notificaciones de monitoreo de cambios de software</w:t>
             </w:r>
           </w:p>
         </w:tc>
@@ -19086,10 +19331,7 @@
               <w:widowControl w:val="0"/>
             </w:pPr>
             <w:r>
-              <w:t>¿Existen procedimientos para eliminar versiones an</w:t>
-            </w:r>
-            <w:r>
-              <w:t>tiguas de las bibliotecas de objetos?</w:t>
+              <w:t>¿Existen procedimientos para eliminar versiones antiguas de las bibliotecas de objetos?</w:t>
             </w:r>
           </w:p>
         </w:tc>
@@ -19141,13 +19383,8 @@
               <w:widowControl w:val="0"/>
             </w:pPr>
             <w:r>
-              <w:t xml:space="preserve">Los procedimientos están detallados en el documento Instrucciones y procedimientos para los </w:t>
-            </w:r>
-            <w:proofErr w:type="gramStart"/>
-            <w:r>
-              <w:t>nuevo usuarios</w:t>
-            </w:r>
-            <w:proofErr w:type="gramEnd"/>
+              <w:t>Los procedimientos están detallados en el documento Instrucciones y procedimientos para los nuevo usuarios</w:t>
+            </w:r>
           </w:p>
         </w:tc>
       </w:tr>
@@ -19177,11 +19414,7 @@
               <w:widowControl w:val="0"/>
             </w:pPr>
             <w:r>
-              <w:t xml:space="preserve">¿Existen solicitudes de eliminación para que la producción sea autorizada para </w:t>
-            </w:r>
-            <w:r>
-              <w:lastRenderedPageBreak/>
-              <w:t>eliminar programas?</w:t>
+              <w:t>¿Existen solicitudes de eliminación para que la producción sea autorizada para eliminar programas?</w:t>
             </w:r>
           </w:p>
         </w:tc>
@@ -19207,7 +19440,6 @@
               <w:widowControl w:val="0"/>
             </w:pPr>
             <w:r>
-              <w:lastRenderedPageBreak/>
               <w:t>SI</w:t>
             </w:r>
           </w:p>
@@ -19234,14 +19466,7 @@
               <w:widowControl w:val="0"/>
             </w:pPr>
             <w:r>
-              <w:t>Las s</w:t>
-            </w:r>
-            <w:r>
-              <w:t xml:space="preserve">olicitudes se detallan en el reporte </w:t>
-            </w:r>
-            <w:r>
-              <w:lastRenderedPageBreak/>
-              <w:t>de solicitudes de eliminación</w:t>
+              <w:t>Las solicitudes se detallan en el reporte de solicitudes de eliminación</w:t>
             </w:r>
           </w:p>
         </w:tc>
@@ -19272,7 +19497,6 @@
               <w:widowControl w:val="0"/>
             </w:pPr>
             <w:r>
-              <w:lastRenderedPageBreak/>
               <w:t>¿Están establecidos procedimientos para asegurar que la versión de los programas sea pasada al ambiente de producción en la fecha correcta?</w:t>
             </w:r>
           </w:p>
@@ -19325,13 +19549,8 @@
               <w:widowControl w:val="0"/>
             </w:pPr>
             <w:r>
-              <w:t xml:space="preserve">Los procedimientos están detallados en el documento Instrucciones y procedimientos para los </w:t>
-            </w:r>
-            <w:proofErr w:type="gramStart"/>
-            <w:r>
-              <w:t>nuevo usuarios</w:t>
-            </w:r>
-            <w:proofErr w:type="gramEnd"/>
+              <w:t>Los procedimientos están detallados en el documento Instrucciones y procedimientos para los nuevo usuarios</w:t>
+            </w:r>
           </w:p>
         </w:tc>
       </w:tr>
@@ -19413,10 +19632,7 @@
               <w:widowControl w:val="0"/>
             </w:pPr>
             <w:r>
-              <w:t>Se les noti</w:t>
-            </w:r>
-            <w:r>
-              <w:t>fica mediante el reporte de notificación de monitoreo del software, y se seguirán los pasos del documento de pase a producción</w:t>
+              <w:t>Se les notifica mediante el reporte de notificación de monitoreo del software, y se seguirán los pasos del documento de pase a producción</w:t>
             </w:r>
           </w:p>
         </w:tc>
@@ -19447,6 +19663,7 @@
               <w:widowControl w:val="0"/>
             </w:pPr>
             <w:r>
+              <w:lastRenderedPageBreak/>
               <w:t>¿Están establecidos los procedimientos para monitorear los cambios de los sistemas de aplicación?</w:t>
             </w:r>
           </w:p>
@@ -19499,16 +19716,8 @@
               <w:widowControl w:val="0"/>
             </w:pPr>
             <w:r>
-              <w:t>Los procedimientos están de</w:t>
-            </w:r>
-            <w:r>
-              <w:t xml:space="preserve">tallados en el documento Instrucciones y procedimientos para los </w:t>
-            </w:r>
-            <w:proofErr w:type="gramStart"/>
-            <w:r>
-              <w:t>nuevo usuarios</w:t>
-            </w:r>
-            <w:proofErr w:type="gramEnd"/>
+              <w:t>Los procedimientos están detallados en el documento Instrucciones y procedimientos para los nuevo usuarios</w:t>
+            </w:r>
           </w:p>
         </w:tc>
       </w:tr>
@@ -19621,10 +19830,7 @@
               <w:widowControl w:val="0"/>
             </w:pPr>
             <w:r>
-              <w:t>¿Las personas que monitorean los cambios reciben indicios de las áreas consid</w:t>
-            </w:r>
-            <w:r>
-              <w:t>eradas impactadas por el probable problema?</w:t>
+              <w:t>¿Las personas que monitorean los cambios reciben indicios de las áreas consideradas impactadas por el probable problema?</w:t>
             </w:r>
           </w:p>
         </w:tc>
@@ -19790,10 +19996,7 @@
               <w:widowControl w:val="0"/>
             </w:pPr>
             <w:r>
-              <w:t>¿Los problemas detectados, inme</w:t>
-            </w:r>
-            <w:r>
-              <w:t>diatamente después de que el cambio</w:t>
+              <w:t>¿Los problemas detectados, inmediatamente después de que el cambio</w:t>
             </w:r>
           </w:p>
         </w:tc>
@@ -19956,11 +20159,7 @@
               <w:widowControl w:val="0"/>
             </w:pPr>
             <w:r>
-              <w:t xml:space="preserve">¿El servicio de la dirección periódicamente revisa la efectividad de la instalación de </w:t>
-            </w:r>
-            <w:r>
-              <w:lastRenderedPageBreak/>
-              <w:t>cambios de software?</w:t>
+              <w:t>¿El servicio de la dirección periódicamente revisa la efectividad de la instalación de cambios de software?</w:t>
             </w:r>
           </w:p>
         </w:tc>
@@ -19986,7 +20185,6 @@
               <w:widowControl w:val="0"/>
             </w:pPr>
             <w:r>
-              <w:lastRenderedPageBreak/>
               <w:t>NO</w:t>
             </w:r>
           </w:p>
@@ -20022,7 +20220,31 @@
     <w:p/>
     <w:p>
       <w:r>
-        <w:t>Resumen: Se cumplio la mayoria de puntos, los procedimientos y reportes se han desarrollado con éxito en su mayoria.</w:t>
+        <w:t xml:space="preserve">Resumen: Se </w:t>
+      </w:r>
+      <w:proofErr w:type="spellStart"/>
+      <w:r>
+        <w:t>cumplio</w:t>
+      </w:r>
+      <w:proofErr w:type="spellEnd"/>
+      <w:r>
+        <w:t xml:space="preserve"> la </w:t>
+      </w:r>
+      <w:proofErr w:type="spellStart"/>
+      <w:r>
+        <w:t>mayoria</w:t>
+      </w:r>
+      <w:proofErr w:type="spellEnd"/>
+      <w:r>
+        <w:t xml:space="preserve"> de puntos, los procedimientos y reportes se han desarrollado con éxito en su </w:t>
+      </w:r>
+      <w:proofErr w:type="spellStart"/>
+      <w:r>
+        <w:t>mayoria</w:t>
+      </w:r>
+      <w:proofErr w:type="spellEnd"/>
+      <w:r>
+        <w:t>.</w:t>
       </w:r>
     </w:p>
     <w:p>
@@ -20235,7 +20457,11 @@
               <w:spacing w:line="240" w:lineRule="auto"/>
             </w:pPr>
             <w:r>
-              <w:t xml:space="preserve">Conocer la proporción de las funciones (o sus tipos) que se describen en las descripciones del producto software. </w:t>
+              <w:t xml:space="preserve">Conocer la proporción de las funciones (o sus tipos) que </w:t>
+            </w:r>
+            <w:r>
+              <w:lastRenderedPageBreak/>
+              <w:t xml:space="preserve">se describen en las descripciones del producto software. </w:t>
             </w:r>
           </w:p>
         </w:tc>
@@ -20256,10 +20482,12 @@
               <w:spacing w:line="240" w:lineRule="auto"/>
             </w:pPr>
             <w:r>
-              <w:t>Contar el número de funciones que son descritas adecuadamente y compararlas con el total de funcio</w:t>
-            </w:r>
-            <w:r>
-              <w:t>nes que contiene el software.</w:t>
+              <w:lastRenderedPageBreak/>
+              <w:t xml:space="preserve">Contar el número de funciones que son descritas </w:t>
+            </w:r>
+            <w:r>
+              <w:lastRenderedPageBreak/>
+              <w:t>adecuadamente y compararlas con el total de funciones que contiene el software.</w:t>
             </w:r>
           </w:p>
         </w:tc>
@@ -20280,6 +20508,7 @@
               <w:spacing w:line="240" w:lineRule="auto"/>
             </w:pPr>
             <w:r>
+              <w:lastRenderedPageBreak/>
               <w:t>X = A/B</w:t>
             </w:r>
           </w:p>
@@ -20295,7 +20524,11 @@
               <w:spacing w:line="240" w:lineRule="auto"/>
             </w:pPr>
             <w:r>
-              <w:t>A = Número de funciones (o tipos) descritas.</w:t>
+              <w:t xml:space="preserve">A = Número de funciones (o </w:t>
+            </w:r>
+            <w:r>
+              <w:lastRenderedPageBreak/>
+              <w:t>tipos) descritas.</w:t>
             </w:r>
           </w:p>
           <w:p>
@@ -20334,7 +20567,15 @@
               <w:spacing w:line="240" w:lineRule="auto"/>
             </w:pPr>
             <w:r>
-              <w:t>Mientras más cerca a 1, mejor descrito.</w:t>
+              <w:t xml:space="preserve">Mientras más </w:t>
+            </w:r>
+            <w:proofErr w:type="spellStart"/>
+            <w:r>
+              <w:t>cerca a</w:t>
+            </w:r>
+            <w:proofErr w:type="spellEnd"/>
+            <w:r>
+              <w:t xml:space="preserve"> 1, mejor descrito.</w:t>
             </w:r>
           </w:p>
           <w:p>
@@ -20426,6 +20667,7 @@
               <w:spacing w:line="240" w:lineRule="auto"/>
             </w:pPr>
             <w:r>
+              <w:lastRenderedPageBreak/>
               <w:t>Atractivo</w:t>
             </w:r>
           </w:p>
@@ -20489,14 +20731,15 @@
               <w:spacing w:line="240" w:lineRule="auto"/>
             </w:pPr>
             <w:r>
-              <w:t>Se realizan encuestas o preguntas a los usuarios sobre el atractivo de la interfaz de usuario, tomando en cuenta colores y diseño visual (alineamiento, agrupado, tam</w:t>
-            </w:r>
-            <w:r>
-              <w:t xml:space="preserve">año de imágenes, </w:t>
-            </w:r>
-            <w:r>
-              <w:lastRenderedPageBreak/>
-              <w:t>separación y espacio, tipografía, etc).</w:t>
+              <w:t xml:space="preserve">Se realizan encuestas o preguntas a los usuarios sobre el atractivo de la interfaz de usuario, tomando en cuenta colores y diseño visual (alineamiento, agrupado, tamaño de imágenes, separación y espacio, tipografía, </w:t>
+            </w:r>
+            <w:proofErr w:type="spellStart"/>
+            <w:r>
+              <w:t>etc</w:t>
+            </w:r>
+            <w:proofErr w:type="spellEnd"/>
+            <w:r>
+              <w:t>).</w:t>
             </w:r>
           </w:p>
         </w:tc>
@@ -20517,7 +20760,6 @@
               <w:spacing w:line="240" w:lineRule="auto"/>
             </w:pPr>
             <w:r>
-              <w:lastRenderedPageBreak/>
               <w:t>X = A</w:t>
             </w:r>
           </w:p>
@@ -20572,7 +20814,6 @@
               <w:spacing w:line="240" w:lineRule="auto"/>
             </w:pPr>
             <w:r>
-              <w:lastRenderedPageBreak/>
               <w:t>X = (esperado)</w:t>
             </w:r>
           </w:p>
@@ -20691,8 +20932,13 @@
         </w:numPr>
       </w:pPr>
       <w:r>
-        <w:t>Sebastián Rodríguez Mirano</w:t>
-      </w:r>
+        <w:t xml:space="preserve">Sebastián Rodríguez </w:t>
+      </w:r>
+      <w:proofErr w:type="spellStart"/>
+      <w:r>
+        <w:t>Mirano</w:t>
+      </w:r>
+      <w:proofErr w:type="spellEnd"/>
     </w:p>
     <w:p>
       <w:pPr>
@@ -20702,6 +20948,7 @@
         </w:numPr>
       </w:pPr>
       <w:r>
+        <w:lastRenderedPageBreak/>
         <w:t>Grupo de Análisis Funcional:</w:t>
       </w:r>
     </w:p>
@@ -20712,8 +20959,13 @@
           <w:numId w:val="12"/>
         </w:numPr>
       </w:pPr>
-      <w:r>
-        <w:t>Sebastian Hidalgo Diaz</w:t>
+      <w:proofErr w:type="spellStart"/>
+      <w:r>
+        <w:t>Sebastian</w:t>
+      </w:r>
+      <w:proofErr w:type="spellEnd"/>
+      <w:r>
+        <w:t xml:space="preserve"> Hidalgo Diaz</w:t>
       </w:r>
     </w:p>
     <w:p>
@@ -20733,8 +20985,13 @@
           <w:numId w:val="34"/>
         </w:numPr>
       </w:pPr>
-      <w:r>
-        <w:t>Lider de Aseguramiento de la Calidad de Software:</w:t>
+      <w:proofErr w:type="spellStart"/>
+      <w:r>
+        <w:t>Lider</w:t>
+      </w:r>
+      <w:proofErr w:type="spellEnd"/>
+      <w:r>
+        <w:t xml:space="preserve"> de Aseguramiento de la Calidad de Software:</w:t>
       </w:r>
     </w:p>
     <w:p>
@@ -20745,8 +21002,13 @@
         </w:numPr>
       </w:pPr>
       <w:r>
-        <w:t>Santiago Moquillaza Alcarraz</w:t>
-      </w:r>
+        <w:t xml:space="preserve">Santiago Moquillaza </w:t>
+      </w:r>
+      <w:proofErr w:type="spellStart"/>
+      <w:r>
+        <w:t>Alcarraz</w:t>
+      </w:r>
+      <w:proofErr w:type="spellEnd"/>
     </w:p>
     <w:p>
       <w:pPr>

</xml_diff>

<commit_message>
etapa de diseño en el doc sqa
</commit_message>
<xml_diff>
--- a/Desarrollo/DC19/SQA/DC19-SQA.docx
+++ b/Desarrollo/DC19/SQA/DC19-SQA.docx
@@ -4934,7 +4934,15 @@
       </w:r>
       <w:proofErr w:type="spellEnd"/>
       <w:r>
-        <w:t>) de requerimientos es el menos estructurado y el más propenso a la creatividad. Por lo tanto éste se convierte en un proceso de revisión que complementa los objetivos de la fase de requerimientos. El objetivo de este proceso de revisión es crear una situación en la cual un grupo de gente con las habilidades adecuadas pueda ayudar al equipo en el desarrollo de las soluciones del proyecto. El “</w:t>
+        <w:t xml:space="preserve">) de requerimientos es el menos estructurado y el más propenso a la creatividad. Por lo </w:t>
+      </w:r>
+      <w:proofErr w:type="gramStart"/>
+      <w:r>
+        <w:t>tanto</w:t>
+      </w:r>
+      <w:proofErr w:type="gramEnd"/>
+      <w:r>
+        <w:t xml:space="preserve"> éste se convierte en un proceso de revisión que complementa los objetivos de la fase de requerimientos. El objetivo de este proceso de revisión es crear una situación en la cual un grupo de gente con las habilidades adecuadas pueda ayudar al equipo en el desarrollo de las soluciones del proyecto. El “</w:t>
       </w:r>
       <w:proofErr w:type="spellStart"/>
       <w:r>
@@ -5484,7 +5492,23 @@
                 <w:sz w:val="20"/>
                 <w:szCs w:val="20"/>
               </w:rPr>
-              <w:t>Los requisitos van de acuerdo al proyecto(modelo de negocio y requisitos).</w:t>
+              <w:t xml:space="preserve">Los requisitos van de acuerdo al </w:t>
+            </w:r>
+            <w:proofErr w:type="gramStart"/>
+            <w:r>
+              <w:rPr>
+                <w:sz w:val="20"/>
+                <w:szCs w:val="20"/>
+              </w:rPr>
+              <w:t>proyecto(</w:t>
+            </w:r>
+            <w:proofErr w:type="gramEnd"/>
+            <w:r>
+              <w:rPr>
+                <w:sz w:val="20"/>
+                <w:szCs w:val="20"/>
+              </w:rPr>
+              <w:t>modelo de negocio y requisitos).</w:t>
             </w:r>
           </w:p>
         </w:tc>
@@ -5922,7 +5946,15 @@
     </w:p>
     <w:p>
       <w:r>
-        <w:t>Algunos puntos no pudieron ser evaluados, sin embargo de acuerdo al proyecto los requisitos si se cumplen y van de acuerdo al proyecto. Es funcional de acuerdo a los requerimientos y se aplicó RUP.</w:t>
+        <w:t xml:space="preserve">Algunos puntos no pudieron ser evaluados, sin </w:t>
+      </w:r>
+      <w:proofErr w:type="gramStart"/>
+      <w:r>
+        <w:t>embargo</w:t>
+      </w:r>
+      <w:proofErr w:type="gramEnd"/>
+      <w:r>
+        <w:t xml:space="preserve"> de acuerdo al proyecto los requisitos si se cumplen y van de acuerdo al proyecto. Es funcional de acuerdo a los requerimientos y se aplicó RUP.</w:t>
       </w:r>
     </w:p>
     <w:p>
@@ -6064,7 +6096,15 @@
     </w:p>
     <w:p>
       <w:r>
-        <w:t>Por lo tanto se obtiene:</w:t>
+        <w:t xml:space="preserve">Por lo </w:t>
+      </w:r>
+      <w:proofErr w:type="gramStart"/>
+      <w:r>
+        <w:t>tanto</w:t>
+      </w:r>
+      <w:proofErr w:type="gramEnd"/>
+      <w:r>
+        <w:t xml:space="preserve"> se obtiene:</w:t>
       </w:r>
     </w:p>
     <w:p>
@@ -6126,7 +6166,15 @@
     </w:p>
     <w:p>
       <w:r>
-        <w:t xml:space="preserve">Evaluar si para un mismo requerimiento hubieron interpretaciones </w:t>
+        <w:t xml:space="preserve">Evaluar si para un mismo requerimiento </w:t>
+      </w:r>
+      <w:proofErr w:type="gramStart"/>
+      <w:r>
+        <w:t>hubieron</w:t>
+      </w:r>
+      <w:proofErr w:type="gramEnd"/>
+      <w:r>
+        <w:t xml:space="preserve"> interpretaciones </w:t>
       </w:r>
       <w:proofErr w:type="spellStart"/>
       <w:r>
@@ -6226,7 +6274,15 @@
     </w:p>
     <w:p>
       <w:r>
-        <w:t>Por lo tanto se obtiene:</w:t>
+        <w:t xml:space="preserve">Por lo </w:t>
+      </w:r>
+      <w:proofErr w:type="gramStart"/>
+      <w:r>
+        <w:t>tanto</w:t>
+      </w:r>
+      <w:proofErr w:type="gramEnd"/>
+      <w:r>
+        <w:t xml:space="preserve"> se obtiene:</w:t>
       </w:r>
     </w:p>
     <w:p>
@@ -9465,10 +9521,12 @@
         <w:t xml:space="preserve">Mayormente se cumplieron los puntos especificados en condiciones reales, sin </w:t>
       </w:r>
       <w:proofErr w:type="spellStart"/>
+      <w:proofErr w:type="gramStart"/>
       <w:r>
         <w:t>embargo,una</w:t>
       </w:r>
       <w:proofErr w:type="spellEnd"/>
+      <w:proofErr w:type="gramEnd"/>
       <w:r>
         <w:t xml:space="preserve"> funcionalidad no ha sido correctamente implementada y tampoco se han tenido en cuenta los requerimientos alternativos al software, así como también los criterios de verificación y validación.</w:t>
       </w:r>
@@ -10389,7 +10447,15 @@
         </w:numPr>
       </w:pPr>
       <w:r>
-        <w:t>Q2 = RFU / ( E * EE )</w:t>
+        <w:t xml:space="preserve">Q2 = RFU / </w:t>
+      </w:r>
+      <w:proofErr w:type="gramStart"/>
+      <w:r>
+        <w:t>( E</w:t>
+      </w:r>
+      <w:proofErr w:type="gramEnd"/>
+      <w:r>
+        <w:t xml:space="preserve"> * EE )</w:t>
       </w:r>
     </w:p>
     <w:p/>
@@ -10401,7 +10467,15 @@
     <w:p/>
     <w:p>
       <w:r>
-        <w:t xml:space="preserve">Por lo que en este caso, se presenta un </w:t>
+        <w:t xml:space="preserve">Por lo </w:t>
+      </w:r>
+      <w:proofErr w:type="gramStart"/>
+      <w:r>
+        <w:t>que</w:t>
+      </w:r>
+      <w:proofErr w:type="gramEnd"/>
+      <w:r>
+        <w:t xml:space="preserve"> en este caso, se presenta un </w:t>
       </w:r>
       <w:r>
         <w:rPr>
@@ -10677,7 +10751,15 @@
         </w:numPr>
       </w:pPr>
       <w:r>
-        <w:t>Q3 = RV / ( RV * RNV )</w:t>
+        <w:t xml:space="preserve">Q3 = RV / </w:t>
+      </w:r>
+      <w:proofErr w:type="gramStart"/>
+      <w:r>
+        <w:t>( RV</w:t>
+      </w:r>
+      <w:proofErr w:type="gramEnd"/>
+      <w:r>
+        <w:t xml:space="preserve"> * RNV )</w:t>
       </w:r>
     </w:p>
     <w:p/>
@@ -10689,7 +10771,15 @@
     <w:p/>
     <w:p>
       <w:r>
-        <w:t xml:space="preserve">Por lo que en este caso, se presenta un </w:t>
+        <w:t xml:space="preserve">Por lo </w:t>
+      </w:r>
+      <w:proofErr w:type="gramStart"/>
+      <w:r>
+        <w:t>que</w:t>
+      </w:r>
+      <w:proofErr w:type="gramEnd"/>
+      <w:r>
+        <w:t xml:space="preserve"> en este caso, se presenta un </w:t>
       </w:r>
       <w:r>
         <w:rPr>
@@ -10927,10 +11017,7 @@
       </w:r>
       <w:proofErr w:type="spellEnd"/>
       <w:r>
-        <w:t xml:space="preserve"> Salcedo Alfar</w:t>
-      </w:r>
-      <w:r>
-        <w:t>o</w:t>
+        <w:t xml:space="preserve"> Salcedo Alfaro</w:t>
       </w:r>
     </w:p>
     <w:p/>
@@ -11061,7 +11148,15 @@
         <w:ind w:left="720"/>
       </w:pPr>
       <w:r>
-        <w:t xml:space="preserve"> Controles de integridad de datos: Se revisará esencialmente. Con respecto a integridad física , los datos están seguros en que repositorio de </w:t>
+        <w:t xml:space="preserve"> Controles de integridad de datos: Se revisará esencialmente. Con respecto a integridad </w:t>
+      </w:r>
+      <w:proofErr w:type="gramStart"/>
+      <w:r>
+        <w:t>física ,</w:t>
+      </w:r>
+      <w:proofErr w:type="gramEnd"/>
+      <w:r>
+        <w:t xml:space="preserve"> los datos están seguros en que repositorio de </w:t>
       </w:r>
       <w:proofErr w:type="spellStart"/>
       <w:r>
@@ -11089,7 +11184,15 @@
         <w:ind w:left="720"/>
       </w:pPr>
       <w:r>
-        <w:t xml:space="preserve"> Controles de integridad de archivos: Revisaremos las funciones según roles,  según el tipo de usuario que eres , nos permite hacer ciertas funcionalidades extra.</w:t>
+        <w:t xml:space="preserve"> Controles de integridad de archivos: Revisaremos las funciones según </w:t>
+      </w:r>
+      <w:proofErr w:type="gramStart"/>
+      <w:r>
+        <w:t>roles,  según</w:t>
+      </w:r>
+      <w:proofErr w:type="gramEnd"/>
+      <w:r>
+        <w:t xml:space="preserve"> el tipo de usuario que eres , nos permite hacer ciertas funcionalidades extra.</w:t>
       </w:r>
     </w:p>
     <w:p>
@@ -11105,7 +11208,15 @@
         <w:ind w:left="720"/>
       </w:pPr>
       <w:r>
-        <w:t xml:space="preserve"> Diseño acorde con la metodología establecida: Verificar si la metodología que se llevó a cabo fue RUP(la que se planteó), se puede contar con los diagramas de interacción, actividades , </w:t>
+        <w:t xml:space="preserve"> Diseño acorde con la metodología establecida: Verificar si la metodología que se llevó a cabo fue </w:t>
+      </w:r>
+      <w:proofErr w:type="gramStart"/>
+      <w:r>
+        <w:t>RUP(</w:t>
+      </w:r>
+      <w:proofErr w:type="gramEnd"/>
+      <w:r>
+        <w:t xml:space="preserve">la que se planteó), se puede contar con los diagramas de interacción, actividades , </w:t>
       </w:r>
       <w:proofErr w:type="spellStart"/>
       <w:r>
@@ -11124,10 +11235,12 @@
         <w:t xml:space="preserve"> Diseño acorde con los requerimientos establecidos:  Si están conectados con los requerimientos de negocio, son funcionales pero tienen pequeñas diferencias con lo </w:t>
       </w:r>
       <w:proofErr w:type="spellStart"/>
+      <w:proofErr w:type="gramStart"/>
       <w:r>
         <w:t>real.También</w:t>
       </w:r>
       <w:proofErr w:type="spellEnd"/>
+      <w:proofErr w:type="gramEnd"/>
       <w:r>
         <w:t xml:space="preserve"> tenemos el diseño de la base de datos que se implementó parcialmente.</w:t>
       </w:r>
@@ -11145,7 +11258,15 @@
         <w:ind w:left="720"/>
       </w:pPr>
       <w:r>
-        <w:t xml:space="preserve"> Interfaces de diseño: Se cuenta con todas las interfaces del sistema, sin embargo no se tiene la interacción con interfaces externas. </w:t>
+        <w:t xml:space="preserve"> Interfaces de diseño: Se cuenta con todas las interfaces del sistema, sin </w:t>
+      </w:r>
+      <w:proofErr w:type="gramStart"/>
+      <w:r>
+        <w:t>embargo</w:t>
+      </w:r>
+      <w:proofErr w:type="gramEnd"/>
+      <w:r>
+        <w:t xml:space="preserve"> no se tiene la interacción con interfaces externas. </w:t>
       </w:r>
     </w:p>
     <w:p>
@@ -11264,7 +11385,15 @@
       </w:r>
       <w:proofErr w:type="spellEnd"/>
       <w:r>
-        <w:t xml:space="preserve"> no pudieron ser evaluados por falta de documentación o tiempo. Sin embargo le falta mejorar en algunos puntos, los </w:t>
+        <w:t xml:space="preserve"> no pudieron ser evaluados por falta de documentación o tiempo. Sin </w:t>
+      </w:r>
+      <w:proofErr w:type="gramStart"/>
+      <w:r>
+        <w:t>embargo</w:t>
+      </w:r>
+      <w:proofErr w:type="gramEnd"/>
+      <w:r>
+        <w:t xml:space="preserve"> le falta mejorar en algunos puntos, los </w:t>
       </w:r>
       <w:proofErr w:type="spellStart"/>
       <w:r>
@@ -11830,7 +11959,15 @@
               <w:widowControl w:val="0"/>
             </w:pPr>
             <w:r>
-              <w:t>Todos los documentos del proyecto pero no completos.</w:t>
+              <w:t xml:space="preserve">Todos los documentos del </w:t>
+            </w:r>
+            <w:proofErr w:type="gramStart"/>
+            <w:r>
+              <w:t>proyecto</w:t>
+            </w:r>
+            <w:proofErr w:type="gramEnd"/>
+            <w:r>
+              <w:t xml:space="preserve"> pero no completos.</w:t>
             </w:r>
           </w:p>
         </w:tc>
@@ -11945,7 +12082,15 @@
       </w:r>
       <w:proofErr w:type="spellEnd"/>
       <w:r>
-        <w:t xml:space="preserve"> no pudieron ser evaluados por falta de documentación o tiempo. Sin embargo le falta mejorar en algunos puntos, los </w:t>
+        <w:t xml:space="preserve"> no pudieron ser evaluados por falta de documentación o tiempo. Sin </w:t>
+      </w:r>
+      <w:proofErr w:type="gramStart"/>
+      <w:r>
+        <w:t>embargo</w:t>
+      </w:r>
+      <w:proofErr w:type="gramEnd"/>
+      <w:r>
+        <w:t xml:space="preserve"> le falta mejorar en algunos puntos, los </w:t>
       </w:r>
       <w:proofErr w:type="spellStart"/>
       <w:r>
@@ -12399,7 +12544,15 @@
               <w:spacing w:line="240" w:lineRule="auto"/>
             </w:pPr>
             <w:r>
-              <w:t>4/(4+1)=0,8</w:t>
+              <w:t>4</w:t>
+            </w:r>
+            <w:proofErr w:type="gramStart"/>
+            <w:r>
+              <w:t>/(</w:t>
+            </w:r>
+            <w:proofErr w:type="gramEnd"/>
+            <w:r>
+              <w:t>4+1)=0,8</w:t>
             </w:r>
           </w:p>
         </w:tc>
@@ -12499,7 +12652,15 @@
               <w:spacing w:line="240" w:lineRule="auto"/>
             </w:pPr>
             <w:r>
-              <w:t>9/(9+1)=0,9</w:t>
+              <w:t>9</w:t>
+            </w:r>
+            <w:proofErr w:type="gramStart"/>
+            <w:r>
+              <w:t>/(</w:t>
+            </w:r>
+            <w:proofErr w:type="gramEnd"/>
+            <w:r>
+              <w:t>9+1)=0,9</w:t>
             </w:r>
           </w:p>
         </w:tc>
@@ -12606,7 +12767,15 @@
               <w:spacing w:line="240" w:lineRule="auto"/>
             </w:pPr>
             <w:r>
-              <w:t>3/(4+1)=0,6</w:t>
+              <w:t>3</w:t>
+            </w:r>
+            <w:proofErr w:type="gramStart"/>
+            <w:r>
+              <w:t>/(</w:t>
+            </w:r>
+            <w:proofErr w:type="gramEnd"/>
+            <w:r>
+              <w:t>4+1)=0,6</w:t>
             </w:r>
           </w:p>
         </w:tc>
@@ -12720,7 +12889,15 @@
               <w:spacing w:line="240" w:lineRule="auto"/>
             </w:pPr>
             <w:r>
-              <w:t>4/(1+1)=2</w:t>
+              <w:t>4</w:t>
+            </w:r>
+            <w:proofErr w:type="gramStart"/>
+            <w:r>
+              <w:t>/(</w:t>
+            </w:r>
+            <w:proofErr w:type="gramEnd"/>
+            <w:r>
+              <w:t>1+1)=2</w:t>
             </w:r>
           </w:p>
         </w:tc>
@@ -12775,16 +12952,18 @@
         <w:pStyle w:val="Ttulo3"/>
       </w:pPr>
       <w:bookmarkStart w:id="57" w:name="_p4piwnmlrpcm" w:colFirst="0" w:colLast="0"/>
+      <w:bookmarkStart w:id="58" w:name="_bfsjgyb19he6" w:colFirst="0" w:colLast="0"/>
       <w:bookmarkEnd w:id="57"/>
-      <w:r>
-        <w:t>Equipo de Ingeniería</w:t>
+      <w:bookmarkEnd w:id="58"/>
+      <w:r>
+        <w:t>Equipo de ingeniería</w:t>
       </w:r>
     </w:p>
     <w:p>
       <w:pPr>
         <w:numPr>
           <w:ilvl w:val="0"/>
-          <w:numId w:val="12"/>
+          <w:numId w:val="20"/>
         </w:numPr>
       </w:pPr>
       <w:r>
@@ -12795,18 +12974,23 @@
       <w:pPr>
         <w:numPr>
           <w:ilvl w:val="1"/>
-          <w:numId w:val="12"/>
+          <w:numId w:val="20"/>
         </w:numPr>
       </w:pPr>
       <w:r>
-        <w:t>Oscar Cabellos Rojas</w:t>
-      </w:r>
+        <w:t xml:space="preserve">Santiago Moquillaza </w:t>
+      </w:r>
+      <w:proofErr w:type="spellStart"/>
+      <w:r>
+        <w:t>Alcarraz</w:t>
+      </w:r>
+      <w:proofErr w:type="spellEnd"/>
     </w:p>
     <w:p>
       <w:pPr>
         <w:numPr>
           <w:ilvl w:val="0"/>
-          <w:numId w:val="12"/>
+          <w:numId w:val="20"/>
         </w:numPr>
       </w:pPr>
       <w:r>
@@ -12817,7 +13001,7 @@
       <w:pPr>
         <w:numPr>
           <w:ilvl w:val="1"/>
-          <w:numId w:val="12"/>
+          <w:numId w:val="20"/>
         </w:numPr>
       </w:pPr>
       <w:r>
@@ -12828,15 +13012,15 @@
       <w:pPr>
         <w:numPr>
           <w:ilvl w:val="1"/>
-          <w:numId w:val="12"/>
+          <w:numId w:val="20"/>
         </w:numPr>
       </w:pPr>
       <w:r>
-        <w:t xml:space="preserve">Sebastián Rodríguez </w:t>
+        <w:t xml:space="preserve">Jonathan Galarza </w:t>
       </w:r>
       <w:proofErr w:type="spellStart"/>
       <w:r>
-        <w:t>Mirano</w:t>
+        <w:t>Arevalo</w:t>
       </w:r>
       <w:proofErr w:type="spellEnd"/>
     </w:p>
@@ -12844,7 +13028,7 @@
       <w:pPr>
         <w:numPr>
           <w:ilvl w:val="0"/>
-          <w:numId w:val="12"/>
+          <w:numId w:val="20"/>
         </w:numPr>
       </w:pPr>
       <w:r>
@@ -12855,26 +13039,27 @@
       <w:pPr>
         <w:numPr>
           <w:ilvl w:val="1"/>
-          <w:numId w:val="12"/>
+          <w:numId w:val="20"/>
         </w:numPr>
       </w:pPr>
+      <w:r>
+        <w:t xml:space="preserve">Miguel </w:t>
+      </w:r>
       <w:proofErr w:type="spellStart"/>
       <w:r>
-        <w:t>Sebastian</w:t>
+        <w:t>Rodriguez</w:t>
       </w:r>
       <w:proofErr w:type="spellEnd"/>
       <w:r>
-        <w:t xml:space="preserve"> Hidalgo Diaz</w:t>
+        <w:t xml:space="preserve"> Tocas</w:t>
       </w:r>
     </w:p>
     <w:p>
       <w:pPr>
         <w:pStyle w:val="Ttulo3"/>
       </w:pPr>
-      <w:bookmarkStart w:id="58" w:name="_kk37mye59kfl" w:colFirst="0" w:colLast="0"/>
-      <w:bookmarkEnd w:id="58"/>
-      <w:r>
-        <w:t>Equipo de Aseguramiento de la calidad de software</w:t>
+      <w:r>
+        <w:t>Equipo de aseguramiento de la calidad del software</w:t>
       </w:r>
     </w:p>
     <w:p>
@@ -12908,9 +13093,6 @@
         <w:t>Alcarraz</w:t>
       </w:r>
       <w:proofErr w:type="spellEnd"/>
-      <w:r>
-        <w:t xml:space="preserve"> </w:t>
-      </w:r>
     </w:p>
     <w:p>
       <w:pPr>
@@ -12920,7 +13102,7 @@
         </w:numPr>
       </w:pPr>
       <w:r>
-        <w:t>Analistas del Aseguramiento de la Calidad de Software:</w:t>
+        <w:t>Analista del Aseguramiento de la Calidad de Software:</w:t>
       </w:r>
     </w:p>
     <w:p>
@@ -12931,7 +13113,7 @@
         </w:numPr>
       </w:pPr>
       <w:r>
-        <w:t>Oscar Cabellos Rojas</w:t>
+        <w:t>Omar Villarreal Doroteo</w:t>
       </w:r>
     </w:p>
     <w:p>
@@ -12942,7 +13124,7 @@
         </w:numPr>
       </w:pPr>
       <w:r>
-        <w:t>Ramos Paredes Roger</w:t>
+        <w:t>Roger Ramos Paredes</w:t>
       </w:r>
     </w:p>
     <w:p>
@@ -12952,25 +13134,12 @@
           <w:numId w:val="34"/>
         </w:numPr>
       </w:pPr>
+      <w:r>
+        <w:t xml:space="preserve">Jonathan Galarza </w:t>
+      </w:r>
       <w:proofErr w:type="spellStart"/>
       <w:r>
-        <w:t>Mirano</w:t>
-      </w:r>
-      <w:proofErr w:type="spellEnd"/>
-      <w:r>
-        <w:t xml:space="preserve"> </w:t>
-      </w:r>
-      <w:proofErr w:type="spellStart"/>
-      <w:r>
-        <w:t>Rodriguez</w:t>
-      </w:r>
-      <w:proofErr w:type="spellEnd"/>
-      <w:r>
-        <w:t xml:space="preserve"> </w:t>
-      </w:r>
-      <w:proofErr w:type="spellStart"/>
-      <w:r>
-        <w:t>Sebastian</w:t>
+        <w:t>Arevalo</w:t>
       </w:r>
       <w:proofErr w:type="spellEnd"/>
     </w:p>
@@ -12982,30 +13151,47 @@
         </w:numPr>
       </w:pPr>
       <w:r>
-        <w:t xml:space="preserve">Hidalgo Diaz </w:t>
+        <w:t xml:space="preserve">Miguel </w:t>
       </w:r>
       <w:proofErr w:type="spellStart"/>
       <w:r>
-        <w:t>Sebastian</w:t>
+        <w:t>Rodriguez</w:t>
       </w:r>
       <w:proofErr w:type="spellEnd"/>
+      <w:r>
+        <w:t xml:space="preserve"> Tocas</w:t>
+      </w:r>
+    </w:p>
+    <w:p>
+      <w:pPr>
+        <w:numPr>
+          <w:ilvl w:val="1"/>
+          <w:numId w:val="34"/>
+        </w:numPr>
+      </w:pPr>
+      <w:proofErr w:type="spellStart"/>
+      <w:r>
+        <w:t>Jhon</w:t>
+      </w:r>
+      <w:proofErr w:type="spellEnd"/>
+      <w:r>
+        <w:t xml:space="preserve"> Salcedo Alfaro</w:t>
+      </w:r>
     </w:p>
     <w:p>
       <w:pPr>
         <w:pStyle w:val="Ttulo1"/>
       </w:pPr>
-      <w:bookmarkStart w:id="59" w:name="_bfsjgyb19he6" w:colFirst="0" w:colLast="0"/>
+      <w:r>
+        <w:t>Codificación</w:t>
+      </w:r>
+    </w:p>
+    <w:p>
+      <w:pPr>
+        <w:pStyle w:val="Ttulo2"/>
+      </w:pPr>
+      <w:bookmarkStart w:id="59" w:name="_wugwx1sqq0n" w:colFirst="0" w:colLast="0"/>
       <w:bookmarkEnd w:id="59"/>
-      <w:r>
-        <w:t>Codificación</w:t>
-      </w:r>
-    </w:p>
-    <w:p>
-      <w:pPr>
-        <w:pStyle w:val="Ttulo2"/>
-      </w:pPr>
-      <w:bookmarkStart w:id="60" w:name="_wugwx1sqq0n" w:colFirst="0" w:colLast="0"/>
-      <w:bookmarkEnd w:id="60"/>
       <w:r>
         <w:t xml:space="preserve">Objetivo </w:t>
       </w:r>
@@ -13024,8 +13210,8 @@
       <w:pPr>
         <w:pStyle w:val="Ttulo2"/>
       </w:pPr>
-      <w:bookmarkStart w:id="61" w:name="_s54wsto9huc0" w:colFirst="0" w:colLast="0"/>
-      <w:bookmarkEnd w:id="61"/>
+      <w:bookmarkStart w:id="60" w:name="_s54wsto9huc0" w:colFirst="0" w:colLast="0"/>
+      <w:bookmarkEnd w:id="60"/>
       <w:r>
         <w:t>Entradas</w:t>
       </w:r>
@@ -13078,8 +13264,8 @@
       <w:pPr>
         <w:pStyle w:val="Ttulo2"/>
       </w:pPr>
-      <w:bookmarkStart w:id="62" w:name="_l0czj1c1h4gu" w:colFirst="0" w:colLast="0"/>
-      <w:bookmarkEnd w:id="62"/>
+      <w:bookmarkStart w:id="61" w:name="_l0czj1c1h4gu" w:colFirst="0" w:colLast="0"/>
+      <w:bookmarkEnd w:id="61"/>
       <w:r>
         <w:t>Proceso</w:t>
       </w:r>
@@ -13096,11 +13282,11 @@
       </w:r>
       <w:r>
         <w:br/>
-        <w:t xml:space="preserve">Es necesario tener implementados controles específicos de manera de lograr la precisión en el procesamiento deseado. Los controles implementados en forma impropia, no alcanzarán el nivel de tolerancia aceptado, y por la mala comprensión </w:t>
+        <w:t xml:space="preserve">Es necesario tener implementados controles específicos de manera de lograr la precisión en el procesamiento deseado. Los controles implementados en forma </w:t>
       </w:r>
       <w:r>
         <w:lastRenderedPageBreak/>
-        <w:t>del propósito de los controles, serán implementadas soluciones simplistas cuando en realidad se requieren controles complejos para alcanzar los objetivos de control establecidos previamente.</w:t>
+        <w:t>impropia, no alcanzarán el nivel de tolerancia aceptado, y por la mala comprensión del propósito de los controles, serán implementadas soluciones simplistas cuando en realidad se requieren controles complejos para alcanzar los objetivos de control establecidos previamente.</w:t>
       </w:r>
       <w:r>
         <w:br/>
@@ -13222,23 +13408,20 @@
         </w:numPr>
       </w:pPr>
       <w:r>
+        <w:lastRenderedPageBreak/>
         <w:t>Desarrollo de procedimientos operativos.</w:t>
       </w:r>
       <w:r>
         <w:br/>
-        <w:t xml:space="preserve">Los procedimientos deben desarrollarse durante la fase de programación, de forma </w:t>
-      </w:r>
-      <w:r>
-        <w:lastRenderedPageBreak/>
-        <w:t>de poder operar la aplicación. Durante la fase siguiente, los programas ejecutables serán operados. Los procedimientos operativos deben ser consistentes con los requerimientos operacionales definidos para la aplicación.</w:t>
+        <w:t>Los procedimientos deben desarrollarse durante la fase de programación, de forma de poder operar la aplicación. Durante la fase siguiente, los programas ejecutables serán operados. Los procedimientos operativos deben ser consistentes con los requerimientos operacionales definidos para la aplicación.</w:t>
       </w:r>
     </w:p>
     <w:p>
       <w:pPr>
         <w:pStyle w:val="Ttulo2"/>
       </w:pPr>
-      <w:bookmarkStart w:id="63" w:name="_f4nywy7ut3g1" w:colFirst="0" w:colLast="0"/>
-      <w:bookmarkEnd w:id="63"/>
+      <w:bookmarkStart w:id="62" w:name="_f4nywy7ut3g1" w:colFirst="0" w:colLast="0"/>
+      <w:bookmarkEnd w:id="62"/>
       <w:r>
         <w:t>Salidas</w:t>
       </w:r>
@@ -13263,8 +13446,8 @@
       <w:pPr>
         <w:pStyle w:val="Ttulo2"/>
       </w:pPr>
-      <w:bookmarkStart w:id="64" w:name="_dvbok88p4qfr" w:colFirst="0" w:colLast="0"/>
-      <w:bookmarkEnd w:id="64"/>
+      <w:bookmarkStart w:id="63" w:name="_dvbok88p4qfr" w:colFirst="0" w:colLast="0"/>
+      <w:bookmarkEnd w:id="63"/>
       <w:r>
         <w:t>Lista de Verificación (</w:t>
       </w:r>
@@ -13656,7 +13839,15 @@
               <w:widowControl w:val="0"/>
             </w:pPr>
             <w:r>
-              <w:t>El programa cuenta con pruebas unitarias y algunas pruebas funcionales, sin embargo no cuenta con pruebas completas (pruebas de integración)</w:t>
+              <w:t xml:space="preserve">El programa cuenta con pruebas unitarias y algunas pruebas funcionales, sin </w:t>
+            </w:r>
+            <w:proofErr w:type="gramStart"/>
+            <w:r>
+              <w:t>embargo</w:t>
+            </w:r>
+            <w:proofErr w:type="gramEnd"/>
+            <w:r>
+              <w:t xml:space="preserve"> no cuenta con pruebas completas (pruebas de integración)</w:t>
             </w:r>
           </w:p>
         </w:tc>
@@ -13846,18 +14037,18 @@
       <w:pPr>
         <w:pStyle w:val="Ttulo2"/>
       </w:pPr>
-      <w:bookmarkStart w:id="65" w:name="_2irwrdu2m6gy" w:colFirst="0" w:colLast="0"/>
+      <w:bookmarkStart w:id="64" w:name="_2irwrdu2m6gy" w:colFirst="0" w:colLast="0"/>
+      <w:bookmarkEnd w:id="64"/>
+      <w:r>
+        <w:t>Métricas</w:t>
+      </w:r>
+    </w:p>
+    <w:p>
+      <w:pPr>
+        <w:pStyle w:val="Ttulo3"/>
+      </w:pPr>
+      <w:bookmarkStart w:id="65" w:name="_bekvl5w4n0j6" w:colFirst="0" w:colLast="0"/>
       <w:bookmarkEnd w:id="65"/>
-      <w:r>
-        <w:t>Métricas</w:t>
-      </w:r>
-    </w:p>
-    <w:p>
-      <w:pPr>
-        <w:pStyle w:val="Ttulo3"/>
-      </w:pPr>
-      <w:bookmarkStart w:id="66" w:name="_bekvl5w4n0j6" w:colFirst="0" w:colLast="0"/>
-      <w:bookmarkEnd w:id="66"/>
       <w:r>
         <w:t>Métricas de Halstead</w:t>
       </w:r>
@@ -13869,8 +14060,8 @@
           <w:b/>
         </w:rPr>
       </w:pPr>
-      <w:bookmarkStart w:id="67" w:name="_ppj54kst2f59" w:colFirst="0" w:colLast="0"/>
-      <w:bookmarkEnd w:id="67"/>
+      <w:bookmarkStart w:id="66" w:name="_ppj54kst2f59" w:colFirst="0" w:colLast="0"/>
+      <w:bookmarkEnd w:id="66"/>
       <w:r>
         <w:t>Descripción</w:t>
       </w:r>
@@ -13883,7 +14074,6 @@
     <w:p/>
     <w:p>
       <w:r>
-        <w:lastRenderedPageBreak/>
         <w:t>Según Halstead las métricas del software deben reflejar la implementación o expresión de algoritmos en diferentes idiomas, pero ser independientes de su ejecución en una plataforma específica. Por lo tanto, estas métricas se calculan estáticamente a partir del código:</w:t>
       </w:r>
     </w:p>
@@ -14052,8 +14242,8 @@
       <w:pPr>
         <w:pStyle w:val="Ttulo4"/>
       </w:pPr>
-      <w:bookmarkStart w:id="68" w:name="_wp3wtweew0zh" w:colFirst="0" w:colLast="0"/>
-      <w:bookmarkEnd w:id="68"/>
+      <w:bookmarkStart w:id="67" w:name="_wp3wtweew0zh" w:colFirst="0" w:colLast="0"/>
+      <w:bookmarkEnd w:id="67"/>
       <w:r>
         <w:t>Aplicación</w:t>
       </w:r>
@@ -14066,7 +14256,15 @@
         </w:numPr>
       </w:pPr>
       <w:r>
-        <w:t xml:space="preserve">Para la aplicación de las métrica de Halstead se </w:t>
+        <w:t xml:space="preserve">Para la aplicación de </w:t>
+      </w:r>
+      <w:proofErr w:type="gramStart"/>
+      <w:r>
+        <w:t>las métrica</w:t>
+      </w:r>
+      <w:proofErr w:type="gramEnd"/>
+      <w:r>
+        <w:t xml:space="preserve"> de Halstead se </w:t>
       </w:r>
       <w:proofErr w:type="spellStart"/>
       <w:r>
@@ -14107,7 +14305,21 @@
         <w:rPr>
           <w:b/>
         </w:rPr>
-        <w:t xml:space="preserve"> 4.3.2 : </w:t>
+        <w:t xml:space="preserve"> </w:t>
+      </w:r>
+      <w:proofErr w:type="gramStart"/>
+      <w:r>
+        <w:rPr>
+          <w:b/>
+        </w:rPr>
+        <w:t>4.3.2 :</w:t>
+      </w:r>
+      <w:proofErr w:type="gramEnd"/>
+      <w:r>
+        <w:rPr>
+          <w:b/>
+        </w:rPr>
+        <w:t xml:space="preserve"> </w:t>
       </w:r>
       <w:proofErr w:type="spellStart"/>
       <w:r>
@@ -14137,10 +14349,12 @@
         <w:t xml:space="preserve">Complejidad de </w:t>
       </w:r>
       <w:proofErr w:type="spellStart"/>
+      <w:proofErr w:type="gramStart"/>
       <w:r>
         <w:t>McCabe,es</w:t>
       </w:r>
       <w:proofErr w:type="spellEnd"/>
+      <w:proofErr w:type="gramEnd"/>
       <w:r>
         <w:t xml:space="preserve"> decir, complejidad </w:t>
       </w:r>
@@ -14377,13 +14591,18 @@
         </w:numPr>
       </w:pPr>
       <w:r>
-        <w:t>Se analizaron los resultados contenidos en el fichero .</w:t>
+        <w:t xml:space="preserve">Se analizaron los resultados contenidos en el </w:t>
+      </w:r>
+      <w:proofErr w:type="gramStart"/>
+      <w:r>
+        <w:t>fichero .</w:t>
       </w:r>
       <w:proofErr w:type="spellStart"/>
       <w:r>
         <w:t>json</w:t>
       </w:r>
       <w:proofErr w:type="spellEnd"/>
+      <w:proofErr w:type="gramEnd"/>
       <w:r>
         <w:t xml:space="preserve"> con Python calculando el promedio de cada una de las métricas en los 9 ficheros analizados con </w:t>
       </w:r>
@@ -14420,8 +14639,8 @@
       <w:pPr>
         <w:pStyle w:val="Ttulo4"/>
       </w:pPr>
-      <w:bookmarkStart w:id="69" w:name="_p1xa3dhg8j4j" w:colFirst="0" w:colLast="0"/>
-      <w:bookmarkEnd w:id="69"/>
+      <w:bookmarkStart w:id="68" w:name="_p1xa3dhg8j4j" w:colFirst="0" w:colLast="0"/>
+      <w:bookmarkEnd w:id="68"/>
       <w:r>
         <w:t>Resultados</w:t>
       </w:r>
@@ -15500,8 +15719,8 @@
       <w:pPr>
         <w:pStyle w:val="Ttulo5"/>
       </w:pPr>
-      <w:bookmarkStart w:id="70" w:name="_xfcwxb88r5ux" w:colFirst="0" w:colLast="0"/>
-      <w:bookmarkEnd w:id="70"/>
+      <w:bookmarkStart w:id="69" w:name="_xfcwxb88r5ux" w:colFirst="0" w:colLast="0"/>
+      <w:bookmarkEnd w:id="69"/>
       <w:r>
         <w:t xml:space="preserve">Dificultad </w:t>
       </w:r>
@@ -15562,8 +15781,8 @@
       <w:pPr>
         <w:pStyle w:val="Ttulo5"/>
       </w:pPr>
-      <w:bookmarkStart w:id="71" w:name="_n63nk37znrn4" w:colFirst="0" w:colLast="0"/>
-      <w:bookmarkEnd w:id="71"/>
+      <w:bookmarkStart w:id="70" w:name="_n63nk37znrn4" w:colFirst="0" w:colLast="0"/>
+      <w:bookmarkEnd w:id="70"/>
       <w:r>
         <w:t>Tiempo de Codificación</w:t>
       </w:r>
@@ -15617,18 +15836,18 @@
       <w:pPr>
         <w:pStyle w:val="Ttulo3"/>
       </w:pPr>
-      <w:bookmarkStart w:id="72" w:name="_7w3q22xtubr6" w:colFirst="0" w:colLast="0"/>
+      <w:bookmarkStart w:id="71" w:name="_7w3q22xtubr6" w:colFirst="0" w:colLast="0"/>
+      <w:bookmarkEnd w:id="71"/>
+      <w:r>
+        <w:t>Métricas de Índice de mantenimiento</w:t>
+      </w:r>
+    </w:p>
+    <w:p>
+      <w:pPr>
+        <w:pStyle w:val="Ttulo4"/>
+      </w:pPr>
+      <w:bookmarkStart w:id="72" w:name="_96xu939g4atc" w:colFirst="0" w:colLast="0"/>
       <w:bookmarkEnd w:id="72"/>
-      <w:r>
-        <w:t>Métricas de Índice de mantenimiento</w:t>
-      </w:r>
-    </w:p>
-    <w:p>
-      <w:pPr>
-        <w:pStyle w:val="Ttulo4"/>
-      </w:pPr>
-      <w:bookmarkStart w:id="73" w:name="_96xu939g4atc" w:colFirst="0" w:colLast="0"/>
-      <w:bookmarkEnd w:id="73"/>
       <w:r>
         <w:t>Descripción</w:t>
       </w:r>
@@ -16156,8 +16375,8 @@
       <w:pPr>
         <w:pStyle w:val="Ttulo4"/>
       </w:pPr>
-      <w:bookmarkStart w:id="74" w:name="_rgz8o9wzulm9" w:colFirst="0" w:colLast="0"/>
-      <w:bookmarkEnd w:id="74"/>
+      <w:bookmarkStart w:id="73" w:name="_rgz8o9wzulm9" w:colFirst="0" w:colLast="0"/>
+      <w:bookmarkEnd w:id="73"/>
       <w:r>
         <w:t>Aplicación</w:t>
       </w:r>
@@ -16202,15 +16421,26 @@
           <w:sz w:val="19"/>
           <w:szCs w:val="19"/>
         </w:rPr>
-        <w:t xml:space="preserve"> mi -s -m .</w:t>
-      </w:r>
+        <w:t xml:space="preserve"> mi -s -</w:t>
+      </w:r>
+      <w:proofErr w:type="gramStart"/>
+      <w:r>
+        <w:rPr>
+          <w:rFonts w:ascii="Courier New" w:eastAsia="Courier New" w:hAnsi="Courier New" w:cs="Courier New"/>
+          <w:b/>
+          <w:sz w:val="19"/>
+          <w:szCs w:val="19"/>
+        </w:rPr>
+        <w:t>m .</w:t>
+      </w:r>
+      <w:proofErr w:type="gramEnd"/>
     </w:p>
     <w:p>
       <w:pPr>
         <w:pStyle w:val="Ttulo4"/>
       </w:pPr>
-      <w:bookmarkStart w:id="75" w:name="_alyca46fwd89" w:colFirst="0" w:colLast="0"/>
-      <w:bookmarkEnd w:id="75"/>
+      <w:bookmarkStart w:id="74" w:name="_alyca46fwd89" w:colFirst="0" w:colLast="0"/>
+      <w:bookmarkEnd w:id="74"/>
       <w:r>
         <w:lastRenderedPageBreak/>
         <w:t>Resultados</w:t>
@@ -16292,18 +16522,18 @@
       <w:pPr>
         <w:pStyle w:val="Ttulo2"/>
       </w:pPr>
-      <w:bookmarkStart w:id="76" w:name="_sutr2vseew3j" w:colFirst="0" w:colLast="0"/>
+      <w:bookmarkStart w:id="75" w:name="_sutr2vseew3j" w:colFirst="0" w:colLast="0"/>
+      <w:bookmarkEnd w:id="75"/>
+      <w:r>
+        <w:t>Involucrados</w:t>
+      </w:r>
+    </w:p>
+    <w:p>
+      <w:pPr>
+        <w:pStyle w:val="Ttulo3"/>
+      </w:pPr>
+      <w:bookmarkStart w:id="76" w:name="_p04urih3f4i3" w:colFirst="0" w:colLast="0"/>
       <w:bookmarkEnd w:id="76"/>
-      <w:r>
-        <w:t>Involucrados</w:t>
-      </w:r>
-    </w:p>
-    <w:p>
-      <w:pPr>
-        <w:pStyle w:val="Ttulo3"/>
-      </w:pPr>
-      <w:bookmarkStart w:id="77" w:name="_p04urih3f4i3" w:colFirst="0" w:colLast="0"/>
-      <w:bookmarkEnd w:id="77"/>
       <w:r>
         <w:t>Equipo de Ingeniería</w:t>
       </w:r>
@@ -16399,8 +16629,8 @@
       <w:pPr>
         <w:pStyle w:val="Ttulo3"/>
       </w:pPr>
-      <w:bookmarkStart w:id="78" w:name="_ddkwcuvgyy2" w:colFirst="0" w:colLast="0"/>
-      <w:bookmarkEnd w:id="78"/>
+      <w:bookmarkStart w:id="77" w:name="_ddkwcuvgyy2" w:colFirst="0" w:colLast="0"/>
+      <w:bookmarkEnd w:id="77"/>
       <w:r>
         <w:t>Equipo de Aseguramiento de la Calidad del Software (SQA)</w:t>
       </w:r>
@@ -16463,8 +16693,8 @@
       <w:pPr>
         <w:pStyle w:val="Ttulo1"/>
       </w:pPr>
-      <w:bookmarkStart w:id="79" w:name="_amrmiogst9aa" w:colFirst="0" w:colLast="0"/>
-      <w:bookmarkEnd w:id="79"/>
+      <w:bookmarkStart w:id="78" w:name="_amrmiogst9aa" w:colFirst="0" w:colLast="0"/>
+      <w:bookmarkEnd w:id="78"/>
       <w:r>
         <w:lastRenderedPageBreak/>
         <w:t>Verificación del Sistema</w:t>
@@ -16474,8 +16704,8 @@
       <w:pPr>
         <w:pStyle w:val="Ttulo2"/>
       </w:pPr>
-      <w:bookmarkStart w:id="80" w:name="_wnatfg3uqvju" w:colFirst="0" w:colLast="0"/>
-      <w:bookmarkEnd w:id="80"/>
+      <w:bookmarkStart w:id="79" w:name="_wnatfg3uqvju" w:colFirst="0" w:colLast="0"/>
+      <w:bookmarkEnd w:id="79"/>
       <w:r>
         <w:t>Objetivo</w:t>
       </w:r>
@@ -16539,8 +16769,8 @@
       <w:pPr>
         <w:pStyle w:val="Ttulo2"/>
       </w:pPr>
-      <w:bookmarkStart w:id="81" w:name="_1h0xw7n8hu1" w:colFirst="0" w:colLast="0"/>
-      <w:bookmarkEnd w:id="81"/>
+      <w:bookmarkStart w:id="80" w:name="_1h0xw7n8hu1" w:colFirst="0" w:colLast="0"/>
+      <w:bookmarkEnd w:id="80"/>
       <w:r>
         <w:t>Entradas</w:t>
       </w:r>
@@ -16626,18 +16856,18 @@
       <w:pPr>
         <w:pStyle w:val="Ttulo2"/>
       </w:pPr>
-      <w:bookmarkStart w:id="82" w:name="_j5e5qrfujt5m" w:colFirst="0" w:colLast="0"/>
+      <w:bookmarkStart w:id="81" w:name="_j5e5qrfujt5m" w:colFirst="0" w:colLast="0"/>
+      <w:bookmarkEnd w:id="81"/>
+      <w:r>
+        <w:t>Proceso</w:t>
+      </w:r>
+    </w:p>
+    <w:p>
+      <w:pPr>
+        <w:pStyle w:val="Ttulo3"/>
+      </w:pPr>
+      <w:bookmarkStart w:id="82" w:name="_9rzu1u8fxks8" w:colFirst="0" w:colLast="0"/>
       <w:bookmarkEnd w:id="82"/>
-      <w:r>
-        <w:t>Proceso</w:t>
-      </w:r>
-    </w:p>
-    <w:p>
-      <w:pPr>
-        <w:pStyle w:val="Ttulo3"/>
-      </w:pPr>
-      <w:bookmarkStart w:id="83" w:name="_9rzu1u8fxks8" w:colFirst="0" w:colLast="0"/>
-      <w:bookmarkEnd w:id="83"/>
       <w:r>
         <w:t>Verificar la construcción de datos/scripts de prueba</w:t>
       </w:r>
@@ -16709,8 +16939,8 @@
       <w:pPr>
         <w:pStyle w:val="Ttulo3"/>
       </w:pPr>
-      <w:bookmarkStart w:id="84" w:name="_xiqb39h4018" w:colFirst="0" w:colLast="0"/>
-      <w:bookmarkEnd w:id="84"/>
+      <w:bookmarkStart w:id="83" w:name="_xiqb39h4018" w:colFirst="0" w:colLast="0"/>
+      <w:bookmarkEnd w:id="83"/>
       <w:r>
         <w:t>Verificar la ejecución de la prueba</w:t>
       </w:r>
@@ -16820,8 +17050,8 @@
       <w:pPr>
         <w:pStyle w:val="Ttulo3"/>
       </w:pPr>
-      <w:bookmarkStart w:id="85" w:name="_y5ygbu3oyux8" w:colFirst="0" w:colLast="0"/>
-      <w:bookmarkEnd w:id="85"/>
+      <w:bookmarkStart w:id="84" w:name="_y5ygbu3oyux8" w:colFirst="0" w:colLast="0"/>
+      <w:bookmarkEnd w:id="84"/>
       <w:r>
         <w:t>Verificar el registro de los resultados de la prueba</w:t>
       </w:r>
@@ -16847,8 +17077,8 @@
       <w:pPr>
         <w:pStyle w:val="Ttulo2"/>
       </w:pPr>
-      <w:bookmarkStart w:id="86" w:name="_awr2itblf04z" w:colFirst="0" w:colLast="0"/>
-      <w:bookmarkEnd w:id="86"/>
+      <w:bookmarkStart w:id="85" w:name="_awr2itblf04z" w:colFirst="0" w:colLast="0"/>
+      <w:bookmarkEnd w:id="85"/>
       <w:r>
         <w:t>Salidas</w:t>
       </w:r>
@@ -16890,8 +17120,8 @@
       <w:pPr>
         <w:pStyle w:val="Ttulo2"/>
       </w:pPr>
-      <w:bookmarkStart w:id="87" w:name="_10mbzujuu9cs" w:colFirst="0" w:colLast="0"/>
-      <w:bookmarkEnd w:id="87"/>
+      <w:bookmarkStart w:id="86" w:name="_10mbzujuu9cs" w:colFirst="0" w:colLast="0"/>
+      <w:bookmarkEnd w:id="86"/>
       <w:r>
         <w:t>Lista de verificación (</w:t>
       </w:r>
@@ -17803,8 +18033,8 @@
       <w:pPr>
         <w:pStyle w:val="Ttulo2"/>
       </w:pPr>
-      <w:bookmarkStart w:id="88" w:name="_xbk3mdr1l6tk" w:colFirst="0" w:colLast="0"/>
-      <w:bookmarkEnd w:id="88"/>
+      <w:bookmarkStart w:id="87" w:name="_xbk3mdr1l6tk" w:colFirst="0" w:colLast="0"/>
+      <w:bookmarkEnd w:id="87"/>
       <w:r>
         <w:t>Métricas</w:t>
       </w:r>
@@ -18301,18 +18531,18 @@
       <w:pPr>
         <w:pStyle w:val="Ttulo2"/>
       </w:pPr>
-      <w:bookmarkStart w:id="89" w:name="_rhh9sjqkkyzb" w:colFirst="0" w:colLast="0"/>
+      <w:bookmarkStart w:id="88" w:name="_rhh9sjqkkyzb" w:colFirst="0" w:colLast="0"/>
+      <w:bookmarkEnd w:id="88"/>
+      <w:r>
+        <w:t>Involucrados</w:t>
+      </w:r>
+    </w:p>
+    <w:p>
+      <w:pPr>
+        <w:pStyle w:val="Ttulo3"/>
+      </w:pPr>
+      <w:bookmarkStart w:id="89" w:name="_iy9xwadnzhua" w:colFirst="0" w:colLast="0"/>
       <w:bookmarkEnd w:id="89"/>
-      <w:r>
-        <w:t>Involucrados</w:t>
-      </w:r>
-    </w:p>
-    <w:p>
-      <w:pPr>
-        <w:pStyle w:val="Ttulo3"/>
-      </w:pPr>
-      <w:bookmarkStart w:id="90" w:name="_iy9xwadnzhua" w:colFirst="0" w:colLast="0"/>
-      <w:bookmarkEnd w:id="90"/>
       <w:r>
         <w:t>Equipo de Ingeniería</w:t>
       </w:r>
@@ -18408,8 +18638,8 @@
       <w:pPr>
         <w:pStyle w:val="Ttulo3"/>
       </w:pPr>
-      <w:bookmarkStart w:id="91" w:name="_x9zc2i7vvmhw" w:colFirst="0" w:colLast="0"/>
-      <w:bookmarkEnd w:id="91"/>
+      <w:bookmarkStart w:id="90" w:name="_x9zc2i7vvmhw" w:colFirst="0" w:colLast="0"/>
+      <w:bookmarkEnd w:id="90"/>
       <w:r>
         <w:t>Equipo de Aseguramiento de la Calidad del Software (SQA)</w:t>
       </w:r>
@@ -18473,18 +18703,18 @@
       <w:pPr>
         <w:pStyle w:val="Ttulo1"/>
       </w:pPr>
-      <w:bookmarkStart w:id="92" w:name="_hkxlqsu0etgd" w:colFirst="0" w:colLast="0"/>
+      <w:bookmarkStart w:id="91" w:name="_hkxlqsu0etgd" w:colFirst="0" w:colLast="0"/>
+      <w:bookmarkEnd w:id="91"/>
+      <w:r>
+        <w:t>Instalación</w:t>
+      </w:r>
+    </w:p>
+    <w:p>
+      <w:pPr>
+        <w:pStyle w:val="Ttulo2"/>
+      </w:pPr>
+      <w:bookmarkStart w:id="92" w:name="_5rs1jlz7u6fd" w:colFirst="0" w:colLast="0"/>
       <w:bookmarkEnd w:id="92"/>
-      <w:r>
-        <w:t>Instalación</w:t>
-      </w:r>
-    </w:p>
-    <w:p>
-      <w:pPr>
-        <w:pStyle w:val="Ttulo2"/>
-      </w:pPr>
-      <w:bookmarkStart w:id="93" w:name="_5rs1jlz7u6fd" w:colFirst="0" w:colLast="0"/>
-      <w:bookmarkEnd w:id="93"/>
       <w:r>
         <w:t xml:space="preserve">Objetivo </w:t>
       </w:r>
@@ -18504,8 +18734,8 @@
       <w:pPr>
         <w:pStyle w:val="Ttulo2"/>
       </w:pPr>
-      <w:bookmarkStart w:id="94" w:name="_ym7ra1jvv184" w:colFirst="0" w:colLast="0"/>
-      <w:bookmarkEnd w:id="94"/>
+      <w:bookmarkStart w:id="93" w:name="_ym7ra1jvv184" w:colFirst="0" w:colLast="0"/>
+      <w:bookmarkEnd w:id="93"/>
       <w:r>
         <w:t>Entradas</w:t>
       </w:r>
@@ -18562,8 +18792,13 @@
         </w:numPr>
       </w:pPr>
       <w:r>
-        <w:t>Instrucciones y procedimientos para los nuevo usuarios</w:t>
-      </w:r>
+        <w:t xml:space="preserve">Instrucciones y procedimientos para los </w:t>
+      </w:r>
+      <w:proofErr w:type="gramStart"/>
+      <w:r>
+        <w:t>nuevo usuarios</w:t>
+      </w:r>
+      <w:proofErr w:type="gramEnd"/>
     </w:p>
     <w:p>
       <w:pPr>
@@ -18580,8 +18815,8 @@
       <w:pPr>
         <w:pStyle w:val="Ttulo2"/>
       </w:pPr>
-      <w:bookmarkStart w:id="95" w:name="_mrq6guaikcpg" w:colFirst="0" w:colLast="0"/>
-      <w:bookmarkEnd w:id="95"/>
+      <w:bookmarkStart w:id="94" w:name="_mrq6guaikcpg" w:colFirst="0" w:colLast="0"/>
+      <w:bookmarkEnd w:id="94"/>
       <w:r>
         <w:t>Proceso</w:t>
       </w:r>
@@ -18628,7 +18863,21 @@
         <w:rPr>
           <w:b/>
         </w:rPr>
-        <w:t>Integridad del sistemas/</w:t>
+        <w:t xml:space="preserve">Integridad </w:t>
+      </w:r>
+      <w:proofErr w:type="gramStart"/>
+      <w:r>
+        <w:rPr>
+          <w:b/>
+        </w:rPr>
+        <w:t>del sistemas</w:t>
+      </w:r>
+      <w:proofErr w:type="gramEnd"/>
+      <w:r>
+        <w:rPr>
+          <w:b/>
+        </w:rPr>
+        <w:t>/</w:t>
       </w:r>
       <w:proofErr w:type="spellStart"/>
       <w:r>
@@ -18935,8 +19184,8 @@
       <w:pPr>
         <w:pStyle w:val="Ttulo2"/>
       </w:pPr>
-      <w:bookmarkStart w:id="96" w:name="_cl4f4mqa51rd" w:colFirst="0" w:colLast="0"/>
-      <w:bookmarkEnd w:id="96"/>
+      <w:bookmarkStart w:id="95" w:name="_cl4f4mqa51rd" w:colFirst="0" w:colLast="0"/>
+      <w:bookmarkEnd w:id="95"/>
       <w:r>
         <w:t>Salidas</w:t>
       </w:r>
@@ -18989,15 +19238,15 @@
       <w:pPr>
         <w:pStyle w:val="Ttulo2"/>
       </w:pPr>
-      <w:bookmarkStart w:id="97" w:name="_uqd3ffjkqla3" w:colFirst="0" w:colLast="0"/>
+      <w:bookmarkStart w:id="96" w:name="_uqd3ffjkqla3" w:colFirst="0" w:colLast="0"/>
+      <w:bookmarkEnd w:id="96"/>
+    </w:p>
+    <w:p>
+      <w:pPr>
+        <w:pStyle w:val="Ttulo2"/>
+      </w:pPr>
+      <w:bookmarkStart w:id="97" w:name="_c1a6rcguxhtu" w:colFirst="0" w:colLast="0"/>
       <w:bookmarkEnd w:id="97"/>
-    </w:p>
-    <w:p>
-      <w:pPr>
-        <w:pStyle w:val="Ttulo2"/>
-      </w:pPr>
-      <w:bookmarkStart w:id="98" w:name="_c1a6rcguxhtu" w:colFirst="0" w:colLast="0"/>
-      <w:bookmarkEnd w:id="98"/>
       <w:r>
         <w:t>Lista de verificación (</w:t>
       </w:r>
@@ -19300,7 +19549,15 @@
               <w:widowControl w:val="0"/>
             </w:pPr>
             <w:r>
-              <w:t>Las notificaciones de los cambios están documentados en el reporte de notificaciones de monitoreo de cambios de software</w:t>
+              <w:t xml:space="preserve">Las notificaciones de los cambios están </w:t>
+            </w:r>
+            <w:proofErr w:type="gramStart"/>
+            <w:r>
+              <w:t>documentados</w:t>
+            </w:r>
+            <w:proofErr w:type="gramEnd"/>
+            <w:r>
+              <w:t xml:space="preserve"> en el reporte de notificaciones de monitoreo de cambios de software</w:t>
             </w:r>
           </w:p>
         </w:tc>
@@ -19383,8 +19640,13 @@
               <w:widowControl w:val="0"/>
             </w:pPr>
             <w:r>
-              <w:t>Los procedimientos están detallados en el documento Instrucciones y procedimientos para los nuevo usuarios</w:t>
-            </w:r>
+              <w:t xml:space="preserve">Los procedimientos están detallados en el documento Instrucciones y procedimientos para los </w:t>
+            </w:r>
+            <w:proofErr w:type="gramStart"/>
+            <w:r>
+              <w:t>nuevo usuarios</w:t>
+            </w:r>
+            <w:proofErr w:type="gramEnd"/>
           </w:p>
         </w:tc>
       </w:tr>
@@ -19549,8 +19811,13 @@
               <w:widowControl w:val="0"/>
             </w:pPr>
             <w:r>
-              <w:t>Los procedimientos están detallados en el documento Instrucciones y procedimientos para los nuevo usuarios</w:t>
-            </w:r>
+              <w:t xml:space="preserve">Los procedimientos están detallados en el documento Instrucciones y procedimientos para los </w:t>
+            </w:r>
+            <w:proofErr w:type="gramStart"/>
+            <w:r>
+              <w:t>nuevo usuarios</w:t>
+            </w:r>
+            <w:proofErr w:type="gramEnd"/>
           </w:p>
         </w:tc>
       </w:tr>
@@ -19716,8 +19983,13 @@
               <w:widowControl w:val="0"/>
             </w:pPr>
             <w:r>
-              <w:t>Los procedimientos están detallados en el documento Instrucciones y procedimientos para los nuevo usuarios</w:t>
-            </w:r>
+              <w:t xml:space="preserve">Los procedimientos están detallados en el documento Instrucciones y procedimientos para los </w:t>
+            </w:r>
+            <w:proofErr w:type="gramStart"/>
+            <w:r>
+              <w:t>nuevo usuarios</w:t>
+            </w:r>
+            <w:proofErr w:type="gramEnd"/>
           </w:p>
         </w:tc>
       </w:tr>
@@ -20251,18 +20523,18 @@
       <w:pPr>
         <w:pStyle w:val="Ttulo2"/>
       </w:pPr>
-      <w:bookmarkStart w:id="99" w:name="_jey2rgrsn2so" w:colFirst="0" w:colLast="0"/>
+      <w:bookmarkStart w:id="98" w:name="_jey2rgrsn2so" w:colFirst="0" w:colLast="0"/>
+      <w:bookmarkEnd w:id="98"/>
+      <w:r>
+        <w:t>Métricas</w:t>
+      </w:r>
+    </w:p>
+    <w:p>
+      <w:pPr>
+        <w:pStyle w:val="Ttulo3"/>
+      </w:pPr>
+      <w:bookmarkStart w:id="99" w:name="_cvx7rp86a0pt" w:colFirst="0" w:colLast="0"/>
       <w:bookmarkEnd w:id="99"/>
-      <w:r>
-        <w:t>Métricas</w:t>
-      </w:r>
-    </w:p>
-    <w:p>
-      <w:pPr>
-        <w:pStyle w:val="Ttulo3"/>
-      </w:pPr>
-      <w:bookmarkStart w:id="100" w:name="_cvx7rp86a0pt" w:colFirst="0" w:colLast="0"/>
-      <w:bookmarkEnd w:id="100"/>
       <w:r>
         <w:t>Usabilidad</w:t>
       </w:r>
@@ -20864,18 +21136,18 @@
       <w:pPr>
         <w:pStyle w:val="Ttulo2"/>
       </w:pPr>
-      <w:bookmarkStart w:id="101" w:name="_rc7qumlqjw9r" w:colFirst="0" w:colLast="0"/>
+      <w:bookmarkStart w:id="100" w:name="_rc7qumlqjw9r" w:colFirst="0" w:colLast="0"/>
+      <w:bookmarkEnd w:id="100"/>
+      <w:r>
+        <w:t>Involucrados</w:t>
+      </w:r>
+    </w:p>
+    <w:p>
+      <w:pPr>
+        <w:pStyle w:val="Ttulo3"/>
+      </w:pPr>
+      <w:bookmarkStart w:id="101" w:name="_qdvr9kcn02bp" w:colFirst="0" w:colLast="0"/>
       <w:bookmarkEnd w:id="101"/>
-      <w:r>
-        <w:t>Involucrados</w:t>
-      </w:r>
-    </w:p>
-    <w:p>
-      <w:pPr>
-        <w:pStyle w:val="Ttulo3"/>
-      </w:pPr>
-      <w:bookmarkStart w:id="102" w:name="_qdvr9kcn02bp" w:colFirst="0" w:colLast="0"/>
-      <w:bookmarkEnd w:id="102"/>
       <w:r>
         <w:t>Equipo de ingeniería</w:t>
       </w:r>
@@ -20972,8 +21244,8 @@
       <w:pPr>
         <w:pStyle w:val="Ttulo3"/>
       </w:pPr>
-      <w:bookmarkStart w:id="103" w:name="_ccgivm3tgsro" w:colFirst="0" w:colLast="0"/>
-      <w:bookmarkEnd w:id="103"/>
+      <w:bookmarkStart w:id="102" w:name="_ccgivm3tgsro" w:colFirst="0" w:colLast="0"/>
+      <w:bookmarkEnd w:id="102"/>
       <w:r>
         <w:t>Equipo de aseguramiento de la calidad del software</w:t>
       </w:r>

</xml_diff>

<commit_message>
etapa de codificación SQA
</commit_message>
<xml_diff>
--- a/Desarrollo/DC19/SQA/DC19-SQA.docx
+++ b/Desarrollo/DC19/SQA/DC19-SQA.docx
@@ -16533,16 +16533,18 @@
         <w:pStyle w:val="Ttulo3"/>
       </w:pPr>
       <w:bookmarkStart w:id="76" w:name="_p04urih3f4i3" w:colFirst="0" w:colLast="0"/>
+      <w:bookmarkStart w:id="77" w:name="_amrmiogst9aa" w:colFirst="0" w:colLast="0"/>
       <w:bookmarkEnd w:id="76"/>
-      <w:r>
-        <w:t>Equipo de Ingeniería</w:t>
+      <w:bookmarkEnd w:id="77"/>
+      <w:r>
+        <w:t>Equipo de ingeniería</w:t>
       </w:r>
     </w:p>
     <w:p>
       <w:pPr>
         <w:numPr>
           <w:ilvl w:val="0"/>
-          <w:numId w:val="44"/>
+          <w:numId w:val="20"/>
         </w:numPr>
       </w:pPr>
       <w:r>
@@ -16553,18 +16555,23 @@
       <w:pPr>
         <w:numPr>
           <w:ilvl w:val="1"/>
-          <w:numId w:val="44"/>
+          <w:numId w:val="20"/>
         </w:numPr>
       </w:pPr>
       <w:r>
-        <w:t>Oscar Cabellos Rojas</w:t>
-      </w:r>
+        <w:t xml:space="preserve">Santiago Moquillaza </w:t>
+      </w:r>
+      <w:proofErr w:type="spellStart"/>
+      <w:r>
+        <w:t>Alcarraz</w:t>
+      </w:r>
+      <w:proofErr w:type="spellEnd"/>
     </w:p>
     <w:p>
       <w:pPr>
         <w:numPr>
           <w:ilvl w:val="0"/>
-          <w:numId w:val="44"/>
+          <w:numId w:val="20"/>
         </w:numPr>
       </w:pPr>
       <w:r>
@@ -16575,7 +16582,7 @@
       <w:pPr>
         <w:numPr>
           <w:ilvl w:val="1"/>
-          <w:numId w:val="44"/>
+          <w:numId w:val="20"/>
         </w:numPr>
       </w:pPr>
       <w:r>
@@ -16586,15 +16593,15 @@
       <w:pPr>
         <w:numPr>
           <w:ilvl w:val="1"/>
-          <w:numId w:val="44"/>
+          <w:numId w:val="20"/>
         </w:numPr>
       </w:pPr>
       <w:r>
-        <w:t xml:space="preserve">Sebastián Rodríguez </w:t>
+        <w:t xml:space="preserve">Jonathan Galarza </w:t>
       </w:r>
       <w:proofErr w:type="spellStart"/>
       <w:r>
-        <w:t>Mirano</w:t>
+        <w:t>Arevalo</w:t>
       </w:r>
       <w:proofErr w:type="spellEnd"/>
     </w:p>
@@ -16602,7 +16609,7 @@
       <w:pPr>
         <w:numPr>
           <w:ilvl w:val="0"/>
-          <w:numId w:val="44"/>
+          <w:numId w:val="20"/>
         </w:numPr>
       </w:pPr>
       <w:r>
@@ -16613,33 +16620,34 @@
       <w:pPr>
         <w:numPr>
           <w:ilvl w:val="1"/>
-          <w:numId w:val="44"/>
+          <w:numId w:val="20"/>
         </w:numPr>
       </w:pPr>
+      <w:r>
+        <w:t xml:space="preserve">Miguel </w:t>
+      </w:r>
       <w:proofErr w:type="spellStart"/>
       <w:r>
-        <w:t>Sebastian</w:t>
+        <w:t>Rodriguez</w:t>
       </w:r>
       <w:proofErr w:type="spellEnd"/>
       <w:r>
-        <w:t xml:space="preserve"> Hidalgo Diaz</w:t>
+        <w:t xml:space="preserve"> Tocas</w:t>
       </w:r>
     </w:p>
     <w:p>
       <w:pPr>
         <w:pStyle w:val="Ttulo3"/>
       </w:pPr>
-      <w:bookmarkStart w:id="77" w:name="_ddkwcuvgyy2" w:colFirst="0" w:colLast="0"/>
-      <w:bookmarkEnd w:id="77"/>
-      <w:r>
-        <w:t>Equipo de Aseguramiento de la Calidad del Software (SQA)</w:t>
+      <w:r>
+        <w:t>Equipo de aseguramiento de la calidad del software</w:t>
       </w:r>
     </w:p>
     <w:p>
       <w:pPr>
         <w:numPr>
           <w:ilvl w:val="0"/>
-          <w:numId w:val="6"/>
+          <w:numId w:val="34"/>
         </w:numPr>
       </w:pPr>
       <w:proofErr w:type="spellStart"/>
@@ -16655,7 +16663,7 @@
       <w:pPr>
         <w:numPr>
           <w:ilvl w:val="1"/>
-          <w:numId w:val="6"/>
+          <w:numId w:val="34"/>
         </w:numPr>
       </w:pPr>
       <w:r>
@@ -16671,7 +16679,7 @@
       <w:pPr>
         <w:numPr>
           <w:ilvl w:val="0"/>
-          <w:numId w:val="6"/>
+          <w:numId w:val="34"/>
         </w:numPr>
       </w:pPr>
       <w:r>
@@ -16682,19 +16690,79 @@
       <w:pPr>
         <w:numPr>
           <w:ilvl w:val="1"/>
-          <w:numId w:val="6"/>
+          <w:numId w:val="34"/>
         </w:numPr>
       </w:pPr>
       <w:r>
-        <w:t>Oscar Cabellos Rojas</w:t>
+        <w:t>Omar Villarreal Doroteo</w:t>
+      </w:r>
+    </w:p>
+    <w:p>
+      <w:pPr>
+        <w:numPr>
+          <w:ilvl w:val="1"/>
+          <w:numId w:val="34"/>
+        </w:numPr>
+      </w:pPr>
+      <w:r>
+        <w:t>Roger Ramos Paredes</w:t>
+      </w:r>
+    </w:p>
+    <w:p>
+      <w:pPr>
+        <w:numPr>
+          <w:ilvl w:val="1"/>
+          <w:numId w:val="34"/>
+        </w:numPr>
+      </w:pPr>
+      <w:r>
+        <w:t xml:space="preserve">Jonathan Galarza </w:t>
+      </w:r>
+      <w:proofErr w:type="spellStart"/>
+      <w:r>
+        <w:t>Arevalo</w:t>
+      </w:r>
+      <w:proofErr w:type="spellEnd"/>
+    </w:p>
+    <w:p>
+      <w:pPr>
+        <w:numPr>
+          <w:ilvl w:val="1"/>
+          <w:numId w:val="34"/>
+        </w:numPr>
+      </w:pPr>
+      <w:r>
+        <w:t xml:space="preserve">Miguel </w:t>
+      </w:r>
+      <w:proofErr w:type="spellStart"/>
+      <w:r>
+        <w:t>Rodriguez</w:t>
+      </w:r>
+      <w:proofErr w:type="spellEnd"/>
+      <w:r>
+        <w:t xml:space="preserve"> Tocas</w:t>
+      </w:r>
+    </w:p>
+    <w:p>
+      <w:pPr>
+        <w:numPr>
+          <w:ilvl w:val="1"/>
+          <w:numId w:val="34"/>
+        </w:numPr>
+      </w:pPr>
+      <w:proofErr w:type="spellStart"/>
+      <w:r>
+        <w:t>Jhon</w:t>
+      </w:r>
+      <w:proofErr w:type="spellEnd"/>
+      <w:r>
+        <w:t xml:space="preserve"> Salcedo Alfaro</w:t>
       </w:r>
     </w:p>
     <w:p>
       <w:pPr>
         <w:pStyle w:val="Ttulo1"/>
       </w:pPr>
-      <w:bookmarkStart w:id="78" w:name="_amrmiogst9aa" w:colFirst="0" w:colLast="0"/>
-      <w:bookmarkEnd w:id="78"/>
       <w:r>
         <w:lastRenderedPageBreak/>
         <w:t>Verificación del Sistema</w:t>
@@ -16704,8 +16772,8 @@
       <w:pPr>
         <w:pStyle w:val="Ttulo2"/>
       </w:pPr>
-      <w:bookmarkStart w:id="79" w:name="_wnatfg3uqvju" w:colFirst="0" w:colLast="0"/>
-      <w:bookmarkEnd w:id="79"/>
+      <w:bookmarkStart w:id="78" w:name="_wnatfg3uqvju" w:colFirst="0" w:colLast="0"/>
+      <w:bookmarkEnd w:id="78"/>
       <w:r>
         <w:t>Objetivo</w:t>
       </w:r>
@@ -16769,8 +16837,8 @@
       <w:pPr>
         <w:pStyle w:val="Ttulo2"/>
       </w:pPr>
-      <w:bookmarkStart w:id="80" w:name="_1h0xw7n8hu1" w:colFirst="0" w:colLast="0"/>
-      <w:bookmarkEnd w:id="80"/>
+      <w:bookmarkStart w:id="79" w:name="_1h0xw7n8hu1" w:colFirst="0" w:colLast="0"/>
+      <w:bookmarkEnd w:id="79"/>
       <w:r>
         <w:t>Entradas</w:t>
       </w:r>
@@ -16856,18 +16924,18 @@
       <w:pPr>
         <w:pStyle w:val="Ttulo2"/>
       </w:pPr>
-      <w:bookmarkStart w:id="81" w:name="_j5e5qrfujt5m" w:colFirst="0" w:colLast="0"/>
+      <w:bookmarkStart w:id="80" w:name="_j5e5qrfujt5m" w:colFirst="0" w:colLast="0"/>
+      <w:bookmarkEnd w:id="80"/>
+      <w:r>
+        <w:t>Proceso</w:t>
+      </w:r>
+    </w:p>
+    <w:p>
+      <w:pPr>
+        <w:pStyle w:val="Ttulo3"/>
+      </w:pPr>
+      <w:bookmarkStart w:id="81" w:name="_9rzu1u8fxks8" w:colFirst="0" w:colLast="0"/>
       <w:bookmarkEnd w:id="81"/>
-      <w:r>
-        <w:t>Proceso</w:t>
-      </w:r>
-    </w:p>
-    <w:p>
-      <w:pPr>
-        <w:pStyle w:val="Ttulo3"/>
-      </w:pPr>
-      <w:bookmarkStart w:id="82" w:name="_9rzu1u8fxks8" w:colFirst="0" w:colLast="0"/>
-      <w:bookmarkEnd w:id="82"/>
       <w:r>
         <w:t>Verificar la construcción de datos/scripts de prueba</w:t>
       </w:r>
@@ -16939,8 +17007,8 @@
       <w:pPr>
         <w:pStyle w:val="Ttulo3"/>
       </w:pPr>
-      <w:bookmarkStart w:id="83" w:name="_xiqb39h4018" w:colFirst="0" w:colLast="0"/>
-      <w:bookmarkEnd w:id="83"/>
+      <w:bookmarkStart w:id="82" w:name="_xiqb39h4018" w:colFirst="0" w:colLast="0"/>
+      <w:bookmarkEnd w:id="82"/>
       <w:r>
         <w:t>Verificar la ejecución de la prueba</w:t>
       </w:r>
@@ -17050,8 +17118,8 @@
       <w:pPr>
         <w:pStyle w:val="Ttulo3"/>
       </w:pPr>
-      <w:bookmarkStart w:id="84" w:name="_y5ygbu3oyux8" w:colFirst="0" w:colLast="0"/>
-      <w:bookmarkEnd w:id="84"/>
+      <w:bookmarkStart w:id="83" w:name="_y5ygbu3oyux8" w:colFirst="0" w:colLast="0"/>
+      <w:bookmarkEnd w:id="83"/>
       <w:r>
         <w:t>Verificar el registro de los resultados de la prueba</w:t>
       </w:r>
@@ -17077,8 +17145,8 @@
       <w:pPr>
         <w:pStyle w:val="Ttulo2"/>
       </w:pPr>
-      <w:bookmarkStart w:id="85" w:name="_awr2itblf04z" w:colFirst="0" w:colLast="0"/>
-      <w:bookmarkEnd w:id="85"/>
+      <w:bookmarkStart w:id="84" w:name="_awr2itblf04z" w:colFirst="0" w:colLast="0"/>
+      <w:bookmarkEnd w:id="84"/>
       <w:r>
         <w:t>Salidas</w:t>
       </w:r>
@@ -17120,8 +17188,8 @@
       <w:pPr>
         <w:pStyle w:val="Ttulo2"/>
       </w:pPr>
-      <w:bookmarkStart w:id="86" w:name="_10mbzujuu9cs" w:colFirst="0" w:colLast="0"/>
-      <w:bookmarkEnd w:id="86"/>
+      <w:bookmarkStart w:id="85" w:name="_10mbzujuu9cs" w:colFirst="0" w:colLast="0"/>
+      <w:bookmarkEnd w:id="85"/>
       <w:r>
         <w:t>Lista de verificación (</w:t>
       </w:r>
@@ -18033,8 +18101,8 @@
       <w:pPr>
         <w:pStyle w:val="Ttulo2"/>
       </w:pPr>
-      <w:bookmarkStart w:id="87" w:name="_xbk3mdr1l6tk" w:colFirst="0" w:colLast="0"/>
-      <w:bookmarkEnd w:id="87"/>
+      <w:bookmarkStart w:id="86" w:name="_xbk3mdr1l6tk" w:colFirst="0" w:colLast="0"/>
+      <w:bookmarkEnd w:id="86"/>
       <w:r>
         <w:t>Métricas</w:t>
       </w:r>
@@ -18531,18 +18599,18 @@
       <w:pPr>
         <w:pStyle w:val="Ttulo2"/>
       </w:pPr>
-      <w:bookmarkStart w:id="88" w:name="_rhh9sjqkkyzb" w:colFirst="0" w:colLast="0"/>
+      <w:bookmarkStart w:id="87" w:name="_rhh9sjqkkyzb" w:colFirst="0" w:colLast="0"/>
+      <w:bookmarkEnd w:id="87"/>
+      <w:r>
+        <w:t>Involucrados</w:t>
+      </w:r>
+    </w:p>
+    <w:p>
+      <w:pPr>
+        <w:pStyle w:val="Ttulo3"/>
+      </w:pPr>
+      <w:bookmarkStart w:id="88" w:name="_iy9xwadnzhua" w:colFirst="0" w:colLast="0"/>
       <w:bookmarkEnd w:id="88"/>
-      <w:r>
-        <w:t>Involucrados</w:t>
-      </w:r>
-    </w:p>
-    <w:p>
-      <w:pPr>
-        <w:pStyle w:val="Ttulo3"/>
-      </w:pPr>
-      <w:bookmarkStart w:id="89" w:name="_iy9xwadnzhua" w:colFirst="0" w:colLast="0"/>
-      <w:bookmarkEnd w:id="89"/>
       <w:r>
         <w:t>Equipo de Ingeniería</w:t>
       </w:r>
@@ -18638,8 +18706,8 @@
       <w:pPr>
         <w:pStyle w:val="Ttulo3"/>
       </w:pPr>
-      <w:bookmarkStart w:id="90" w:name="_x9zc2i7vvmhw" w:colFirst="0" w:colLast="0"/>
-      <w:bookmarkEnd w:id="90"/>
+      <w:bookmarkStart w:id="89" w:name="_x9zc2i7vvmhw" w:colFirst="0" w:colLast="0"/>
+      <w:bookmarkEnd w:id="89"/>
       <w:r>
         <w:t>Equipo de Aseguramiento de la Calidad del Software (SQA)</w:t>
       </w:r>
@@ -18703,18 +18771,18 @@
       <w:pPr>
         <w:pStyle w:val="Ttulo1"/>
       </w:pPr>
-      <w:bookmarkStart w:id="91" w:name="_hkxlqsu0etgd" w:colFirst="0" w:colLast="0"/>
+      <w:bookmarkStart w:id="90" w:name="_hkxlqsu0etgd" w:colFirst="0" w:colLast="0"/>
+      <w:bookmarkEnd w:id="90"/>
+      <w:r>
+        <w:t>Instalación</w:t>
+      </w:r>
+    </w:p>
+    <w:p>
+      <w:pPr>
+        <w:pStyle w:val="Ttulo2"/>
+      </w:pPr>
+      <w:bookmarkStart w:id="91" w:name="_5rs1jlz7u6fd" w:colFirst="0" w:colLast="0"/>
       <w:bookmarkEnd w:id="91"/>
-      <w:r>
-        <w:t>Instalación</w:t>
-      </w:r>
-    </w:p>
-    <w:p>
-      <w:pPr>
-        <w:pStyle w:val="Ttulo2"/>
-      </w:pPr>
-      <w:bookmarkStart w:id="92" w:name="_5rs1jlz7u6fd" w:colFirst="0" w:colLast="0"/>
-      <w:bookmarkEnd w:id="92"/>
       <w:r>
         <w:t xml:space="preserve">Objetivo </w:t>
       </w:r>
@@ -18734,8 +18802,8 @@
       <w:pPr>
         <w:pStyle w:val="Ttulo2"/>
       </w:pPr>
-      <w:bookmarkStart w:id="93" w:name="_ym7ra1jvv184" w:colFirst="0" w:colLast="0"/>
-      <w:bookmarkEnd w:id="93"/>
+      <w:bookmarkStart w:id="92" w:name="_ym7ra1jvv184" w:colFirst="0" w:colLast="0"/>
+      <w:bookmarkEnd w:id="92"/>
       <w:r>
         <w:t>Entradas</w:t>
       </w:r>
@@ -18815,8 +18883,8 @@
       <w:pPr>
         <w:pStyle w:val="Ttulo2"/>
       </w:pPr>
-      <w:bookmarkStart w:id="94" w:name="_mrq6guaikcpg" w:colFirst="0" w:colLast="0"/>
-      <w:bookmarkEnd w:id="94"/>
+      <w:bookmarkStart w:id="93" w:name="_mrq6guaikcpg" w:colFirst="0" w:colLast="0"/>
+      <w:bookmarkEnd w:id="93"/>
       <w:r>
         <w:t>Proceso</w:t>
       </w:r>
@@ -19184,8 +19252,8 @@
       <w:pPr>
         <w:pStyle w:val="Ttulo2"/>
       </w:pPr>
-      <w:bookmarkStart w:id="95" w:name="_cl4f4mqa51rd" w:colFirst="0" w:colLast="0"/>
-      <w:bookmarkEnd w:id="95"/>
+      <w:bookmarkStart w:id="94" w:name="_cl4f4mqa51rd" w:colFirst="0" w:colLast="0"/>
+      <w:bookmarkEnd w:id="94"/>
       <w:r>
         <w:t>Salidas</w:t>
       </w:r>
@@ -19238,15 +19306,15 @@
       <w:pPr>
         <w:pStyle w:val="Ttulo2"/>
       </w:pPr>
-      <w:bookmarkStart w:id="96" w:name="_uqd3ffjkqla3" w:colFirst="0" w:colLast="0"/>
+      <w:bookmarkStart w:id="95" w:name="_uqd3ffjkqla3" w:colFirst="0" w:colLast="0"/>
+      <w:bookmarkEnd w:id="95"/>
+    </w:p>
+    <w:p>
+      <w:pPr>
+        <w:pStyle w:val="Ttulo2"/>
+      </w:pPr>
+      <w:bookmarkStart w:id="96" w:name="_c1a6rcguxhtu" w:colFirst="0" w:colLast="0"/>
       <w:bookmarkEnd w:id="96"/>
-    </w:p>
-    <w:p>
-      <w:pPr>
-        <w:pStyle w:val="Ttulo2"/>
-      </w:pPr>
-      <w:bookmarkStart w:id="97" w:name="_c1a6rcguxhtu" w:colFirst="0" w:colLast="0"/>
-      <w:bookmarkEnd w:id="97"/>
       <w:r>
         <w:t>Lista de verificación (</w:t>
       </w:r>
@@ -20523,18 +20591,18 @@
       <w:pPr>
         <w:pStyle w:val="Ttulo2"/>
       </w:pPr>
-      <w:bookmarkStart w:id="98" w:name="_jey2rgrsn2so" w:colFirst="0" w:colLast="0"/>
+      <w:bookmarkStart w:id="97" w:name="_jey2rgrsn2so" w:colFirst="0" w:colLast="0"/>
+      <w:bookmarkEnd w:id="97"/>
+      <w:r>
+        <w:t>Métricas</w:t>
+      </w:r>
+    </w:p>
+    <w:p>
+      <w:pPr>
+        <w:pStyle w:val="Ttulo3"/>
+      </w:pPr>
+      <w:bookmarkStart w:id="98" w:name="_cvx7rp86a0pt" w:colFirst="0" w:colLast="0"/>
       <w:bookmarkEnd w:id="98"/>
-      <w:r>
-        <w:t>Métricas</w:t>
-      </w:r>
-    </w:p>
-    <w:p>
-      <w:pPr>
-        <w:pStyle w:val="Ttulo3"/>
-      </w:pPr>
-      <w:bookmarkStart w:id="99" w:name="_cvx7rp86a0pt" w:colFirst="0" w:colLast="0"/>
-      <w:bookmarkEnd w:id="99"/>
       <w:r>
         <w:t>Usabilidad</w:t>
       </w:r>
@@ -21136,18 +21204,18 @@
       <w:pPr>
         <w:pStyle w:val="Ttulo2"/>
       </w:pPr>
-      <w:bookmarkStart w:id="100" w:name="_rc7qumlqjw9r" w:colFirst="0" w:colLast="0"/>
+      <w:bookmarkStart w:id="99" w:name="_rc7qumlqjw9r" w:colFirst="0" w:colLast="0"/>
+      <w:bookmarkEnd w:id="99"/>
+      <w:r>
+        <w:t>Involucrados</w:t>
+      </w:r>
+    </w:p>
+    <w:p>
+      <w:pPr>
+        <w:pStyle w:val="Ttulo3"/>
+      </w:pPr>
+      <w:bookmarkStart w:id="100" w:name="_qdvr9kcn02bp" w:colFirst="0" w:colLast="0"/>
       <w:bookmarkEnd w:id="100"/>
-      <w:r>
-        <w:t>Involucrados</w:t>
-      </w:r>
-    </w:p>
-    <w:p>
-      <w:pPr>
-        <w:pStyle w:val="Ttulo3"/>
-      </w:pPr>
-      <w:bookmarkStart w:id="101" w:name="_qdvr9kcn02bp" w:colFirst="0" w:colLast="0"/>
-      <w:bookmarkEnd w:id="101"/>
       <w:r>
         <w:t>Equipo de ingeniería</w:t>
       </w:r>
@@ -21244,8 +21312,8 @@
       <w:pPr>
         <w:pStyle w:val="Ttulo3"/>
       </w:pPr>
-      <w:bookmarkStart w:id="102" w:name="_ccgivm3tgsro" w:colFirst="0" w:colLast="0"/>
-      <w:bookmarkEnd w:id="102"/>
+      <w:bookmarkStart w:id="101" w:name="_ccgivm3tgsro" w:colFirst="0" w:colLast="0"/>
+      <w:bookmarkEnd w:id="101"/>
       <w:r>
         <w:t>Equipo de aseguramiento de la calidad del software</w:t>
       </w:r>

</xml_diff>

<commit_message>
verificación del sistema SQA
</commit_message>
<xml_diff>
--- a/Desarrollo/DC19/SQA/DC19-SQA.docx
+++ b/Desarrollo/DC19/SQA/DC19-SQA.docx
@@ -6274,15 +6274,7 @@
     </w:p>
     <w:p>
       <w:r>
-        <w:t xml:space="preserve">Por lo </w:t>
-      </w:r>
-      <w:proofErr w:type="gramStart"/>
-      <w:r>
-        <w:t>tanto</w:t>
-      </w:r>
-      <w:proofErr w:type="gramEnd"/>
-      <w:r>
-        <w:t xml:space="preserve"> se obtiene:</w:t>
+        <w:t>Por lo tanto se obtiene:</w:t>
       </w:r>
     </w:p>
     <w:p>
@@ -9521,12 +9513,10 @@
         <w:t xml:space="preserve">Mayormente se cumplieron los puntos especificados en condiciones reales, sin </w:t>
       </w:r>
       <w:proofErr w:type="spellStart"/>
-      <w:proofErr w:type="gramStart"/>
       <w:r>
         <w:t>embargo,una</w:t>
       </w:r>
       <w:proofErr w:type="spellEnd"/>
-      <w:proofErr w:type="gramEnd"/>
       <w:r>
         <w:t xml:space="preserve"> funcionalidad no ha sido correctamente implementada y tampoco se han tenido en cuenta los requerimientos alternativos al software, así como también los criterios de verificación y validación.</w:t>
       </w:r>
@@ -10447,15 +10437,7 @@
         </w:numPr>
       </w:pPr>
       <w:r>
-        <w:t xml:space="preserve">Q2 = RFU / </w:t>
-      </w:r>
-      <w:proofErr w:type="gramStart"/>
-      <w:r>
-        <w:t>( E</w:t>
-      </w:r>
-      <w:proofErr w:type="gramEnd"/>
-      <w:r>
-        <w:t xml:space="preserve"> * EE )</w:t>
+        <w:t>Q2 = RFU / ( E * EE )</w:t>
       </w:r>
     </w:p>
     <w:p/>
@@ -10467,15 +10449,7 @@
     <w:p/>
     <w:p>
       <w:r>
-        <w:t xml:space="preserve">Por lo </w:t>
-      </w:r>
-      <w:proofErr w:type="gramStart"/>
-      <w:r>
-        <w:t>que</w:t>
-      </w:r>
-      <w:proofErr w:type="gramEnd"/>
-      <w:r>
-        <w:t xml:space="preserve"> en este caso, se presenta un </w:t>
+        <w:t xml:space="preserve">Por lo que en este caso, se presenta un </w:t>
       </w:r>
       <w:r>
         <w:rPr>
@@ -10751,15 +10725,7 @@
         </w:numPr>
       </w:pPr>
       <w:r>
-        <w:t xml:space="preserve">Q3 = RV / </w:t>
-      </w:r>
-      <w:proofErr w:type="gramStart"/>
-      <w:r>
-        <w:t>( RV</w:t>
-      </w:r>
-      <w:proofErr w:type="gramEnd"/>
-      <w:r>
-        <w:t xml:space="preserve"> * RNV )</w:t>
+        <w:t>Q3 = RV / ( RV * RNV )</w:t>
       </w:r>
     </w:p>
     <w:p/>
@@ -10771,15 +10737,7 @@
     <w:p/>
     <w:p>
       <w:r>
-        <w:t xml:space="preserve">Por lo </w:t>
-      </w:r>
-      <w:proofErr w:type="gramStart"/>
-      <w:r>
-        <w:t>que</w:t>
-      </w:r>
-      <w:proofErr w:type="gramEnd"/>
-      <w:r>
-        <w:t xml:space="preserve"> en este caso, se presenta un </w:t>
+        <w:t xml:space="preserve">Por lo que en este caso, se presenta un </w:t>
       </w:r>
       <w:r>
         <w:rPr>
@@ -11148,15 +11106,7 @@
         <w:ind w:left="720"/>
       </w:pPr>
       <w:r>
-        <w:t xml:space="preserve"> Controles de integridad de datos: Se revisará esencialmente. Con respecto a integridad </w:t>
-      </w:r>
-      <w:proofErr w:type="gramStart"/>
-      <w:r>
-        <w:t>física ,</w:t>
-      </w:r>
-      <w:proofErr w:type="gramEnd"/>
-      <w:r>
-        <w:t xml:space="preserve"> los datos están seguros en que repositorio de </w:t>
+        <w:t xml:space="preserve"> Controles de integridad de datos: Se revisará esencialmente. Con respecto a integridad física , los datos están seguros en que repositorio de </w:t>
       </w:r>
       <w:proofErr w:type="spellStart"/>
       <w:r>
@@ -11184,15 +11134,7 @@
         <w:ind w:left="720"/>
       </w:pPr>
       <w:r>
-        <w:t xml:space="preserve"> Controles de integridad de archivos: Revisaremos las funciones según </w:t>
-      </w:r>
-      <w:proofErr w:type="gramStart"/>
-      <w:r>
-        <w:t>roles,  según</w:t>
-      </w:r>
-      <w:proofErr w:type="gramEnd"/>
-      <w:r>
-        <w:t xml:space="preserve"> el tipo de usuario que eres , nos permite hacer ciertas funcionalidades extra.</w:t>
+        <w:t xml:space="preserve"> Controles de integridad de archivos: Revisaremos las funciones según roles,  según el tipo de usuario que eres , nos permite hacer ciertas funcionalidades extra.</w:t>
       </w:r>
     </w:p>
     <w:p>
@@ -11208,15 +11150,7 @@
         <w:ind w:left="720"/>
       </w:pPr>
       <w:r>
-        <w:t xml:space="preserve"> Diseño acorde con la metodología establecida: Verificar si la metodología que se llevó a cabo fue </w:t>
-      </w:r>
-      <w:proofErr w:type="gramStart"/>
-      <w:r>
-        <w:t>RUP(</w:t>
-      </w:r>
-      <w:proofErr w:type="gramEnd"/>
-      <w:r>
-        <w:t xml:space="preserve">la que se planteó), se puede contar con los diagramas de interacción, actividades , </w:t>
+        <w:t xml:space="preserve"> Diseño acorde con la metodología establecida: Verificar si la metodología que se llevó a cabo fue RUP(la que se planteó), se puede contar con los diagramas de interacción, actividades , </w:t>
       </w:r>
       <w:proofErr w:type="spellStart"/>
       <w:r>
@@ -11235,12 +11169,10 @@
         <w:t xml:space="preserve"> Diseño acorde con los requerimientos establecidos:  Si están conectados con los requerimientos de negocio, son funcionales pero tienen pequeñas diferencias con lo </w:t>
       </w:r>
       <w:proofErr w:type="spellStart"/>
-      <w:proofErr w:type="gramStart"/>
       <w:r>
         <w:t>real.También</w:t>
       </w:r>
       <w:proofErr w:type="spellEnd"/>
-      <w:proofErr w:type="gramEnd"/>
       <w:r>
         <w:t xml:space="preserve"> tenemos el diseño de la base de datos que se implementó parcialmente.</w:t>
       </w:r>
@@ -11258,15 +11190,7 @@
         <w:ind w:left="720"/>
       </w:pPr>
       <w:r>
-        <w:t xml:space="preserve"> Interfaces de diseño: Se cuenta con todas las interfaces del sistema, sin </w:t>
-      </w:r>
-      <w:proofErr w:type="gramStart"/>
-      <w:r>
-        <w:t>embargo</w:t>
-      </w:r>
-      <w:proofErr w:type="gramEnd"/>
-      <w:r>
-        <w:t xml:space="preserve"> no se tiene la interacción con interfaces externas. </w:t>
+        <w:t xml:space="preserve"> Interfaces de diseño: Se cuenta con todas las interfaces del sistema, sin embargo no se tiene la interacción con interfaces externas. </w:t>
       </w:r>
     </w:p>
     <w:p>
@@ -11385,15 +11309,7 @@
       </w:r>
       <w:proofErr w:type="spellEnd"/>
       <w:r>
-        <w:t xml:space="preserve"> no pudieron ser evaluados por falta de documentación o tiempo. Sin </w:t>
-      </w:r>
-      <w:proofErr w:type="gramStart"/>
-      <w:r>
-        <w:t>embargo</w:t>
-      </w:r>
-      <w:proofErr w:type="gramEnd"/>
-      <w:r>
-        <w:t xml:space="preserve"> le falta mejorar en algunos puntos, los </w:t>
+        <w:t xml:space="preserve"> no pudieron ser evaluados por falta de documentación o tiempo. Sin embargo le falta mejorar en algunos puntos, los </w:t>
       </w:r>
       <w:proofErr w:type="spellStart"/>
       <w:r>
@@ -11959,15 +11875,7 @@
               <w:widowControl w:val="0"/>
             </w:pPr>
             <w:r>
-              <w:t xml:space="preserve">Todos los documentos del </w:t>
-            </w:r>
-            <w:proofErr w:type="gramStart"/>
-            <w:r>
-              <w:t>proyecto</w:t>
-            </w:r>
-            <w:proofErr w:type="gramEnd"/>
-            <w:r>
-              <w:t xml:space="preserve"> pero no completos.</w:t>
+              <w:t>Todos los documentos del proyecto pero no completos.</w:t>
             </w:r>
           </w:p>
         </w:tc>
@@ -12082,15 +11990,7 @@
       </w:r>
       <w:proofErr w:type="spellEnd"/>
       <w:r>
-        <w:t xml:space="preserve"> no pudieron ser evaluados por falta de documentación o tiempo. Sin </w:t>
-      </w:r>
-      <w:proofErr w:type="gramStart"/>
-      <w:r>
-        <w:t>embargo</w:t>
-      </w:r>
-      <w:proofErr w:type="gramEnd"/>
-      <w:r>
-        <w:t xml:space="preserve"> le falta mejorar en algunos puntos, los </w:t>
+        <w:t xml:space="preserve"> no pudieron ser evaluados por falta de documentación o tiempo. Sin embargo le falta mejorar en algunos puntos, los </w:t>
       </w:r>
       <w:proofErr w:type="spellStart"/>
       <w:r>
@@ -12544,15 +12444,7 @@
               <w:spacing w:line="240" w:lineRule="auto"/>
             </w:pPr>
             <w:r>
-              <w:t>4</w:t>
-            </w:r>
-            <w:proofErr w:type="gramStart"/>
-            <w:r>
-              <w:t>/(</w:t>
-            </w:r>
-            <w:proofErr w:type="gramEnd"/>
-            <w:r>
-              <w:t>4+1)=0,8</w:t>
+              <w:t>4/(4+1)=0,8</w:t>
             </w:r>
           </w:p>
         </w:tc>
@@ -12652,15 +12544,7 @@
               <w:spacing w:line="240" w:lineRule="auto"/>
             </w:pPr>
             <w:r>
-              <w:t>9</w:t>
-            </w:r>
-            <w:proofErr w:type="gramStart"/>
-            <w:r>
-              <w:t>/(</w:t>
-            </w:r>
-            <w:proofErr w:type="gramEnd"/>
-            <w:r>
-              <w:t>9+1)=0,9</w:t>
+              <w:t>9/(9+1)=0,9</w:t>
             </w:r>
           </w:p>
         </w:tc>
@@ -12767,15 +12651,7 @@
               <w:spacing w:line="240" w:lineRule="auto"/>
             </w:pPr>
             <w:r>
-              <w:t>3</w:t>
-            </w:r>
-            <w:proofErr w:type="gramStart"/>
-            <w:r>
-              <w:t>/(</w:t>
-            </w:r>
-            <w:proofErr w:type="gramEnd"/>
-            <w:r>
-              <w:t>4+1)=0,6</w:t>
+              <w:t>3/(4+1)=0,6</w:t>
             </w:r>
           </w:p>
         </w:tc>
@@ -12889,15 +12765,7 @@
               <w:spacing w:line="240" w:lineRule="auto"/>
             </w:pPr>
             <w:r>
-              <w:t>4</w:t>
-            </w:r>
-            <w:proofErr w:type="gramStart"/>
-            <w:r>
-              <w:t>/(</w:t>
-            </w:r>
-            <w:proofErr w:type="gramEnd"/>
-            <w:r>
-              <w:t>1+1)=2</w:t>
+              <w:t>4/(1+1)=2</w:t>
             </w:r>
           </w:p>
         </w:tc>
@@ -13839,15 +13707,7 @@
               <w:widowControl w:val="0"/>
             </w:pPr>
             <w:r>
-              <w:t xml:space="preserve">El programa cuenta con pruebas unitarias y algunas pruebas funcionales, sin </w:t>
-            </w:r>
-            <w:proofErr w:type="gramStart"/>
-            <w:r>
-              <w:t>embargo</w:t>
-            </w:r>
-            <w:proofErr w:type="gramEnd"/>
-            <w:r>
-              <w:t xml:space="preserve"> no cuenta con pruebas completas (pruebas de integración)</w:t>
+              <w:t>El programa cuenta con pruebas unitarias y algunas pruebas funcionales, sin embargo no cuenta con pruebas completas (pruebas de integración)</w:t>
             </w:r>
           </w:p>
         </w:tc>
@@ -14256,15 +14116,7 @@
         </w:numPr>
       </w:pPr>
       <w:r>
-        <w:t xml:space="preserve">Para la aplicación de </w:t>
-      </w:r>
-      <w:proofErr w:type="gramStart"/>
-      <w:r>
-        <w:t>las métrica</w:t>
-      </w:r>
-      <w:proofErr w:type="gramEnd"/>
-      <w:r>
-        <w:t xml:space="preserve"> de Halstead se </w:t>
+        <w:t xml:space="preserve">Para la aplicación de las métrica de Halstead se </w:t>
       </w:r>
       <w:proofErr w:type="spellStart"/>
       <w:r>
@@ -14305,21 +14157,7 @@
         <w:rPr>
           <w:b/>
         </w:rPr>
-        <w:t xml:space="preserve"> </w:t>
-      </w:r>
-      <w:proofErr w:type="gramStart"/>
-      <w:r>
-        <w:rPr>
-          <w:b/>
-        </w:rPr>
-        <w:t>4.3.2 :</w:t>
-      </w:r>
-      <w:proofErr w:type="gramEnd"/>
-      <w:r>
-        <w:rPr>
-          <w:b/>
-        </w:rPr>
-        <w:t xml:space="preserve"> </w:t>
+        <w:t xml:space="preserve"> 4.3.2 : </w:t>
       </w:r>
       <w:proofErr w:type="spellStart"/>
       <w:r>
@@ -14349,12 +14187,10 @@
         <w:t xml:space="preserve">Complejidad de </w:t>
       </w:r>
       <w:proofErr w:type="spellStart"/>
-      <w:proofErr w:type="gramStart"/>
       <w:r>
         <w:t>McCabe,es</w:t>
       </w:r>
       <w:proofErr w:type="spellEnd"/>
-      <w:proofErr w:type="gramEnd"/>
       <w:r>
         <w:t xml:space="preserve"> decir, complejidad </w:t>
       </w:r>
@@ -14591,18 +14427,13 @@
         </w:numPr>
       </w:pPr>
       <w:r>
-        <w:t xml:space="preserve">Se analizaron los resultados contenidos en el </w:t>
-      </w:r>
-      <w:proofErr w:type="gramStart"/>
-      <w:r>
-        <w:t>fichero .</w:t>
+        <w:t>Se analizaron los resultados contenidos en el fichero .</w:t>
       </w:r>
       <w:proofErr w:type="spellStart"/>
       <w:r>
         <w:t>json</w:t>
       </w:r>
       <w:proofErr w:type="spellEnd"/>
-      <w:proofErr w:type="gramEnd"/>
       <w:r>
         <w:t xml:space="preserve"> con Python calculando el promedio de cada una de las métricas en los 9 ficheros analizados con </w:t>
       </w:r>
@@ -16421,19 +16252,8 @@
           <w:sz w:val="19"/>
           <w:szCs w:val="19"/>
         </w:rPr>
-        <w:t xml:space="preserve"> mi -s -</w:t>
-      </w:r>
-      <w:proofErr w:type="gramStart"/>
-      <w:r>
-        <w:rPr>
-          <w:rFonts w:ascii="Courier New" w:eastAsia="Courier New" w:hAnsi="Courier New" w:cs="Courier New"/>
-          <w:b/>
-          <w:sz w:val="19"/>
-          <w:szCs w:val="19"/>
-        </w:rPr>
-        <w:t>m .</w:t>
-      </w:r>
-      <w:proofErr w:type="gramEnd"/>
+        <w:t xml:space="preserve"> mi -s -m .</w:t>
+      </w:r>
     </w:p>
     <w:p>
       <w:pPr>
@@ -18610,16 +18430,18 @@
         <w:pStyle w:val="Ttulo3"/>
       </w:pPr>
       <w:bookmarkStart w:id="88" w:name="_iy9xwadnzhua" w:colFirst="0" w:colLast="0"/>
+      <w:bookmarkStart w:id="89" w:name="_hkxlqsu0etgd" w:colFirst="0" w:colLast="0"/>
       <w:bookmarkEnd w:id="88"/>
-      <w:r>
-        <w:t>Equipo de Ingeniería</w:t>
+      <w:bookmarkEnd w:id="89"/>
+      <w:r>
+        <w:t>Equipo de ingeniería</w:t>
       </w:r>
     </w:p>
     <w:p>
       <w:pPr>
         <w:numPr>
           <w:ilvl w:val="0"/>
-          <w:numId w:val="12"/>
+          <w:numId w:val="20"/>
         </w:numPr>
       </w:pPr>
       <w:r>
@@ -18630,18 +18452,23 @@
       <w:pPr>
         <w:numPr>
           <w:ilvl w:val="1"/>
-          <w:numId w:val="12"/>
+          <w:numId w:val="20"/>
         </w:numPr>
       </w:pPr>
       <w:r>
-        <w:t>Oscar Cabellos Rojas</w:t>
-      </w:r>
+        <w:t xml:space="preserve">Santiago Moquillaza </w:t>
+      </w:r>
+      <w:proofErr w:type="spellStart"/>
+      <w:r>
+        <w:t>Alcarraz</w:t>
+      </w:r>
+      <w:proofErr w:type="spellEnd"/>
     </w:p>
     <w:p>
       <w:pPr>
         <w:numPr>
           <w:ilvl w:val="0"/>
-          <w:numId w:val="12"/>
+          <w:numId w:val="20"/>
         </w:numPr>
       </w:pPr>
       <w:r>
@@ -18652,7 +18479,7 @@
       <w:pPr>
         <w:numPr>
           <w:ilvl w:val="1"/>
-          <w:numId w:val="12"/>
+          <w:numId w:val="20"/>
         </w:numPr>
       </w:pPr>
       <w:r>
@@ -18663,15 +18490,15 @@
       <w:pPr>
         <w:numPr>
           <w:ilvl w:val="1"/>
-          <w:numId w:val="12"/>
+          <w:numId w:val="20"/>
         </w:numPr>
       </w:pPr>
       <w:r>
-        <w:t xml:space="preserve">Sebastián Rodríguez </w:t>
+        <w:t xml:space="preserve">Jonathan Galarza </w:t>
       </w:r>
       <w:proofErr w:type="spellStart"/>
       <w:r>
-        <w:t>Mirano</w:t>
+        <w:t>Arevalo</w:t>
       </w:r>
       <w:proofErr w:type="spellEnd"/>
     </w:p>
@@ -18679,7 +18506,7 @@
       <w:pPr>
         <w:numPr>
           <w:ilvl w:val="0"/>
-          <w:numId w:val="12"/>
+          <w:numId w:val="20"/>
         </w:numPr>
       </w:pPr>
       <w:r>
@@ -18690,26 +18517,27 @@
       <w:pPr>
         <w:numPr>
           <w:ilvl w:val="1"/>
-          <w:numId w:val="12"/>
+          <w:numId w:val="20"/>
         </w:numPr>
       </w:pPr>
+      <w:r>
+        <w:t xml:space="preserve">Miguel </w:t>
+      </w:r>
       <w:proofErr w:type="spellStart"/>
       <w:r>
-        <w:t>Sebastian</w:t>
+        <w:t>Rodriguez</w:t>
       </w:r>
       <w:proofErr w:type="spellEnd"/>
       <w:r>
-        <w:t xml:space="preserve"> Hidalgo Diaz</w:t>
+        <w:t xml:space="preserve"> Tocas</w:t>
       </w:r>
     </w:p>
     <w:p>
       <w:pPr>
         <w:pStyle w:val="Ttulo3"/>
       </w:pPr>
-      <w:bookmarkStart w:id="89" w:name="_x9zc2i7vvmhw" w:colFirst="0" w:colLast="0"/>
-      <w:bookmarkEnd w:id="89"/>
-      <w:r>
-        <w:t>Equipo de Aseguramiento de la Calidad del Software (SQA)</w:t>
+      <w:r>
+        <w:t>Equipo de aseguramiento de la calidad del software</w:t>
       </w:r>
     </w:p>
     <w:p>
@@ -18763,26 +18591,85 @@
         </w:numPr>
       </w:pPr>
       <w:r>
-        <w:t>Oscar Cabellos Rojas</w:t>
-      </w:r>
-    </w:p>
-    <w:p/>
+        <w:t>Omar Villarreal Doroteo</w:t>
+      </w:r>
+    </w:p>
+    <w:p>
+      <w:pPr>
+        <w:numPr>
+          <w:ilvl w:val="1"/>
+          <w:numId w:val="34"/>
+        </w:numPr>
+      </w:pPr>
+      <w:r>
+        <w:t>Roger Ramos Paredes</w:t>
+      </w:r>
+    </w:p>
+    <w:p>
+      <w:pPr>
+        <w:numPr>
+          <w:ilvl w:val="1"/>
+          <w:numId w:val="34"/>
+        </w:numPr>
+      </w:pPr>
+      <w:r>
+        <w:t xml:space="preserve">Jonathan Galarza </w:t>
+      </w:r>
+      <w:proofErr w:type="spellStart"/>
+      <w:r>
+        <w:t>Arevalo</w:t>
+      </w:r>
+      <w:proofErr w:type="spellEnd"/>
+    </w:p>
+    <w:p>
+      <w:pPr>
+        <w:numPr>
+          <w:ilvl w:val="1"/>
+          <w:numId w:val="34"/>
+        </w:numPr>
+      </w:pPr>
+      <w:r>
+        <w:t xml:space="preserve">Miguel </w:t>
+      </w:r>
+      <w:proofErr w:type="spellStart"/>
+      <w:r>
+        <w:t>Rodriguez</w:t>
+      </w:r>
+      <w:proofErr w:type="spellEnd"/>
+      <w:r>
+        <w:t xml:space="preserve"> Tocas</w:t>
+      </w:r>
+    </w:p>
+    <w:p>
+      <w:pPr>
+        <w:numPr>
+          <w:ilvl w:val="1"/>
+          <w:numId w:val="34"/>
+        </w:numPr>
+      </w:pPr>
+      <w:proofErr w:type="spellStart"/>
+      <w:r>
+        <w:t>Jhon</w:t>
+      </w:r>
+      <w:proofErr w:type="spellEnd"/>
+      <w:r>
+        <w:t xml:space="preserve"> Salcedo Alfaro</w:t>
+      </w:r>
+    </w:p>
     <w:p>
       <w:pPr>
         <w:pStyle w:val="Ttulo1"/>
       </w:pPr>
-      <w:bookmarkStart w:id="90" w:name="_hkxlqsu0etgd" w:colFirst="0" w:colLast="0"/>
+      <w:r>
+        <w:t>Instalación</w:t>
+      </w:r>
+    </w:p>
+    <w:p>
+      <w:pPr>
+        <w:pStyle w:val="Ttulo2"/>
+      </w:pPr>
+      <w:bookmarkStart w:id="90" w:name="_5rs1jlz7u6fd" w:colFirst="0" w:colLast="0"/>
       <w:bookmarkEnd w:id="90"/>
-      <w:r>
-        <w:t>Instalación</w:t>
-      </w:r>
-    </w:p>
-    <w:p>
-      <w:pPr>
-        <w:pStyle w:val="Ttulo2"/>
-      </w:pPr>
-      <w:bookmarkStart w:id="91" w:name="_5rs1jlz7u6fd" w:colFirst="0" w:colLast="0"/>
-      <w:bookmarkEnd w:id="91"/>
       <w:r>
         <w:t xml:space="preserve">Objetivo </w:t>
       </w:r>
@@ -18802,8 +18689,8 @@
       <w:pPr>
         <w:pStyle w:val="Ttulo2"/>
       </w:pPr>
-      <w:bookmarkStart w:id="92" w:name="_ym7ra1jvv184" w:colFirst="0" w:colLast="0"/>
-      <w:bookmarkEnd w:id="92"/>
+      <w:bookmarkStart w:id="91" w:name="_ym7ra1jvv184" w:colFirst="0" w:colLast="0"/>
+      <w:bookmarkEnd w:id="91"/>
       <w:r>
         <w:t>Entradas</w:t>
       </w:r>
@@ -18883,9 +18770,10 @@
       <w:pPr>
         <w:pStyle w:val="Ttulo2"/>
       </w:pPr>
-      <w:bookmarkStart w:id="93" w:name="_mrq6guaikcpg" w:colFirst="0" w:colLast="0"/>
-      <w:bookmarkEnd w:id="93"/>
-      <w:r>
+      <w:bookmarkStart w:id="92" w:name="_mrq6guaikcpg" w:colFirst="0" w:colLast="0"/>
+      <w:bookmarkEnd w:id="92"/>
+      <w:r>
+        <w:lastRenderedPageBreak/>
         <w:t>Proceso</w:t>
       </w:r>
     </w:p>
@@ -18905,7 +18793,6 @@
         <w:ind w:left="720"/>
       </w:pPr>
       <w:r>
-        <w:lastRenderedPageBreak/>
         <w:t xml:space="preserve">Es importante verificar que la instalación del producto fue exitosa y funciona correctamente en el ambiente de trabajo y </w:t>
       </w:r>
       <w:proofErr w:type="spellStart"/>
@@ -19252,8 +19139,8 @@
       <w:pPr>
         <w:pStyle w:val="Ttulo2"/>
       </w:pPr>
-      <w:bookmarkStart w:id="94" w:name="_cl4f4mqa51rd" w:colFirst="0" w:colLast="0"/>
-      <w:bookmarkEnd w:id="94"/>
+      <w:bookmarkStart w:id="93" w:name="_cl4f4mqa51rd" w:colFirst="0" w:colLast="0"/>
+      <w:bookmarkEnd w:id="93"/>
       <w:r>
         <w:t>Salidas</w:t>
       </w:r>
@@ -19306,15 +19193,15 @@
       <w:pPr>
         <w:pStyle w:val="Ttulo2"/>
       </w:pPr>
-      <w:bookmarkStart w:id="95" w:name="_uqd3ffjkqla3" w:colFirst="0" w:colLast="0"/>
+      <w:bookmarkStart w:id="94" w:name="_uqd3ffjkqla3" w:colFirst="0" w:colLast="0"/>
+      <w:bookmarkEnd w:id="94"/>
+    </w:p>
+    <w:p>
+      <w:pPr>
+        <w:pStyle w:val="Ttulo2"/>
+      </w:pPr>
+      <w:bookmarkStart w:id="95" w:name="_c1a6rcguxhtu" w:colFirst="0" w:colLast="0"/>
       <w:bookmarkEnd w:id="95"/>
-    </w:p>
-    <w:p>
-      <w:pPr>
-        <w:pStyle w:val="Ttulo2"/>
-      </w:pPr>
-      <w:bookmarkStart w:id="96" w:name="_c1a6rcguxhtu" w:colFirst="0" w:colLast="0"/>
-      <w:bookmarkEnd w:id="96"/>
       <w:r>
         <w:t>Lista de verificación (</w:t>
       </w:r>
@@ -20591,18 +20478,18 @@
       <w:pPr>
         <w:pStyle w:val="Ttulo2"/>
       </w:pPr>
-      <w:bookmarkStart w:id="97" w:name="_jey2rgrsn2so" w:colFirst="0" w:colLast="0"/>
+      <w:bookmarkStart w:id="96" w:name="_jey2rgrsn2so" w:colFirst="0" w:colLast="0"/>
+      <w:bookmarkEnd w:id="96"/>
+      <w:r>
+        <w:t>Métricas</w:t>
+      </w:r>
+    </w:p>
+    <w:p>
+      <w:pPr>
+        <w:pStyle w:val="Ttulo3"/>
+      </w:pPr>
+      <w:bookmarkStart w:id="97" w:name="_cvx7rp86a0pt" w:colFirst="0" w:colLast="0"/>
       <w:bookmarkEnd w:id="97"/>
-      <w:r>
-        <w:t>Métricas</w:t>
-      </w:r>
-    </w:p>
-    <w:p>
-      <w:pPr>
-        <w:pStyle w:val="Ttulo3"/>
-      </w:pPr>
-      <w:bookmarkStart w:id="98" w:name="_cvx7rp86a0pt" w:colFirst="0" w:colLast="0"/>
-      <w:bookmarkEnd w:id="98"/>
       <w:r>
         <w:t>Usabilidad</w:t>
       </w:r>
@@ -21204,18 +21091,18 @@
       <w:pPr>
         <w:pStyle w:val="Ttulo2"/>
       </w:pPr>
-      <w:bookmarkStart w:id="99" w:name="_rc7qumlqjw9r" w:colFirst="0" w:colLast="0"/>
+      <w:bookmarkStart w:id="98" w:name="_rc7qumlqjw9r" w:colFirst="0" w:colLast="0"/>
+      <w:bookmarkEnd w:id="98"/>
+      <w:r>
+        <w:t>Involucrados</w:t>
+      </w:r>
+    </w:p>
+    <w:p>
+      <w:pPr>
+        <w:pStyle w:val="Ttulo3"/>
+      </w:pPr>
+      <w:bookmarkStart w:id="99" w:name="_qdvr9kcn02bp" w:colFirst="0" w:colLast="0"/>
       <w:bookmarkEnd w:id="99"/>
-      <w:r>
-        <w:t>Involucrados</w:t>
-      </w:r>
-    </w:p>
-    <w:p>
-      <w:pPr>
-        <w:pStyle w:val="Ttulo3"/>
-      </w:pPr>
-      <w:bookmarkStart w:id="100" w:name="_qdvr9kcn02bp" w:colFirst="0" w:colLast="0"/>
-      <w:bookmarkEnd w:id="100"/>
       <w:r>
         <w:t>Equipo de ingeniería</w:t>
       </w:r>
@@ -21312,8 +21199,8 @@
       <w:pPr>
         <w:pStyle w:val="Ttulo3"/>
       </w:pPr>
-      <w:bookmarkStart w:id="101" w:name="_ccgivm3tgsro" w:colFirst="0" w:colLast="0"/>
-      <w:bookmarkEnd w:id="101"/>
+      <w:bookmarkStart w:id="100" w:name="_ccgivm3tgsro" w:colFirst="0" w:colLast="0"/>
+      <w:bookmarkEnd w:id="100"/>
       <w:r>
         <w:t>Equipo de aseguramiento de la calidad del software</w:t>
       </w:r>

</xml_diff>